<commit_message>
add correction length field
</commit_message>
<xml_diff>
--- a/Documentação/Artefatos.docx
+++ b/Documentação/Artefatos.docx
@@ -1970,6 +1970,7 @@
                 <w:rFonts w:ascii="Times New Roman" w:hAnsi="Times New Roman" w:cs="Times New Roman"/>
                 <w:sz w:val="24"/>
                 <w:szCs w:val="24"/>
+                <w:u w:val="single"/>
               </w:rPr>
             </w:pPr>
             <w:r>
@@ -1978,8 +1979,10 @@
                 <w:sz w:val="24"/>
                 <w:szCs w:val="24"/>
               </w:rPr>
-              <w:t>50</w:t>
-            </w:r>
+              <w:t>30</w:t>
+            </w:r>
+            <w:bookmarkStart w:id="3" w:name="_GoBack"/>
+            <w:bookmarkEnd w:id="3"/>
           </w:p>
         </w:tc>
       </w:tr>
@@ -2012,8 +2015,8 @@
           <w:szCs w:val="24"/>
         </w:rPr>
       </w:pPr>
-      <w:bookmarkStart w:id="3" w:name="_Toc517537808"/>
-      <w:bookmarkStart w:id="4" w:name="RN_002"/>
+      <w:bookmarkStart w:id="4" w:name="_Toc517537808"/>
+      <w:bookmarkStart w:id="5" w:name="RN_002"/>
       <w:r>
         <w:rPr>
           <w:rFonts w:ascii="Times New Roman" w:hAnsi="Times New Roman" w:cs="Times New Roman"/>
@@ -2024,9 +2027,9 @@
         </w:rPr>
         <w:t>RN_002</w:t>
       </w:r>
-      <w:bookmarkEnd w:id="3"/>
+      <w:bookmarkEnd w:id="4"/>
     </w:p>
-    <w:bookmarkEnd w:id="4"/>
+    <w:bookmarkEnd w:id="5"/>
     <w:p>
       <w:pPr>
         <w:spacing w:line="360" w:lineRule="auto"/>
@@ -2153,8 +2156,8 @@
           <w:szCs w:val="24"/>
         </w:rPr>
       </w:pPr>
-      <w:bookmarkStart w:id="5" w:name="_Toc517537809"/>
-      <w:bookmarkStart w:id="6" w:name="RN_003"/>
+      <w:bookmarkStart w:id="6" w:name="_Toc517537809"/>
+      <w:bookmarkStart w:id="7" w:name="RN_003"/>
       <w:r>
         <w:rPr>
           <w:rFonts w:ascii="Times New Roman" w:hAnsi="Times New Roman" w:cs="Times New Roman"/>
@@ -2165,9 +2168,9 @@
         </w:rPr>
         <w:t>RN_003</w:t>
       </w:r>
-      <w:bookmarkEnd w:id="5"/>
+      <w:bookmarkEnd w:id="6"/>
     </w:p>
-    <w:bookmarkEnd w:id="6"/>
+    <w:bookmarkEnd w:id="7"/>
     <w:p>
       <w:pPr>
         <w:spacing w:line="360" w:lineRule="auto"/>
@@ -2709,8 +2712,8 @@
           <w:szCs w:val="24"/>
         </w:rPr>
       </w:pPr>
-      <w:bookmarkStart w:id="7" w:name="_Toc517537810"/>
-      <w:bookmarkStart w:id="8" w:name="RN_004"/>
+      <w:bookmarkStart w:id="8" w:name="_Toc517537810"/>
+      <w:bookmarkStart w:id="9" w:name="RN_004"/>
       <w:r>
         <w:rPr>
           <w:rFonts w:ascii="Times New Roman" w:hAnsi="Times New Roman" w:cs="Times New Roman"/>
@@ -2722,9 +2725,9 @@
         <w:lastRenderedPageBreak/>
         <w:t>RN_004</w:t>
       </w:r>
-      <w:bookmarkEnd w:id="7"/>
+      <w:bookmarkEnd w:id="8"/>
     </w:p>
-    <w:bookmarkEnd w:id="8"/>
+    <w:bookmarkEnd w:id="9"/>
     <w:p>
       <w:pPr>
         <w:spacing w:line="360" w:lineRule="auto"/>
@@ -3089,8 +3092,8 @@
           <w:szCs w:val="24"/>
         </w:rPr>
       </w:pPr>
-      <w:bookmarkStart w:id="9" w:name="_Toc517537811"/>
-      <w:bookmarkStart w:id="10" w:name="RN_005"/>
+      <w:bookmarkStart w:id="10" w:name="_Toc517537811"/>
+      <w:bookmarkStart w:id="11" w:name="RN_005"/>
       <w:r>
         <w:rPr>
           <w:rFonts w:ascii="Times New Roman" w:hAnsi="Times New Roman" w:cs="Times New Roman"/>
@@ -3101,9 +3104,9 @@
         </w:rPr>
         <w:t>RN_005</w:t>
       </w:r>
-      <w:bookmarkEnd w:id="9"/>
+      <w:bookmarkEnd w:id="10"/>
     </w:p>
-    <w:bookmarkEnd w:id="10"/>
+    <w:bookmarkEnd w:id="11"/>
     <w:p>
       <w:pPr>
         <w:spacing w:line="360" w:lineRule="auto"/>
@@ -3203,8 +3206,6 @@
         </w:rPr>
         <w:t>”.</w:t>
       </w:r>
-      <w:bookmarkStart w:id="11" w:name="_GoBack"/>
-      <w:bookmarkEnd w:id="11"/>
     </w:p>
     <w:p>
       <w:pPr>
@@ -4997,7 +4998,7 @@
 </file>
 
 <file path=customXml/itemProps1.xml><?xml version="1.0" encoding="utf-8"?>
-<ds:datastoreItem xmlns:ds="http://schemas.openxmlformats.org/officeDocument/2006/customXml" ds:itemID="{4855638D-555A-4D8A-8CAC-9B90E816AD70}">
+<ds:datastoreItem xmlns:ds="http://schemas.openxmlformats.org/officeDocument/2006/customXml" ds:itemID="{703F9CEA-6AA8-4675-ADC2-5B745F2BF2D5}">
   <ds:schemaRefs>
     <ds:schemaRef ds:uri="http://schemas.openxmlformats.org/officeDocument/2006/bibliography"/>
   </ds:schemaRefs>

</xml_diff>

<commit_message>
rename Animal to Pet rename TypeAnimal to TypePet add migrations reconfig fluent maps add mvc add layout add static files config startup config IoC add bundleConfig add appsettings add package and npm
</commit_message>
<xml_diff>
--- a/Documentação/Artefatos.docx
+++ b/Documentação/Artefatos.docx
@@ -2,16 +2,207 @@
 <file path=word/document.xml><?xml version="1.0" encoding="utf-8"?>
 <w:document xmlns:wpc="http://schemas.microsoft.com/office/word/2010/wordprocessingCanvas" xmlns:cx="http://schemas.microsoft.com/office/drawing/2014/chartex" xmlns:cx1="http://schemas.microsoft.com/office/drawing/2015/9/8/chartex" xmlns:cx2="http://schemas.microsoft.com/office/drawing/2015/10/21/chartex" xmlns:cx3="http://schemas.microsoft.com/office/drawing/2016/5/9/chartex" xmlns:cx4="http://schemas.microsoft.com/office/drawing/2016/5/10/chartex" xmlns:cx5="http://schemas.microsoft.com/office/drawing/2016/5/11/chartex" xmlns:cx6="http://schemas.microsoft.com/office/drawing/2016/5/12/chartex" xmlns:cx7="http://schemas.microsoft.com/office/drawing/2016/5/13/chartex" xmlns:cx8="http://schemas.microsoft.com/office/drawing/2016/5/14/chartex" xmlns:mc="http://schemas.openxmlformats.org/markup-compatibility/2006" xmlns:aink="http://schemas.microsoft.com/office/drawing/2016/ink" xmlns:am3d="http://schemas.microsoft.com/office/drawing/2017/model3d" xmlns:o="urn:schemas-microsoft-com:office:office" xmlns:r="http://schemas.openxmlformats.org/officeDocument/2006/relationships" xmlns:m="http://schemas.openxmlformats.org/officeDocument/2006/math" xmlns:v="urn:schemas-microsoft-com:vml" xmlns:wp14="http://schemas.microsoft.com/office/word/2010/wordprocessingDrawing" xmlns:wp="http://schemas.openxmlformats.org/drawingml/2006/wordprocessingDrawing" xmlns:w10="urn:schemas-microsoft-com:office:word" xmlns:w="http://schemas.openxmlformats.org/wordprocessingml/2006/main" xmlns:w14="http://schemas.microsoft.com/office/word/2010/wordml" xmlns:w15="http://schemas.microsoft.com/office/word/2012/wordml" xmlns:w16cid="http://schemas.microsoft.com/office/word/2016/wordml/cid" xmlns:w16se="http://schemas.microsoft.com/office/word/2015/wordml/symex" xmlns:wpg="http://schemas.microsoft.com/office/word/2010/wordprocessingGroup" xmlns:wpi="http://schemas.microsoft.com/office/word/2010/wordprocessingInk" xmlns:wne="http://schemas.microsoft.com/office/word/2006/wordml" xmlns:wps="http://schemas.microsoft.com/office/word/2010/wordprocessingShape" mc:Ignorable="w14 w15 w16se w16cid wp14">
   <w:body>
+    <w:p>
+      <w:pPr>
+        <w:spacing w:line="360" w:lineRule="auto"/>
+        <w:jc w:val="center"/>
+        <w:rPr>
+          <w:rFonts w:ascii="Times New Roman" w:hAnsi="Times New Roman" w:cs="Times New Roman"/>
+          <w:sz w:val="40"/>
+          <w:szCs w:val="40"/>
+        </w:rPr>
+      </w:pPr>
+      <w:r>
+        <w:rPr>
+          <w:rFonts w:ascii="Times New Roman" w:hAnsi="Times New Roman" w:cs="Times New Roman"/>
+          <w:sz w:val="40"/>
+          <w:szCs w:val="40"/>
+        </w:rPr>
+        <w:t>SISTEMA DE GERENCIAMENTO DE ADOÇÕES (SGA)</w:t>
+      </w:r>
+    </w:p>
+    <w:p>
+      <w:pPr>
+        <w:spacing w:line="360" w:lineRule="auto"/>
+        <w:jc w:val="center"/>
+        <w:rPr>
+          <w:rFonts w:ascii="Times New Roman" w:hAnsi="Times New Roman" w:cs="Times New Roman"/>
+          <w:sz w:val="40"/>
+          <w:szCs w:val="40"/>
+        </w:rPr>
+      </w:pPr>
+      <w:r>
+        <w:rPr>
+          <w:rFonts w:ascii="Times New Roman" w:hAnsi="Times New Roman" w:cs="Times New Roman"/>
+          <w:sz w:val="40"/>
+          <w:szCs w:val="40"/>
+        </w:rPr>
+        <w:t>DOCUMENTO DE ARTEFATOS</w:t>
+      </w:r>
+    </w:p>
+    <w:p>
+      <w:pPr>
+        <w:spacing w:line="360" w:lineRule="auto"/>
+        <w:jc w:val="both"/>
+        <w:rPr>
+          <w:rFonts w:ascii="Times New Roman" w:hAnsi="Times New Roman" w:cs="Times New Roman"/>
+          <w:sz w:val="24"/>
+          <w:szCs w:val="24"/>
+        </w:rPr>
+      </w:pPr>
+    </w:p>
+    <w:p>
+      <w:pPr>
+        <w:spacing w:line="360" w:lineRule="auto"/>
+        <w:jc w:val="both"/>
+        <w:rPr>
+          <w:rFonts w:ascii="Times New Roman" w:hAnsi="Times New Roman" w:cs="Times New Roman"/>
+          <w:sz w:val="24"/>
+          <w:szCs w:val="24"/>
+        </w:rPr>
+      </w:pPr>
+      <w:r>
+        <w:rPr>
+          <w:rFonts w:ascii="Times New Roman" w:hAnsi="Times New Roman" w:cs="Times New Roman"/>
+          <w:sz w:val="24"/>
+          <w:szCs w:val="24"/>
+        </w:rPr>
+        <w:t>Controle de Versão</w:t>
+      </w:r>
+    </w:p>
+    <w:tbl>
+      <w:tblPr>
+        <w:tblStyle w:val="Tabelacomgrade"/>
+        <w:tblW w:w="0" w:type="auto"/>
+        <w:tblLook w:val="04A0" w:firstRow="1" w:lastRow="0" w:firstColumn="1" w:lastColumn="0" w:noHBand="0" w:noVBand="1"/>
+      </w:tblPr>
+      <w:tblGrid>
+        <w:gridCol w:w="4247"/>
+        <w:gridCol w:w="4247"/>
+      </w:tblGrid>
+      <w:tr>
+        <w:tc>
+          <w:tcPr>
+            <w:tcW w:w="4247" w:type="dxa"/>
+          </w:tcPr>
+          <w:p>
+            <w:pPr>
+              <w:spacing w:line="360" w:lineRule="auto"/>
+              <w:jc w:val="both"/>
+              <w:rPr>
+                <w:rFonts w:ascii="Times New Roman" w:hAnsi="Times New Roman" w:cs="Times New Roman"/>
+                <w:sz w:val="24"/>
+                <w:szCs w:val="24"/>
+              </w:rPr>
+            </w:pPr>
+            <w:r>
+              <w:rPr>
+                <w:rFonts w:ascii="Times New Roman" w:hAnsi="Times New Roman" w:cs="Times New Roman"/>
+                <w:sz w:val="24"/>
+                <w:szCs w:val="24"/>
+              </w:rPr>
+              <w:t>Autor</w:t>
+            </w:r>
+          </w:p>
+        </w:tc>
+        <w:tc>
+          <w:tcPr>
+            <w:tcW w:w="4247" w:type="dxa"/>
+          </w:tcPr>
+          <w:p>
+            <w:pPr>
+              <w:spacing w:line="360" w:lineRule="auto"/>
+              <w:jc w:val="both"/>
+              <w:rPr>
+                <w:rFonts w:ascii="Times New Roman" w:hAnsi="Times New Roman" w:cs="Times New Roman"/>
+                <w:sz w:val="24"/>
+                <w:szCs w:val="24"/>
+              </w:rPr>
+            </w:pPr>
+            <w:r>
+              <w:rPr>
+                <w:rFonts w:ascii="Times New Roman" w:hAnsi="Times New Roman" w:cs="Times New Roman"/>
+                <w:sz w:val="24"/>
+                <w:szCs w:val="24"/>
+              </w:rPr>
+              <w:t>Versão</w:t>
+            </w:r>
+          </w:p>
+        </w:tc>
+      </w:tr>
+      <w:tr>
+        <w:tc>
+          <w:tcPr>
+            <w:tcW w:w="4247" w:type="dxa"/>
+          </w:tcPr>
+          <w:p>
+            <w:pPr>
+              <w:spacing w:line="360" w:lineRule="auto"/>
+              <w:jc w:val="both"/>
+              <w:rPr>
+                <w:rFonts w:ascii="Times New Roman" w:hAnsi="Times New Roman" w:cs="Times New Roman"/>
+                <w:sz w:val="24"/>
+                <w:szCs w:val="24"/>
+              </w:rPr>
+            </w:pPr>
+            <w:r>
+              <w:rPr>
+                <w:rFonts w:ascii="Times New Roman" w:hAnsi="Times New Roman" w:cs="Times New Roman"/>
+                <w:sz w:val="24"/>
+                <w:szCs w:val="24"/>
+              </w:rPr>
+              <w:t>Jean Carlos Moreira da Silva</w:t>
+            </w:r>
+          </w:p>
+        </w:tc>
+        <w:tc>
+          <w:tcPr>
+            <w:tcW w:w="4247" w:type="dxa"/>
+          </w:tcPr>
+          <w:p>
+            <w:pPr>
+              <w:spacing w:line="360" w:lineRule="auto"/>
+              <w:jc w:val="both"/>
+              <w:rPr>
+                <w:rFonts w:ascii="Times New Roman" w:hAnsi="Times New Roman" w:cs="Times New Roman"/>
+                <w:sz w:val="24"/>
+                <w:szCs w:val="24"/>
+              </w:rPr>
+            </w:pPr>
+            <w:r>
+              <w:rPr>
+                <w:rFonts w:ascii="Times New Roman" w:hAnsi="Times New Roman" w:cs="Times New Roman"/>
+                <w:sz w:val="24"/>
+                <w:szCs w:val="24"/>
+              </w:rPr>
+              <w:t>1.0</w:t>
+            </w:r>
+          </w:p>
+        </w:tc>
+      </w:tr>
+    </w:tbl>
+    <w:p>
+      <w:pPr>
+        <w:spacing w:line="360" w:lineRule="auto"/>
+        <w:jc w:val="both"/>
+        <w:rPr>
+          <w:rFonts w:ascii="Times New Roman" w:eastAsiaTheme="majorEastAsia" w:hAnsi="Times New Roman" w:cs="Times New Roman"/>
+          <w:b/>
+          <w:sz w:val="24"/>
+          <w:szCs w:val="24"/>
+        </w:rPr>
+      </w:pPr>
+    </w:p>
     <w:sdt>
       <w:sdtPr>
         <w:rPr>
           <w:rFonts w:ascii="Times New Roman" w:eastAsiaTheme="minorHAnsi" w:hAnsi="Times New Roman" w:cs="Times New Roman"/>
           <w:color w:val="auto"/>
-          <w:sz w:val="24"/>
-          <w:szCs w:val="24"/>
+          <w:sz w:val="22"/>
+          <w:szCs w:val="22"/>
           <w:lang w:eastAsia="en-US"/>
         </w:rPr>
-        <w:id w:val="1630212650"/>
+        <w:id w:val="687879801"/>
         <w:docPartObj>
           <w:docPartGallery w:val="Table of Contents"/>
           <w:docPartUnique/>
@@ -45,20 +236,15 @@
               <w:sz w:val="24"/>
               <w:szCs w:val="24"/>
             </w:rPr>
-            <w:tab/>
             <w:t>ÍNDICE</w:t>
           </w:r>
         </w:p>
         <w:p>
           <w:pPr>
             <w:pStyle w:val="Sumrio1"/>
-            <w:tabs>
-              <w:tab w:val="left" w:pos="440"/>
-              <w:tab w:val="right" w:leader="dot" w:pos="8494"/>
-            </w:tabs>
-            <w:spacing w:line="360" w:lineRule="auto"/>
             <w:rPr>
               <w:rFonts w:ascii="Times New Roman" w:eastAsiaTheme="minorEastAsia" w:hAnsi="Times New Roman" w:cs="Times New Roman"/>
+              <w:b/>
               <w:noProof/>
               <w:sz w:val="24"/>
               <w:szCs w:val="24"/>
@@ -95,13 +281,14 @@
             </w:rPr>
             <w:fldChar w:fldCharType="separate"/>
           </w:r>
-          <w:hyperlink w:anchor="_Toc517537806" w:history="1">
+          <w:hyperlink w:anchor="_Toc517716286" w:history="1">
             <w:r>
               <w:rPr>
                 <w:rStyle w:val="Hyperlink"/>
                 <w:rFonts w:ascii="Times New Roman" w:hAnsi="Times New Roman" w:cs="Times New Roman"/>
                 <w:b/>
                 <w:noProof/>
+                <w:color w:val="auto"/>
                 <w:sz w:val="24"/>
                 <w:szCs w:val="24"/>
               </w:rPr>
@@ -110,6 +297,7 @@
             <w:r>
               <w:rPr>
                 <w:rFonts w:ascii="Times New Roman" w:eastAsiaTheme="minorEastAsia" w:hAnsi="Times New Roman" w:cs="Times New Roman"/>
+                <w:b/>
                 <w:noProof/>
                 <w:sz w:val="24"/>
                 <w:szCs w:val="24"/>
@@ -123,6 +311,7 @@
                 <w:rFonts w:ascii="Times New Roman" w:hAnsi="Times New Roman" w:cs="Times New Roman"/>
                 <w:b/>
                 <w:noProof/>
+                <w:color w:val="auto"/>
                 <w:sz w:val="24"/>
                 <w:szCs w:val="24"/>
               </w:rPr>
@@ -131,6 +320,7 @@
             <w:r>
               <w:rPr>
                 <w:rFonts w:ascii="Times New Roman" w:hAnsi="Times New Roman" w:cs="Times New Roman"/>
+                <w:b/>
                 <w:noProof/>
                 <w:webHidden/>
                 <w:sz w:val="24"/>
@@ -141,6 +331,7 @@
             <w:r>
               <w:rPr>
                 <w:rFonts w:ascii="Times New Roman" w:hAnsi="Times New Roman" w:cs="Times New Roman"/>
+                <w:b/>
                 <w:noProof/>
                 <w:webHidden/>
                 <w:sz w:val="24"/>
@@ -151,25 +342,28 @@
             <w:r>
               <w:rPr>
                 <w:rFonts w:ascii="Times New Roman" w:hAnsi="Times New Roman" w:cs="Times New Roman"/>
-                <w:noProof/>
-                <w:webHidden/>
-                <w:sz w:val="24"/>
-                <w:szCs w:val="24"/>
-              </w:rPr>
-              <w:instrText xml:space="preserve"> PAGEREF _Toc517537806 \h </w:instrText>
-            </w:r>
-            <w:r>
-              <w:rPr>
-                <w:rFonts w:ascii="Times New Roman" w:hAnsi="Times New Roman" w:cs="Times New Roman"/>
-                <w:noProof/>
-                <w:webHidden/>
-                <w:sz w:val="24"/>
-                <w:szCs w:val="24"/>
-              </w:rPr>
-            </w:r>
-            <w:r>
-              <w:rPr>
-                <w:rFonts w:ascii="Times New Roman" w:hAnsi="Times New Roman" w:cs="Times New Roman"/>
+                <w:b/>
+                <w:noProof/>
+                <w:webHidden/>
+                <w:sz w:val="24"/>
+                <w:szCs w:val="24"/>
+              </w:rPr>
+              <w:instrText xml:space="preserve"> PAGEREF _Toc517716286 \h </w:instrText>
+            </w:r>
+            <w:r>
+              <w:rPr>
+                <w:rFonts w:ascii="Times New Roman" w:hAnsi="Times New Roman" w:cs="Times New Roman"/>
+                <w:b/>
+                <w:noProof/>
+                <w:webHidden/>
+                <w:sz w:val="24"/>
+                <w:szCs w:val="24"/>
+              </w:rPr>
+            </w:r>
+            <w:r>
+              <w:rPr>
+                <w:rFonts w:ascii="Times New Roman" w:hAnsi="Times New Roman" w:cs="Times New Roman"/>
+                <w:b/>
                 <w:noProof/>
                 <w:webHidden/>
                 <w:sz w:val="24"/>
@@ -180,6 +374,7 @@
             <w:r>
               <w:rPr>
                 <w:rFonts w:ascii="Times New Roman" w:hAnsi="Times New Roman" w:cs="Times New Roman"/>
+                <w:b/>
                 <w:noProof/>
                 <w:webHidden/>
                 <w:sz w:val="24"/>
@@ -190,6 +385,7 @@
             <w:r>
               <w:rPr>
                 <w:rFonts w:ascii="Times New Roman" w:hAnsi="Times New Roman" w:cs="Times New Roman"/>
+                <w:b/>
                 <w:noProof/>
                 <w:webHidden/>
                 <w:sz w:val="24"/>
@@ -209,19 +405,21 @@
             <w:spacing w:line="360" w:lineRule="auto"/>
             <w:rPr>
               <w:rFonts w:ascii="Times New Roman" w:eastAsiaTheme="minorEastAsia" w:hAnsi="Times New Roman" w:cs="Times New Roman"/>
+              <w:b/>
               <w:noProof/>
               <w:sz w:val="24"/>
               <w:szCs w:val="24"/>
               <w:lang w:eastAsia="pt-BR"/>
             </w:rPr>
           </w:pPr>
-          <w:hyperlink w:anchor="_Toc517537807" w:history="1">
+          <w:hyperlink w:anchor="_Toc517716287" w:history="1">
             <w:r>
               <w:rPr>
                 <w:rStyle w:val="Hyperlink"/>
                 <w:rFonts w:ascii="Times New Roman" w:hAnsi="Times New Roman" w:cs="Times New Roman"/>
                 <w:b/>
                 <w:noProof/>
+                <w:color w:val="auto"/>
                 <w:sz w:val="24"/>
                 <w:szCs w:val="24"/>
               </w:rPr>
@@ -230,6 +428,7 @@
             <w:r>
               <w:rPr>
                 <w:rFonts w:ascii="Times New Roman" w:eastAsiaTheme="minorEastAsia" w:hAnsi="Times New Roman" w:cs="Times New Roman"/>
+                <w:b/>
                 <w:noProof/>
                 <w:sz w:val="24"/>
                 <w:szCs w:val="24"/>
@@ -243,14 +442,16 @@
                 <w:rFonts w:ascii="Times New Roman" w:hAnsi="Times New Roman" w:cs="Times New Roman"/>
                 <w:b/>
                 <w:noProof/>
-                <w:sz w:val="24"/>
-                <w:szCs w:val="24"/>
-              </w:rPr>
-              <w:t>RN_001</w:t>
-            </w:r>
-            <w:r>
-              <w:rPr>
-                <w:rFonts w:ascii="Times New Roman" w:hAnsi="Times New Roman" w:cs="Times New Roman"/>
+                <w:color w:val="auto"/>
+                <w:sz w:val="24"/>
+                <w:szCs w:val="24"/>
+              </w:rPr>
+              <w:t>RN_001 Campos Obrigatórios do Responsável</w:t>
+            </w:r>
+            <w:r>
+              <w:rPr>
+                <w:rFonts w:ascii="Times New Roman" w:hAnsi="Times New Roman" w:cs="Times New Roman"/>
+                <w:b/>
                 <w:noProof/>
                 <w:webHidden/>
                 <w:sz w:val="24"/>
@@ -261,6 +462,7 @@
             <w:r>
               <w:rPr>
                 <w:rFonts w:ascii="Times New Roman" w:hAnsi="Times New Roman" w:cs="Times New Roman"/>
+                <w:b/>
                 <w:noProof/>
                 <w:webHidden/>
                 <w:sz w:val="24"/>
@@ -271,25 +473,28 @@
             <w:r>
               <w:rPr>
                 <w:rFonts w:ascii="Times New Roman" w:hAnsi="Times New Roman" w:cs="Times New Roman"/>
-                <w:noProof/>
-                <w:webHidden/>
-                <w:sz w:val="24"/>
-                <w:szCs w:val="24"/>
-              </w:rPr>
-              <w:instrText xml:space="preserve"> PAGEREF _Toc517537807 \h </w:instrText>
-            </w:r>
-            <w:r>
-              <w:rPr>
-                <w:rFonts w:ascii="Times New Roman" w:hAnsi="Times New Roman" w:cs="Times New Roman"/>
-                <w:noProof/>
-                <w:webHidden/>
-                <w:sz w:val="24"/>
-                <w:szCs w:val="24"/>
-              </w:rPr>
-            </w:r>
-            <w:r>
-              <w:rPr>
-                <w:rFonts w:ascii="Times New Roman" w:hAnsi="Times New Roman" w:cs="Times New Roman"/>
+                <w:b/>
+                <w:noProof/>
+                <w:webHidden/>
+                <w:sz w:val="24"/>
+                <w:szCs w:val="24"/>
+              </w:rPr>
+              <w:instrText xml:space="preserve"> PAGEREF _Toc517716287 \h </w:instrText>
+            </w:r>
+            <w:r>
+              <w:rPr>
+                <w:rFonts w:ascii="Times New Roman" w:hAnsi="Times New Roman" w:cs="Times New Roman"/>
+                <w:b/>
+                <w:noProof/>
+                <w:webHidden/>
+                <w:sz w:val="24"/>
+                <w:szCs w:val="24"/>
+              </w:rPr>
+            </w:r>
+            <w:r>
+              <w:rPr>
+                <w:rFonts w:ascii="Times New Roman" w:hAnsi="Times New Roman" w:cs="Times New Roman"/>
+                <w:b/>
                 <w:noProof/>
                 <w:webHidden/>
                 <w:sz w:val="24"/>
@@ -300,6 +505,7 @@
             <w:r>
               <w:rPr>
                 <w:rFonts w:ascii="Times New Roman" w:hAnsi="Times New Roman" w:cs="Times New Roman"/>
+                <w:b/>
                 <w:noProof/>
                 <w:webHidden/>
                 <w:sz w:val="24"/>
@@ -310,6 +516,7 @@
             <w:r>
               <w:rPr>
                 <w:rFonts w:ascii="Times New Roman" w:hAnsi="Times New Roman" w:cs="Times New Roman"/>
+                <w:b/>
                 <w:noProof/>
                 <w:webHidden/>
                 <w:sz w:val="24"/>
@@ -329,19 +536,21 @@
             <w:spacing w:line="360" w:lineRule="auto"/>
             <w:rPr>
               <w:rFonts w:ascii="Times New Roman" w:eastAsiaTheme="minorEastAsia" w:hAnsi="Times New Roman" w:cs="Times New Roman"/>
+              <w:b/>
               <w:noProof/>
               <w:sz w:val="24"/>
               <w:szCs w:val="24"/>
               <w:lang w:eastAsia="pt-BR"/>
             </w:rPr>
           </w:pPr>
-          <w:hyperlink w:anchor="_Toc517537808" w:history="1">
+          <w:hyperlink w:anchor="_Toc517716288" w:history="1">
             <w:r>
               <w:rPr>
                 <w:rStyle w:val="Hyperlink"/>
                 <w:rFonts w:ascii="Times New Roman" w:hAnsi="Times New Roman" w:cs="Times New Roman"/>
                 <w:b/>
                 <w:noProof/>
+                <w:color w:val="auto"/>
                 <w:sz w:val="24"/>
                 <w:szCs w:val="24"/>
               </w:rPr>
@@ -350,6 +559,7 @@
             <w:r>
               <w:rPr>
                 <w:rFonts w:ascii="Times New Roman" w:eastAsiaTheme="minorEastAsia" w:hAnsi="Times New Roman" w:cs="Times New Roman"/>
+                <w:b/>
                 <w:noProof/>
                 <w:sz w:val="24"/>
                 <w:szCs w:val="24"/>
@@ -363,14 +573,16 @@
                 <w:rFonts w:ascii="Times New Roman" w:hAnsi="Times New Roman" w:cs="Times New Roman"/>
                 <w:b/>
                 <w:noProof/>
-                <w:sz w:val="24"/>
-                <w:szCs w:val="24"/>
-              </w:rPr>
-              <w:t>RN_002</w:t>
-            </w:r>
-            <w:r>
-              <w:rPr>
-                <w:rFonts w:ascii="Times New Roman" w:hAnsi="Times New Roman" w:cs="Times New Roman"/>
+                <w:color w:val="auto"/>
+                <w:sz w:val="24"/>
+                <w:szCs w:val="24"/>
+              </w:rPr>
+              <w:t>RN_002 ComboBox Tipo Animal</w:t>
+            </w:r>
+            <w:r>
+              <w:rPr>
+                <w:rFonts w:ascii="Times New Roman" w:hAnsi="Times New Roman" w:cs="Times New Roman"/>
+                <w:b/>
                 <w:noProof/>
                 <w:webHidden/>
                 <w:sz w:val="24"/>
@@ -381,6 +593,7 @@
             <w:r>
               <w:rPr>
                 <w:rFonts w:ascii="Times New Roman" w:hAnsi="Times New Roman" w:cs="Times New Roman"/>
+                <w:b/>
                 <w:noProof/>
                 <w:webHidden/>
                 <w:sz w:val="24"/>
@@ -391,25 +604,28 @@
             <w:r>
               <w:rPr>
                 <w:rFonts w:ascii="Times New Roman" w:hAnsi="Times New Roman" w:cs="Times New Roman"/>
-                <w:noProof/>
-                <w:webHidden/>
-                <w:sz w:val="24"/>
-                <w:szCs w:val="24"/>
-              </w:rPr>
-              <w:instrText xml:space="preserve"> PAGEREF _Toc517537808 \h </w:instrText>
-            </w:r>
-            <w:r>
-              <w:rPr>
-                <w:rFonts w:ascii="Times New Roman" w:hAnsi="Times New Roman" w:cs="Times New Roman"/>
-                <w:noProof/>
-                <w:webHidden/>
-                <w:sz w:val="24"/>
-                <w:szCs w:val="24"/>
-              </w:rPr>
-            </w:r>
-            <w:r>
-              <w:rPr>
-                <w:rFonts w:ascii="Times New Roman" w:hAnsi="Times New Roman" w:cs="Times New Roman"/>
+                <w:b/>
+                <w:noProof/>
+                <w:webHidden/>
+                <w:sz w:val="24"/>
+                <w:szCs w:val="24"/>
+              </w:rPr>
+              <w:instrText xml:space="preserve"> PAGEREF _Toc517716288 \h </w:instrText>
+            </w:r>
+            <w:r>
+              <w:rPr>
+                <w:rFonts w:ascii="Times New Roman" w:hAnsi="Times New Roman" w:cs="Times New Roman"/>
+                <w:b/>
+                <w:noProof/>
+                <w:webHidden/>
+                <w:sz w:val="24"/>
+                <w:szCs w:val="24"/>
+              </w:rPr>
+            </w:r>
+            <w:r>
+              <w:rPr>
+                <w:rFonts w:ascii="Times New Roman" w:hAnsi="Times New Roman" w:cs="Times New Roman"/>
+                <w:b/>
                 <w:noProof/>
                 <w:webHidden/>
                 <w:sz w:val="24"/>
@@ -420,6 +636,7 @@
             <w:r>
               <w:rPr>
                 <w:rFonts w:ascii="Times New Roman" w:hAnsi="Times New Roman" w:cs="Times New Roman"/>
+                <w:b/>
                 <w:noProof/>
                 <w:webHidden/>
                 <w:sz w:val="24"/>
@@ -430,6 +647,7 @@
             <w:r>
               <w:rPr>
                 <w:rFonts w:ascii="Times New Roman" w:hAnsi="Times New Roman" w:cs="Times New Roman"/>
+                <w:b/>
                 <w:noProof/>
                 <w:webHidden/>
                 <w:sz w:val="24"/>
@@ -449,19 +667,21 @@
             <w:spacing w:line="360" w:lineRule="auto"/>
             <w:rPr>
               <w:rFonts w:ascii="Times New Roman" w:eastAsiaTheme="minorEastAsia" w:hAnsi="Times New Roman" w:cs="Times New Roman"/>
+              <w:b/>
               <w:noProof/>
               <w:sz w:val="24"/>
               <w:szCs w:val="24"/>
               <w:lang w:eastAsia="pt-BR"/>
             </w:rPr>
           </w:pPr>
-          <w:hyperlink w:anchor="_Toc517537809" w:history="1">
+          <w:hyperlink w:anchor="_Toc517716289" w:history="1">
             <w:r>
               <w:rPr>
                 <w:rStyle w:val="Hyperlink"/>
                 <w:rFonts w:ascii="Times New Roman" w:hAnsi="Times New Roman" w:cs="Times New Roman"/>
                 <w:b/>
                 <w:noProof/>
+                <w:color w:val="auto"/>
                 <w:sz w:val="24"/>
                 <w:szCs w:val="24"/>
               </w:rPr>
@@ -470,6 +690,7 @@
             <w:r>
               <w:rPr>
                 <w:rFonts w:ascii="Times New Roman" w:eastAsiaTheme="minorEastAsia" w:hAnsi="Times New Roman" w:cs="Times New Roman"/>
+                <w:b/>
                 <w:noProof/>
                 <w:sz w:val="24"/>
                 <w:szCs w:val="24"/>
@@ -483,14 +704,16 @@
                 <w:rFonts w:ascii="Times New Roman" w:hAnsi="Times New Roman" w:cs="Times New Roman"/>
                 <w:b/>
                 <w:noProof/>
-                <w:sz w:val="24"/>
-                <w:szCs w:val="24"/>
-              </w:rPr>
-              <w:t>RN_003</w:t>
-            </w:r>
-            <w:r>
-              <w:rPr>
-                <w:rFonts w:ascii="Times New Roman" w:hAnsi="Times New Roman" w:cs="Times New Roman"/>
+                <w:color w:val="auto"/>
+                <w:sz w:val="24"/>
+                <w:szCs w:val="24"/>
+              </w:rPr>
+              <w:t>RN_003 Campos Obrigatórios dos animais</w:t>
+            </w:r>
+            <w:r>
+              <w:rPr>
+                <w:rFonts w:ascii="Times New Roman" w:hAnsi="Times New Roman" w:cs="Times New Roman"/>
+                <w:b/>
                 <w:noProof/>
                 <w:webHidden/>
                 <w:sz w:val="24"/>
@@ -501,6 +724,7 @@
             <w:r>
               <w:rPr>
                 <w:rFonts w:ascii="Times New Roman" w:hAnsi="Times New Roman" w:cs="Times New Roman"/>
+                <w:b/>
                 <w:noProof/>
                 <w:webHidden/>
                 <w:sz w:val="24"/>
@@ -511,25 +735,28 @@
             <w:r>
               <w:rPr>
                 <w:rFonts w:ascii="Times New Roman" w:hAnsi="Times New Roman" w:cs="Times New Roman"/>
-                <w:noProof/>
-                <w:webHidden/>
-                <w:sz w:val="24"/>
-                <w:szCs w:val="24"/>
-              </w:rPr>
-              <w:instrText xml:space="preserve"> PAGEREF _Toc517537809 \h </w:instrText>
-            </w:r>
-            <w:r>
-              <w:rPr>
-                <w:rFonts w:ascii="Times New Roman" w:hAnsi="Times New Roman" w:cs="Times New Roman"/>
-                <w:noProof/>
-                <w:webHidden/>
-                <w:sz w:val="24"/>
-                <w:szCs w:val="24"/>
-              </w:rPr>
-            </w:r>
-            <w:r>
-              <w:rPr>
-                <w:rFonts w:ascii="Times New Roman" w:hAnsi="Times New Roman" w:cs="Times New Roman"/>
+                <w:b/>
+                <w:noProof/>
+                <w:webHidden/>
+                <w:sz w:val="24"/>
+                <w:szCs w:val="24"/>
+              </w:rPr>
+              <w:instrText xml:space="preserve"> PAGEREF _Toc517716289 \h </w:instrText>
+            </w:r>
+            <w:r>
+              <w:rPr>
+                <w:rFonts w:ascii="Times New Roman" w:hAnsi="Times New Roman" w:cs="Times New Roman"/>
+                <w:b/>
+                <w:noProof/>
+                <w:webHidden/>
+                <w:sz w:val="24"/>
+                <w:szCs w:val="24"/>
+              </w:rPr>
+            </w:r>
+            <w:r>
+              <w:rPr>
+                <w:rFonts w:ascii="Times New Roman" w:hAnsi="Times New Roman" w:cs="Times New Roman"/>
+                <w:b/>
                 <w:noProof/>
                 <w:webHidden/>
                 <w:sz w:val="24"/>
@@ -540,6 +767,7 @@
             <w:r>
               <w:rPr>
                 <w:rFonts w:ascii="Times New Roman" w:hAnsi="Times New Roman" w:cs="Times New Roman"/>
+                <w:b/>
                 <w:noProof/>
                 <w:webHidden/>
                 <w:sz w:val="24"/>
@@ -550,6 +778,7 @@
             <w:r>
               <w:rPr>
                 <w:rFonts w:ascii="Times New Roman" w:hAnsi="Times New Roman" w:cs="Times New Roman"/>
+                <w:b/>
                 <w:noProof/>
                 <w:webHidden/>
                 <w:sz w:val="24"/>
@@ -569,19 +798,21 @@
             <w:spacing w:line="360" w:lineRule="auto"/>
             <w:rPr>
               <w:rFonts w:ascii="Times New Roman" w:eastAsiaTheme="minorEastAsia" w:hAnsi="Times New Roman" w:cs="Times New Roman"/>
+              <w:b/>
               <w:noProof/>
               <w:sz w:val="24"/>
               <w:szCs w:val="24"/>
               <w:lang w:eastAsia="pt-BR"/>
             </w:rPr>
           </w:pPr>
-          <w:hyperlink w:anchor="_Toc517537810" w:history="1">
+          <w:hyperlink w:anchor="_Toc517716290" w:history="1">
             <w:r>
               <w:rPr>
                 <w:rStyle w:val="Hyperlink"/>
                 <w:rFonts w:ascii="Times New Roman" w:hAnsi="Times New Roman" w:cs="Times New Roman"/>
                 <w:b/>
                 <w:noProof/>
+                <w:color w:val="auto"/>
                 <w:sz w:val="24"/>
                 <w:szCs w:val="24"/>
               </w:rPr>
@@ -590,6 +821,7 @@
             <w:r>
               <w:rPr>
                 <w:rFonts w:ascii="Times New Roman" w:eastAsiaTheme="minorEastAsia" w:hAnsi="Times New Roman" w:cs="Times New Roman"/>
+                <w:b/>
                 <w:noProof/>
                 <w:sz w:val="24"/>
                 <w:szCs w:val="24"/>
@@ -603,14 +835,16 @@
                 <w:rFonts w:ascii="Times New Roman" w:hAnsi="Times New Roman" w:cs="Times New Roman"/>
                 <w:b/>
                 <w:noProof/>
-                <w:sz w:val="24"/>
-                <w:szCs w:val="24"/>
-              </w:rPr>
-              <w:t>RN_004</w:t>
-            </w:r>
-            <w:r>
-              <w:rPr>
-                <w:rFonts w:ascii="Times New Roman" w:hAnsi="Times New Roman" w:cs="Times New Roman"/>
+                <w:color w:val="auto"/>
+                <w:sz w:val="24"/>
+                <w:szCs w:val="24"/>
+              </w:rPr>
+              <w:t>RN_004 Listagem dos responsáveis</w:t>
+            </w:r>
+            <w:r>
+              <w:rPr>
+                <w:rFonts w:ascii="Times New Roman" w:hAnsi="Times New Roman" w:cs="Times New Roman"/>
+                <w:b/>
                 <w:noProof/>
                 <w:webHidden/>
                 <w:sz w:val="24"/>
@@ -621,6 +855,7 @@
             <w:r>
               <w:rPr>
                 <w:rFonts w:ascii="Times New Roman" w:hAnsi="Times New Roman" w:cs="Times New Roman"/>
+                <w:b/>
                 <w:noProof/>
                 <w:webHidden/>
                 <w:sz w:val="24"/>
@@ -631,25 +866,28 @@
             <w:r>
               <w:rPr>
                 <w:rFonts w:ascii="Times New Roman" w:hAnsi="Times New Roman" w:cs="Times New Roman"/>
-                <w:noProof/>
-                <w:webHidden/>
-                <w:sz w:val="24"/>
-                <w:szCs w:val="24"/>
-              </w:rPr>
-              <w:instrText xml:space="preserve"> PAGEREF _Toc517537810 \h </w:instrText>
-            </w:r>
-            <w:r>
-              <w:rPr>
-                <w:rFonts w:ascii="Times New Roman" w:hAnsi="Times New Roman" w:cs="Times New Roman"/>
-                <w:noProof/>
-                <w:webHidden/>
-                <w:sz w:val="24"/>
-                <w:szCs w:val="24"/>
-              </w:rPr>
-            </w:r>
-            <w:r>
-              <w:rPr>
-                <w:rFonts w:ascii="Times New Roman" w:hAnsi="Times New Roman" w:cs="Times New Roman"/>
+                <w:b/>
+                <w:noProof/>
+                <w:webHidden/>
+                <w:sz w:val="24"/>
+                <w:szCs w:val="24"/>
+              </w:rPr>
+              <w:instrText xml:space="preserve"> PAGEREF _Toc517716290 \h </w:instrText>
+            </w:r>
+            <w:r>
+              <w:rPr>
+                <w:rFonts w:ascii="Times New Roman" w:hAnsi="Times New Roman" w:cs="Times New Roman"/>
+                <w:b/>
+                <w:noProof/>
+                <w:webHidden/>
+                <w:sz w:val="24"/>
+                <w:szCs w:val="24"/>
+              </w:rPr>
+            </w:r>
+            <w:r>
+              <w:rPr>
+                <w:rFonts w:ascii="Times New Roman" w:hAnsi="Times New Roman" w:cs="Times New Roman"/>
+                <w:b/>
                 <w:noProof/>
                 <w:webHidden/>
                 <w:sz w:val="24"/>
@@ -660,6 +898,7 @@
             <w:r>
               <w:rPr>
                 <w:rFonts w:ascii="Times New Roman" w:hAnsi="Times New Roman" w:cs="Times New Roman"/>
+                <w:b/>
                 <w:noProof/>
                 <w:webHidden/>
                 <w:sz w:val="24"/>
@@ -670,6 +909,7 @@
             <w:r>
               <w:rPr>
                 <w:rFonts w:ascii="Times New Roman" w:hAnsi="Times New Roman" w:cs="Times New Roman"/>
+                <w:b/>
                 <w:noProof/>
                 <w:webHidden/>
                 <w:sz w:val="24"/>
@@ -689,19 +929,21 @@
             <w:spacing w:line="360" w:lineRule="auto"/>
             <w:rPr>
               <w:rFonts w:ascii="Times New Roman" w:eastAsiaTheme="minorEastAsia" w:hAnsi="Times New Roman" w:cs="Times New Roman"/>
+              <w:b/>
               <w:noProof/>
               <w:sz w:val="24"/>
               <w:szCs w:val="24"/>
               <w:lang w:eastAsia="pt-BR"/>
             </w:rPr>
           </w:pPr>
-          <w:hyperlink w:anchor="_Toc517537811" w:history="1">
+          <w:hyperlink w:anchor="_Toc517716291" w:history="1">
             <w:r>
               <w:rPr>
                 <w:rStyle w:val="Hyperlink"/>
                 <w:rFonts w:ascii="Times New Roman" w:hAnsi="Times New Roman" w:cs="Times New Roman"/>
                 <w:b/>
                 <w:noProof/>
+                <w:color w:val="auto"/>
                 <w:sz w:val="24"/>
                 <w:szCs w:val="24"/>
               </w:rPr>
@@ -710,6 +952,7 @@
             <w:r>
               <w:rPr>
                 <w:rFonts w:ascii="Times New Roman" w:eastAsiaTheme="minorEastAsia" w:hAnsi="Times New Roman" w:cs="Times New Roman"/>
+                <w:b/>
                 <w:noProof/>
                 <w:sz w:val="24"/>
                 <w:szCs w:val="24"/>
@@ -723,14 +966,16 @@
                 <w:rFonts w:ascii="Times New Roman" w:hAnsi="Times New Roman" w:cs="Times New Roman"/>
                 <w:b/>
                 <w:noProof/>
-                <w:sz w:val="24"/>
-                <w:szCs w:val="24"/>
-              </w:rPr>
-              <w:t>RN_005</w:t>
-            </w:r>
-            <w:r>
-              <w:rPr>
-                <w:rFonts w:ascii="Times New Roman" w:hAnsi="Times New Roman" w:cs="Times New Roman"/>
+                <w:color w:val="auto"/>
+                <w:sz w:val="24"/>
+                <w:szCs w:val="24"/>
+              </w:rPr>
+              <w:t>RN_005 Listagem dos animais</w:t>
+            </w:r>
+            <w:r>
+              <w:rPr>
+                <w:rFonts w:ascii="Times New Roman" w:hAnsi="Times New Roman" w:cs="Times New Roman"/>
+                <w:b/>
                 <w:noProof/>
                 <w:webHidden/>
                 <w:sz w:val="24"/>
@@ -741,6 +986,7 @@
             <w:r>
               <w:rPr>
                 <w:rFonts w:ascii="Times New Roman" w:hAnsi="Times New Roman" w:cs="Times New Roman"/>
+                <w:b/>
                 <w:noProof/>
                 <w:webHidden/>
                 <w:sz w:val="24"/>
@@ -751,25 +997,28 @@
             <w:r>
               <w:rPr>
                 <w:rFonts w:ascii="Times New Roman" w:hAnsi="Times New Roman" w:cs="Times New Roman"/>
-                <w:noProof/>
-                <w:webHidden/>
-                <w:sz w:val="24"/>
-                <w:szCs w:val="24"/>
-              </w:rPr>
-              <w:instrText xml:space="preserve"> PAGEREF _Toc517537811 \h </w:instrText>
-            </w:r>
-            <w:r>
-              <w:rPr>
-                <w:rFonts w:ascii="Times New Roman" w:hAnsi="Times New Roman" w:cs="Times New Roman"/>
-                <w:noProof/>
-                <w:webHidden/>
-                <w:sz w:val="24"/>
-                <w:szCs w:val="24"/>
-              </w:rPr>
-            </w:r>
-            <w:r>
-              <w:rPr>
-                <w:rFonts w:ascii="Times New Roman" w:hAnsi="Times New Roman" w:cs="Times New Roman"/>
+                <w:b/>
+                <w:noProof/>
+                <w:webHidden/>
+                <w:sz w:val="24"/>
+                <w:szCs w:val="24"/>
+              </w:rPr>
+              <w:instrText xml:space="preserve"> PAGEREF _Toc517716291 \h </w:instrText>
+            </w:r>
+            <w:r>
+              <w:rPr>
+                <w:rFonts w:ascii="Times New Roman" w:hAnsi="Times New Roman" w:cs="Times New Roman"/>
+                <w:b/>
+                <w:noProof/>
+                <w:webHidden/>
+                <w:sz w:val="24"/>
+                <w:szCs w:val="24"/>
+              </w:rPr>
+            </w:r>
+            <w:r>
+              <w:rPr>
+                <w:rFonts w:ascii="Times New Roman" w:hAnsi="Times New Roman" w:cs="Times New Roman"/>
+                <w:b/>
                 <w:noProof/>
                 <w:webHidden/>
                 <w:sz w:val="24"/>
@@ -780,6 +1029,7 @@
             <w:r>
               <w:rPr>
                 <w:rFonts w:ascii="Times New Roman" w:hAnsi="Times New Roman" w:cs="Times New Roman"/>
+                <w:b/>
                 <w:noProof/>
                 <w:webHidden/>
                 <w:sz w:val="24"/>
@@ -790,6 +1040,7 @@
             <w:r>
               <w:rPr>
                 <w:rFonts w:ascii="Times New Roman" w:hAnsi="Times New Roman" w:cs="Times New Roman"/>
+                <w:b/>
                 <w:noProof/>
                 <w:webHidden/>
                 <w:sz w:val="24"/>
@@ -802,26 +1053,280 @@
         <w:p>
           <w:pPr>
             <w:pStyle w:val="Sumrio1"/>
-            <w:tabs>
-              <w:tab w:val="left" w:pos="440"/>
-              <w:tab w:val="right" w:leader="dot" w:pos="8494"/>
-            </w:tabs>
-            <w:spacing w:line="360" w:lineRule="auto"/>
             <w:rPr>
               <w:rFonts w:ascii="Times New Roman" w:eastAsiaTheme="minorEastAsia" w:hAnsi="Times New Roman" w:cs="Times New Roman"/>
+              <w:b/>
               <w:noProof/>
               <w:sz w:val="24"/>
               <w:szCs w:val="24"/>
               <w:lang w:eastAsia="pt-BR"/>
             </w:rPr>
           </w:pPr>
-          <w:hyperlink w:anchor="_Toc517537812" w:history="1">
+          <w:hyperlink w:anchor="_Toc517716292" w:history="1">
             <w:r>
               <w:rPr>
                 <w:rStyle w:val="Hyperlink"/>
                 <w:rFonts w:ascii="Times New Roman" w:hAnsi="Times New Roman" w:cs="Times New Roman"/>
                 <w:b/>
                 <w:noProof/>
+                <w:color w:val="auto"/>
+                <w:sz w:val="24"/>
+                <w:szCs w:val="24"/>
+              </w:rPr>
+              <w:t>1.6.</w:t>
+            </w:r>
+            <w:r>
+              <w:rPr>
+                <w:rFonts w:ascii="Times New Roman" w:eastAsiaTheme="minorEastAsia" w:hAnsi="Times New Roman" w:cs="Times New Roman"/>
+                <w:b/>
+                <w:noProof/>
+                <w:sz w:val="24"/>
+                <w:szCs w:val="24"/>
+                <w:lang w:eastAsia="pt-BR"/>
+              </w:rPr>
+              <w:tab/>
+            </w:r>
+            <w:r>
+              <w:rPr>
+                <w:rStyle w:val="Hyperlink"/>
+                <w:rFonts w:ascii="Times New Roman" w:hAnsi="Times New Roman" w:cs="Times New Roman"/>
+                <w:b/>
+                <w:noProof/>
+                <w:color w:val="auto"/>
+                <w:sz w:val="24"/>
+                <w:szCs w:val="24"/>
+              </w:rPr>
+              <w:t>RN_006 Validação CPF</w:t>
+            </w:r>
+            <w:r>
+              <w:rPr>
+                <w:rFonts w:ascii="Times New Roman" w:hAnsi="Times New Roman" w:cs="Times New Roman"/>
+                <w:b/>
+                <w:noProof/>
+                <w:webHidden/>
+                <w:sz w:val="24"/>
+                <w:szCs w:val="24"/>
+              </w:rPr>
+              <w:tab/>
+            </w:r>
+            <w:r>
+              <w:rPr>
+                <w:rFonts w:ascii="Times New Roman" w:hAnsi="Times New Roman" w:cs="Times New Roman"/>
+                <w:b/>
+                <w:noProof/>
+                <w:webHidden/>
+                <w:sz w:val="24"/>
+                <w:szCs w:val="24"/>
+              </w:rPr>
+              <w:fldChar w:fldCharType="begin"/>
+            </w:r>
+            <w:r>
+              <w:rPr>
+                <w:rFonts w:ascii="Times New Roman" w:hAnsi="Times New Roman" w:cs="Times New Roman"/>
+                <w:b/>
+                <w:noProof/>
+                <w:webHidden/>
+                <w:sz w:val="24"/>
+                <w:szCs w:val="24"/>
+              </w:rPr>
+              <w:instrText xml:space="preserve"> PAGEREF _Toc517716292 \h </w:instrText>
+            </w:r>
+            <w:r>
+              <w:rPr>
+                <w:rFonts w:ascii="Times New Roman" w:hAnsi="Times New Roman" w:cs="Times New Roman"/>
+                <w:b/>
+                <w:noProof/>
+                <w:webHidden/>
+                <w:sz w:val="24"/>
+                <w:szCs w:val="24"/>
+              </w:rPr>
+            </w:r>
+            <w:r>
+              <w:rPr>
+                <w:rFonts w:ascii="Times New Roman" w:hAnsi="Times New Roman" w:cs="Times New Roman"/>
+                <w:b/>
+                <w:noProof/>
+                <w:webHidden/>
+                <w:sz w:val="24"/>
+                <w:szCs w:val="24"/>
+              </w:rPr>
+              <w:fldChar w:fldCharType="separate"/>
+            </w:r>
+            <w:r>
+              <w:rPr>
+                <w:rFonts w:ascii="Times New Roman" w:hAnsi="Times New Roman" w:cs="Times New Roman"/>
+                <w:b/>
+                <w:noProof/>
+                <w:webHidden/>
+                <w:sz w:val="24"/>
+                <w:szCs w:val="24"/>
+              </w:rPr>
+              <w:t>3</w:t>
+            </w:r>
+            <w:r>
+              <w:rPr>
+                <w:rFonts w:ascii="Times New Roman" w:hAnsi="Times New Roman" w:cs="Times New Roman"/>
+                <w:b/>
+                <w:noProof/>
+                <w:webHidden/>
+                <w:sz w:val="24"/>
+                <w:szCs w:val="24"/>
+              </w:rPr>
+              <w:fldChar w:fldCharType="end"/>
+            </w:r>
+          </w:hyperlink>
+        </w:p>
+        <w:p>
+          <w:pPr>
+            <w:pStyle w:val="Sumrio2"/>
+            <w:tabs>
+              <w:tab w:val="left" w:pos="880"/>
+              <w:tab w:val="right" w:leader="dot" w:pos="8494"/>
+            </w:tabs>
+            <w:spacing w:line="360" w:lineRule="auto"/>
+            <w:rPr>
+              <w:rFonts w:ascii="Times New Roman" w:eastAsiaTheme="minorEastAsia" w:hAnsi="Times New Roman" w:cs="Times New Roman"/>
+              <w:b/>
+              <w:noProof/>
+              <w:sz w:val="24"/>
+              <w:szCs w:val="24"/>
+              <w:lang w:eastAsia="pt-BR"/>
+            </w:rPr>
+          </w:pPr>
+          <w:hyperlink w:anchor="_Toc517716293" w:history="1">
+            <w:r>
+              <w:rPr>
+                <w:rStyle w:val="Hyperlink"/>
+                <w:rFonts w:ascii="Times New Roman" w:hAnsi="Times New Roman" w:cs="Times New Roman"/>
+                <w:b/>
+                <w:noProof/>
+                <w:color w:val="auto"/>
+                <w:sz w:val="24"/>
+                <w:szCs w:val="24"/>
+              </w:rPr>
+              <w:t>1.7.</w:t>
+            </w:r>
+            <w:r>
+              <w:rPr>
+                <w:rFonts w:ascii="Times New Roman" w:eastAsiaTheme="minorEastAsia" w:hAnsi="Times New Roman" w:cs="Times New Roman"/>
+                <w:b/>
+                <w:noProof/>
+                <w:sz w:val="24"/>
+                <w:szCs w:val="24"/>
+                <w:lang w:eastAsia="pt-BR"/>
+              </w:rPr>
+              <w:tab/>
+            </w:r>
+            <w:r>
+              <w:rPr>
+                <w:rStyle w:val="Hyperlink"/>
+                <w:rFonts w:ascii="Times New Roman" w:hAnsi="Times New Roman" w:cs="Times New Roman"/>
+                <w:b/>
+                <w:noProof/>
+                <w:color w:val="auto"/>
+                <w:sz w:val="24"/>
+                <w:szCs w:val="24"/>
+              </w:rPr>
+              <w:t>RN_007 Validação Email</w:t>
+            </w:r>
+            <w:r>
+              <w:rPr>
+                <w:rFonts w:ascii="Times New Roman" w:hAnsi="Times New Roman" w:cs="Times New Roman"/>
+                <w:b/>
+                <w:noProof/>
+                <w:webHidden/>
+                <w:sz w:val="24"/>
+                <w:szCs w:val="24"/>
+              </w:rPr>
+              <w:tab/>
+            </w:r>
+            <w:r>
+              <w:rPr>
+                <w:rFonts w:ascii="Times New Roman" w:hAnsi="Times New Roman" w:cs="Times New Roman"/>
+                <w:b/>
+                <w:noProof/>
+                <w:webHidden/>
+                <w:sz w:val="24"/>
+                <w:szCs w:val="24"/>
+              </w:rPr>
+              <w:fldChar w:fldCharType="begin"/>
+            </w:r>
+            <w:r>
+              <w:rPr>
+                <w:rFonts w:ascii="Times New Roman" w:hAnsi="Times New Roman" w:cs="Times New Roman"/>
+                <w:b/>
+                <w:noProof/>
+                <w:webHidden/>
+                <w:sz w:val="24"/>
+                <w:szCs w:val="24"/>
+              </w:rPr>
+              <w:instrText xml:space="preserve"> PAGEREF _Toc517716293 \h </w:instrText>
+            </w:r>
+            <w:r>
+              <w:rPr>
+                <w:rFonts w:ascii="Times New Roman" w:hAnsi="Times New Roman" w:cs="Times New Roman"/>
+                <w:b/>
+                <w:noProof/>
+                <w:webHidden/>
+                <w:sz w:val="24"/>
+                <w:szCs w:val="24"/>
+              </w:rPr>
+            </w:r>
+            <w:r>
+              <w:rPr>
+                <w:rFonts w:ascii="Times New Roman" w:hAnsi="Times New Roman" w:cs="Times New Roman"/>
+                <w:b/>
+                <w:noProof/>
+                <w:webHidden/>
+                <w:sz w:val="24"/>
+                <w:szCs w:val="24"/>
+              </w:rPr>
+              <w:fldChar w:fldCharType="separate"/>
+            </w:r>
+            <w:r>
+              <w:rPr>
+                <w:rFonts w:ascii="Times New Roman" w:hAnsi="Times New Roman" w:cs="Times New Roman"/>
+                <w:b/>
+                <w:noProof/>
+                <w:webHidden/>
+                <w:sz w:val="24"/>
+                <w:szCs w:val="24"/>
+              </w:rPr>
+              <w:t>3</w:t>
+            </w:r>
+            <w:r>
+              <w:rPr>
+                <w:rFonts w:ascii="Times New Roman" w:hAnsi="Times New Roman" w:cs="Times New Roman"/>
+                <w:b/>
+                <w:noProof/>
+                <w:webHidden/>
+                <w:sz w:val="24"/>
+                <w:szCs w:val="24"/>
+              </w:rPr>
+              <w:fldChar w:fldCharType="end"/>
+            </w:r>
+          </w:hyperlink>
+        </w:p>
+        <w:p>
+          <w:pPr>
+            <w:pStyle w:val="Sumrio1"/>
+            <w:rPr>
+              <w:rFonts w:ascii="Times New Roman" w:eastAsiaTheme="minorEastAsia" w:hAnsi="Times New Roman" w:cs="Times New Roman"/>
+              <w:b/>
+              <w:noProof/>
+              <w:sz w:val="24"/>
+              <w:szCs w:val="24"/>
+              <w:lang w:eastAsia="pt-BR"/>
+            </w:rPr>
+          </w:pPr>
+          <w:hyperlink w:anchor="_Toc517716294" w:history="1">
+            <w:r>
+              <w:rPr>
+                <w:rStyle w:val="Hyperlink"/>
+                <w:rFonts w:ascii="Times New Roman" w:hAnsi="Times New Roman" w:cs="Times New Roman"/>
+                <w:b/>
+                <w:noProof/>
+                <w:color w:val="auto"/>
                 <w:sz w:val="24"/>
                 <w:szCs w:val="24"/>
               </w:rPr>
@@ -830,6 +1335,7 @@
             <w:r>
               <w:rPr>
                 <w:rFonts w:ascii="Times New Roman" w:eastAsiaTheme="minorEastAsia" w:hAnsi="Times New Roman" w:cs="Times New Roman"/>
+                <w:b/>
                 <w:noProof/>
                 <w:sz w:val="24"/>
                 <w:szCs w:val="24"/>
@@ -843,6 +1349,7 @@
                 <w:rFonts w:ascii="Times New Roman" w:hAnsi="Times New Roman" w:cs="Times New Roman"/>
                 <w:b/>
                 <w:noProof/>
+                <w:color w:val="auto"/>
                 <w:sz w:val="24"/>
                 <w:szCs w:val="24"/>
               </w:rPr>
@@ -851,6 +1358,7 @@
             <w:r>
               <w:rPr>
                 <w:rFonts w:ascii="Times New Roman" w:hAnsi="Times New Roman" w:cs="Times New Roman"/>
+                <w:b/>
                 <w:noProof/>
                 <w:webHidden/>
                 <w:sz w:val="24"/>
@@ -861,6 +1369,7 @@
             <w:r>
               <w:rPr>
                 <w:rFonts w:ascii="Times New Roman" w:hAnsi="Times New Roman" w:cs="Times New Roman"/>
+                <w:b/>
                 <w:noProof/>
                 <w:webHidden/>
                 <w:sz w:val="24"/>
@@ -871,25 +1380,28 @@
             <w:r>
               <w:rPr>
                 <w:rFonts w:ascii="Times New Roman" w:hAnsi="Times New Roman" w:cs="Times New Roman"/>
-                <w:noProof/>
-                <w:webHidden/>
-                <w:sz w:val="24"/>
-                <w:szCs w:val="24"/>
-              </w:rPr>
-              <w:instrText xml:space="preserve"> PAGEREF _Toc517537812 \h </w:instrText>
-            </w:r>
-            <w:r>
-              <w:rPr>
-                <w:rFonts w:ascii="Times New Roman" w:hAnsi="Times New Roman" w:cs="Times New Roman"/>
-                <w:noProof/>
-                <w:webHidden/>
-                <w:sz w:val="24"/>
-                <w:szCs w:val="24"/>
-              </w:rPr>
-            </w:r>
-            <w:r>
-              <w:rPr>
-                <w:rFonts w:ascii="Times New Roman" w:hAnsi="Times New Roman" w:cs="Times New Roman"/>
+                <w:b/>
+                <w:noProof/>
+                <w:webHidden/>
+                <w:sz w:val="24"/>
+                <w:szCs w:val="24"/>
+              </w:rPr>
+              <w:instrText xml:space="preserve"> PAGEREF _Toc517716294 \h </w:instrText>
+            </w:r>
+            <w:r>
+              <w:rPr>
+                <w:rFonts w:ascii="Times New Roman" w:hAnsi="Times New Roman" w:cs="Times New Roman"/>
+                <w:b/>
+                <w:noProof/>
+                <w:webHidden/>
+                <w:sz w:val="24"/>
+                <w:szCs w:val="24"/>
+              </w:rPr>
+            </w:r>
+            <w:r>
+              <w:rPr>
+                <w:rFonts w:ascii="Times New Roman" w:hAnsi="Times New Roman" w:cs="Times New Roman"/>
+                <w:b/>
                 <w:noProof/>
                 <w:webHidden/>
                 <w:sz w:val="24"/>
@@ -900,16 +1412,18 @@
             <w:r>
               <w:rPr>
                 <w:rFonts w:ascii="Times New Roman" w:hAnsi="Times New Roman" w:cs="Times New Roman"/>
-                <w:noProof/>
-                <w:webHidden/>
-                <w:sz w:val="24"/>
-                <w:szCs w:val="24"/>
-              </w:rPr>
-              <w:t>3</w:t>
-            </w:r>
-            <w:r>
-              <w:rPr>
-                <w:rFonts w:ascii="Times New Roman" w:hAnsi="Times New Roman" w:cs="Times New Roman"/>
+                <w:b/>
+                <w:noProof/>
+                <w:webHidden/>
+                <w:sz w:val="24"/>
+                <w:szCs w:val="24"/>
+              </w:rPr>
+              <w:t>4</w:t>
+            </w:r>
+            <w:r>
+              <w:rPr>
+                <w:rFonts w:ascii="Times New Roman" w:hAnsi="Times New Roman" w:cs="Times New Roman"/>
+                <w:b/>
                 <w:noProof/>
                 <w:webHidden/>
                 <w:sz w:val="24"/>
@@ -935,13 +1449,14 @@
               <w:lang w:eastAsia="pt-BR"/>
             </w:rPr>
           </w:pPr>
-          <w:hyperlink w:anchor="_Toc517537813" w:history="1">
+          <w:hyperlink w:anchor="_Toc517716295" w:history="1">
             <w:r>
               <w:rPr>
                 <w:rStyle w:val="Hyperlink"/>
                 <w:rFonts w:ascii="Times New Roman" w:hAnsi="Times New Roman" w:cs="Times New Roman"/>
                 <w:b/>
                 <w:noProof/>
+                <w:color w:val="auto"/>
                 <w:sz w:val="24"/>
                 <w:szCs w:val="24"/>
               </w:rPr>
@@ -978,7 +1493,7 @@
                 <w:sz w:val="24"/>
                 <w:szCs w:val="24"/>
               </w:rPr>
-              <w:instrText xml:space="preserve"> PAGEREF _Toc517537813 \h </w:instrText>
+              <w:instrText xml:space="preserve"> PAGEREF _Toc517716295 \h </w:instrText>
             </w:r>
             <w:r>
               <w:rPr>
@@ -1010,7 +1525,7 @@
                 <w:sz w:val="24"/>
                 <w:szCs w:val="24"/>
               </w:rPr>
-              <w:t>3</w:t>
+              <w:t>4</w:t>
             </w:r>
             <w:r>
               <w:rPr>
@@ -1041,13 +1556,14 @@
               <w:lang w:eastAsia="pt-BR"/>
             </w:rPr>
           </w:pPr>
-          <w:hyperlink w:anchor="_Toc517537814" w:history="1">
+          <w:hyperlink w:anchor="_Toc517716296" w:history="1">
             <w:r>
               <w:rPr>
                 <w:rStyle w:val="Hyperlink"/>
                 <w:rFonts w:ascii="Times New Roman" w:hAnsi="Times New Roman" w:cs="Times New Roman"/>
                 <w:b/>
                 <w:noProof/>
+                <w:color w:val="auto"/>
                 <w:sz w:val="24"/>
                 <w:szCs w:val="24"/>
               </w:rPr>
@@ -1084,7 +1600,7 @@
                 <w:sz w:val="24"/>
                 <w:szCs w:val="24"/>
               </w:rPr>
-              <w:instrText xml:space="preserve"> PAGEREF _Toc517537814 \h </w:instrText>
+              <w:instrText xml:space="preserve"> PAGEREF _Toc517716296 \h </w:instrText>
             </w:r>
             <w:r>
               <w:rPr>
@@ -1116,7 +1632,7 @@
                 <w:sz w:val="24"/>
                 <w:szCs w:val="24"/>
               </w:rPr>
-              <w:t>3</w:t>
+              <w:t>4</w:t>
             </w:r>
             <w:r>
               <w:rPr>
@@ -1147,13 +1663,14 @@
               <w:lang w:eastAsia="pt-BR"/>
             </w:rPr>
           </w:pPr>
-          <w:hyperlink w:anchor="_Toc517537815" w:history="1">
+          <w:hyperlink w:anchor="_Toc517716297" w:history="1">
             <w:r>
               <w:rPr>
                 <w:rStyle w:val="Hyperlink"/>
                 <w:rFonts w:ascii="Times New Roman" w:hAnsi="Times New Roman" w:cs="Times New Roman"/>
                 <w:b/>
                 <w:noProof/>
+                <w:color w:val="auto"/>
                 <w:sz w:val="24"/>
                 <w:szCs w:val="24"/>
               </w:rPr>
@@ -1190,7 +1707,7 @@
                 <w:sz w:val="24"/>
                 <w:szCs w:val="24"/>
               </w:rPr>
-              <w:instrText xml:space="preserve"> PAGEREF _Toc517537815 \h </w:instrText>
+              <w:instrText xml:space="preserve"> PAGEREF _Toc517716297 \h </w:instrText>
             </w:r>
             <w:r>
               <w:rPr>
@@ -1222,7 +1739,7 @@
                 <w:sz w:val="24"/>
                 <w:szCs w:val="24"/>
               </w:rPr>
-              <w:t>3</w:t>
+              <w:t>4</w:t>
             </w:r>
             <w:r>
               <w:rPr>
@@ -1253,13 +1770,14 @@
               <w:lang w:eastAsia="pt-BR"/>
             </w:rPr>
           </w:pPr>
-          <w:hyperlink w:anchor="_Toc517537816" w:history="1">
+          <w:hyperlink w:anchor="_Toc517716298" w:history="1">
             <w:r>
               <w:rPr>
                 <w:rStyle w:val="Hyperlink"/>
                 <w:rFonts w:ascii="Times New Roman" w:hAnsi="Times New Roman" w:cs="Times New Roman"/>
                 <w:b/>
                 <w:noProof/>
+                <w:color w:val="auto"/>
                 <w:sz w:val="24"/>
                 <w:szCs w:val="24"/>
               </w:rPr>
@@ -1296,7 +1814,7 @@
                 <w:sz w:val="24"/>
                 <w:szCs w:val="24"/>
               </w:rPr>
-              <w:instrText xml:space="preserve"> PAGEREF _Toc517537816 \h </w:instrText>
+              <w:instrText xml:space="preserve"> PAGEREF _Toc517716298 \h </w:instrText>
             </w:r>
             <w:r>
               <w:rPr>
@@ -1328,7 +1846,328 @@
                 <w:sz w:val="24"/>
                 <w:szCs w:val="24"/>
               </w:rPr>
-              <w:t>3</w:t>
+              <w:t>4</w:t>
+            </w:r>
+            <w:r>
+              <w:rPr>
+                <w:rFonts w:ascii="Times New Roman" w:hAnsi="Times New Roman" w:cs="Times New Roman"/>
+                <w:b/>
+                <w:noProof/>
+                <w:webHidden/>
+                <w:sz w:val="24"/>
+                <w:szCs w:val="24"/>
+              </w:rPr>
+              <w:fldChar w:fldCharType="end"/>
+            </w:r>
+          </w:hyperlink>
+        </w:p>
+        <w:p>
+          <w:pPr>
+            <w:pStyle w:val="Sumrio2"/>
+            <w:tabs>
+              <w:tab w:val="right" w:leader="dot" w:pos="8494"/>
+            </w:tabs>
+            <w:spacing w:line="360" w:lineRule="auto"/>
+            <w:rPr>
+              <w:rFonts w:ascii="Times New Roman" w:eastAsiaTheme="minorEastAsia" w:hAnsi="Times New Roman" w:cs="Times New Roman"/>
+              <w:b/>
+              <w:noProof/>
+              <w:sz w:val="24"/>
+              <w:szCs w:val="24"/>
+              <w:lang w:eastAsia="pt-BR"/>
+            </w:rPr>
+          </w:pPr>
+          <w:hyperlink w:anchor="_Toc517716299" w:history="1">
+            <w:r>
+              <w:rPr>
+                <w:rStyle w:val="Hyperlink"/>
+                <w:rFonts w:ascii="Times New Roman" w:hAnsi="Times New Roman" w:cs="Times New Roman"/>
+                <w:b/>
+                <w:noProof/>
+                <w:color w:val="auto"/>
+                <w:sz w:val="24"/>
+                <w:szCs w:val="24"/>
+              </w:rPr>
+              <w:t>MS_005</w:t>
+            </w:r>
+            <w:r>
+              <w:rPr>
+                <w:rFonts w:ascii="Times New Roman" w:hAnsi="Times New Roman" w:cs="Times New Roman"/>
+                <w:b/>
+                <w:noProof/>
+                <w:webHidden/>
+                <w:sz w:val="24"/>
+                <w:szCs w:val="24"/>
+              </w:rPr>
+              <w:tab/>
+            </w:r>
+            <w:r>
+              <w:rPr>
+                <w:rFonts w:ascii="Times New Roman" w:hAnsi="Times New Roman" w:cs="Times New Roman"/>
+                <w:b/>
+                <w:noProof/>
+                <w:webHidden/>
+                <w:sz w:val="24"/>
+                <w:szCs w:val="24"/>
+              </w:rPr>
+              <w:fldChar w:fldCharType="begin"/>
+            </w:r>
+            <w:r>
+              <w:rPr>
+                <w:rFonts w:ascii="Times New Roman" w:hAnsi="Times New Roman" w:cs="Times New Roman"/>
+                <w:b/>
+                <w:noProof/>
+                <w:webHidden/>
+                <w:sz w:val="24"/>
+                <w:szCs w:val="24"/>
+              </w:rPr>
+              <w:instrText xml:space="preserve"> PAGEREF _Toc517716299 \h </w:instrText>
+            </w:r>
+            <w:r>
+              <w:rPr>
+                <w:rFonts w:ascii="Times New Roman" w:hAnsi="Times New Roman" w:cs="Times New Roman"/>
+                <w:b/>
+                <w:noProof/>
+                <w:webHidden/>
+                <w:sz w:val="24"/>
+                <w:szCs w:val="24"/>
+              </w:rPr>
+            </w:r>
+            <w:r>
+              <w:rPr>
+                <w:rFonts w:ascii="Times New Roman" w:hAnsi="Times New Roman" w:cs="Times New Roman"/>
+                <w:b/>
+                <w:noProof/>
+                <w:webHidden/>
+                <w:sz w:val="24"/>
+                <w:szCs w:val="24"/>
+              </w:rPr>
+              <w:fldChar w:fldCharType="separate"/>
+            </w:r>
+            <w:r>
+              <w:rPr>
+                <w:rFonts w:ascii="Times New Roman" w:hAnsi="Times New Roman" w:cs="Times New Roman"/>
+                <w:b/>
+                <w:noProof/>
+                <w:webHidden/>
+                <w:sz w:val="24"/>
+                <w:szCs w:val="24"/>
+              </w:rPr>
+              <w:t>4</w:t>
+            </w:r>
+            <w:r>
+              <w:rPr>
+                <w:rFonts w:ascii="Times New Roman" w:hAnsi="Times New Roman" w:cs="Times New Roman"/>
+                <w:b/>
+                <w:noProof/>
+                <w:webHidden/>
+                <w:sz w:val="24"/>
+                <w:szCs w:val="24"/>
+              </w:rPr>
+              <w:fldChar w:fldCharType="end"/>
+            </w:r>
+          </w:hyperlink>
+        </w:p>
+        <w:p>
+          <w:pPr>
+            <w:pStyle w:val="Sumrio2"/>
+            <w:tabs>
+              <w:tab w:val="right" w:leader="dot" w:pos="8494"/>
+            </w:tabs>
+            <w:spacing w:line="360" w:lineRule="auto"/>
+            <w:rPr>
+              <w:rFonts w:ascii="Times New Roman" w:eastAsiaTheme="minorEastAsia" w:hAnsi="Times New Roman" w:cs="Times New Roman"/>
+              <w:b/>
+              <w:noProof/>
+              <w:sz w:val="24"/>
+              <w:szCs w:val="24"/>
+              <w:lang w:eastAsia="pt-BR"/>
+            </w:rPr>
+          </w:pPr>
+          <w:hyperlink w:anchor="_Toc517716300" w:history="1">
+            <w:r>
+              <w:rPr>
+                <w:rStyle w:val="Hyperlink"/>
+                <w:rFonts w:ascii="Times New Roman" w:hAnsi="Times New Roman" w:cs="Times New Roman"/>
+                <w:b/>
+                <w:noProof/>
+                <w:color w:val="auto"/>
+                <w:sz w:val="24"/>
+                <w:szCs w:val="24"/>
+              </w:rPr>
+              <w:t>MS_006</w:t>
+            </w:r>
+            <w:r>
+              <w:rPr>
+                <w:rFonts w:ascii="Times New Roman" w:hAnsi="Times New Roman" w:cs="Times New Roman"/>
+                <w:b/>
+                <w:noProof/>
+                <w:webHidden/>
+                <w:sz w:val="24"/>
+                <w:szCs w:val="24"/>
+              </w:rPr>
+              <w:tab/>
+            </w:r>
+            <w:r>
+              <w:rPr>
+                <w:rFonts w:ascii="Times New Roman" w:hAnsi="Times New Roman" w:cs="Times New Roman"/>
+                <w:b/>
+                <w:noProof/>
+                <w:webHidden/>
+                <w:sz w:val="24"/>
+                <w:szCs w:val="24"/>
+              </w:rPr>
+              <w:fldChar w:fldCharType="begin"/>
+            </w:r>
+            <w:r>
+              <w:rPr>
+                <w:rFonts w:ascii="Times New Roman" w:hAnsi="Times New Roman" w:cs="Times New Roman"/>
+                <w:b/>
+                <w:noProof/>
+                <w:webHidden/>
+                <w:sz w:val="24"/>
+                <w:szCs w:val="24"/>
+              </w:rPr>
+              <w:instrText xml:space="preserve"> PAGEREF _Toc517716300 \h </w:instrText>
+            </w:r>
+            <w:r>
+              <w:rPr>
+                <w:rFonts w:ascii="Times New Roman" w:hAnsi="Times New Roman" w:cs="Times New Roman"/>
+                <w:b/>
+                <w:noProof/>
+                <w:webHidden/>
+                <w:sz w:val="24"/>
+                <w:szCs w:val="24"/>
+              </w:rPr>
+            </w:r>
+            <w:r>
+              <w:rPr>
+                <w:rFonts w:ascii="Times New Roman" w:hAnsi="Times New Roman" w:cs="Times New Roman"/>
+                <w:b/>
+                <w:noProof/>
+                <w:webHidden/>
+                <w:sz w:val="24"/>
+                <w:szCs w:val="24"/>
+              </w:rPr>
+              <w:fldChar w:fldCharType="separate"/>
+            </w:r>
+            <w:r>
+              <w:rPr>
+                <w:rFonts w:ascii="Times New Roman" w:hAnsi="Times New Roman" w:cs="Times New Roman"/>
+                <w:b/>
+                <w:noProof/>
+                <w:webHidden/>
+                <w:sz w:val="24"/>
+                <w:szCs w:val="24"/>
+              </w:rPr>
+              <w:t>4</w:t>
+            </w:r>
+            <w:r>
+              <w:rPr>
+                <w:rFonts w:ascii="Times New Roman" w:hAnsi="Times New Roman" w:cs="Times New Roman"/>
+                <w:b/>
+                <w:noProof/>
+                <w:webHidden/>
+                <w:sz w:val="24"/>
+                <w:szCs w:val="24"/>
+              </w:rPr>
+              <w:fldChar w:fldCharType="end"/>
+            </w:r>
+          </w:hyperlink>
+        </w:p>
+        <w:p>
+          <w:pPr>
+            <w:pStyle w:val="Sumrio2"/>
+            <w:tabs>
+              <w:tab w:val="right" w:leader="dot" w:pos="8494"/>
+            </w:tabs>
+            <w:spacing w:line="360" w:lineRule="auto"/>
+            <w:rPr>
+              <w:rFonts w:ascii="Times New Roman" w:eastAsiaTheme="minorEastAsia" w:hAnsi="Times New Roman" w:cs="Times New Roman"/>
+              <w:b/>
+              <w:noProof/>
+              <w:sz w:val="24"/>
+              <w:szCs w:val="24"/>
+              <w:lang w:eastAsia="pt-BR"/>
+            </w:rPr>
+          </w:pPr>
+          <w:hyperlink w:anchor="_Toc517716301" w:history="1">
+            <w:r>
+              <w:rPr>
+                <w:rStyle w:val="Hyperlink"/>
+                <w:rFonts w:ascii="Times New Roman" w:hAnsi="Times New Roman" w:cs="Times New Roman"/>
+                <w:b/>
+                <w:noProof/>
+                <w:color w:val="auto"/>
+                <w:sz w:val="24"/>
+                <w:szCs w:val="24"/>
+              </w:rPr>
+              <w:t>MS_007</w:t>
+            </w:r>
+            <w:r>
+              <w:rPr>
+                <w:rFonts w:ascii="Times New Roman" w:hAnsi="Times New Roman" w:cs="Times New Roman"/>
+                <w:b/>
+                <w:noProof/>
+                <w:webHidden/>
+                <w:sz w:val="24"/>
+                <w:szCs w:val="24"/>
+              </w:rPr>
+              <w:tab/>
+            </w:r>
+            <w:r>
+              <w:rPr>
+                <w:rFonts w:ascii="Times New Roman" w:hAnsi="Times New Roman" w:cs="Times New Roman"/>
+                <w:b/>
+                <w:noProof/>
+                <w:webHidden/>
+                <w:sz w:val="24"/>
+                <w:szCs w:val="24"/>
+              </w:rPr>
+              <w:fldChar w:fldCharType="begin"/>
+            </w:r>
+            <w:r>
+              <w:rPr>
+                <w:rFonts w:ascii="Times New Roman" w:hAnsi="Times New Roman" w:cs="Times New Roman"/>
+                <w:b/>
+                <w:noProof/>
+                <w:webHidden/>
+                <w:sz w:val="24"/>
+                <w:szCs w:val="24"/>
+              </w:rPr>
+              <w:instrText xml:space="preserve"> PAGEREF _Toc517716301 \h </w:instrText>
+            </w:r>
+            <w:r>
+              <w:rPr>
+                <w:rFonts w:ascii="Times New Roman" w:hAnsi="Times New Roman" w:cs="Times New Roman"/>
+                <w:b/>
+                <w:noProof/>
+                <w:webHidden/>
+                <w:sz w:val="24"/>
+                <w:szCs w:val="24"/>
+              </w:rPr>
+            </w:r>
+            <w:r>
+              <w:rPr>
+                <w:rFonts w:ascii="Times New Roman" w:hAnsi="Times New Roman" w:cs="Times New Roman"/>
+                <w:b/>
+                <w:noProof/>
+                <w:webHidden/>
+                <w:sz w:val="24"/>
+                <w:szCs w:val="24"/>
+              </w:rPr>
+              <w:fldChar w:fldCharType="separate"/>
+            </w:r>
+            <w:r>
+              <w:rPr>
+                <w:rFonts w:ascii="Times New Roman" w:hAnsi="Times New Roman" w:cs="Times New Roman"/>
+                <w:b/>
+                <w:noProof/>
+                <w:webHidden/>
+                <w:sz w:val="24"/>
+                <w:szCs w:val="24"/>
+              </w:rPr>
+              <w:t>4</w:t>
             </w:r>
             <w:r>
               <w:rPr>
@@ -1349,8 +2188,6 @@
             <w:jc w:val="both"/>
             <w:rPr>
               <w:rFonts w:ascii="Times New Roman" w:hAnsi="Times New Roman" w:cs="Times New Roman"/>
-              <w:sz w:val="24"/>
-              <w:szCs w:val="24"/>
             </w:rPr>
           </w:pPr>
           <w:r>
@@ -1368,42 +2205,6 @@
     </w:sdt>
     <w:p>
       <w:pPr>
-        <w:spacing w:line="360" w:lineRule="auto"/>
-        <w:jc w:val="both"/>
-        <w:rPr>
-          <w:rFonts w:ascii="Times New Roman" w:eastAsiaTheme="majorEastAsia" w:hAnsi="Times New Roman" w:cs="Times New Roman"/>
-          <w:b/>
-          <w:sz w:val="24"/>
-          <w:szCs w:val="24"/>
-        </w:rPr>
-      </w:pPr>
-      <w:r>
-        <w:rPr>
-          <w:rFonts w:ascii="Times New Roman" w:eastAsiaTheme="majorEastAsia" w:hAnsi="Times New Roman" w:cs="Times New Roman"/>
-          <w:b/>
-          <w:sz w:val="24"/>
-          <w:szCs w:val="24"/>
-        </w:rPr>
-        <w:br w:type="page"/>
-      </w:r>
-    </w:p>
-    <w:p>
-      <w:pPr>
-        <w:keepNext/>
-        <w:keepLines/>
-        <w:spacing w:before="240" w:after="0" w:line="360" w:lineRule="auto"/>
-        <w:jc w:val="both"/>
-        <w:outlineLvl w:val="0"/>
-        <w:rPr>
-          <w:rFonts w:ascii="Times New Roman" w:eastAsiaTheme="majorEastAsia" w:hAnsi="Times New Roman" w:cs="Times New Roman"/>
-          <w:b/>
-          <w:sz w:val="24"/>
-          <w:szCs w:val="24"/>
-        </w:rPr>
-      </w:pPr>
-    </w:p>
-    <w:p>
-      <w:pPr>
         <w:pStyle w:val="Ttulo1"/>
         <w:numPr>
           <w:ilvl w:val="0"/>
@@ -1419,7 +2220,7 @@
           <w:szCs w:val="24"/>
         </w:rPr>
       </w:pPr>
-      <w:bookmarkStart w:id="0" w:name="_Toc517537806"/>
+      <w:bookmarkStart w:id="0" w:name="_Toc517716286"/>
       <w:r>
         <w:rPr>
           <w:rFonts w:ascii="Times New Roman" w:hAnsi="Times New Roman" w:cs="Times New Roman"/>
@@ -1428,6 +2229,7 @@
           <w:sz w:val="24"/>
           <w:szCs w:val="24"/>
         </w:rPr>
+        <w:lastRenderedPageBreak/>
         <w:t>Regras de Negocio</w:t>
       </w:r>
       <w:bookmarkEnd w:id="0"/>
@@ -1460,8 +2262,8 @@
           <w:szCs w:val="24"/>
         </w:rPr>
       </w:pPr>
-      <w:bookmarkStart w:id="1" w:name="_Toc517537807"/>
-      <w:bookmarkStart w:id="2" w:name="RN_001"/>
+      <w:bookmarkStart w:id="1" w:name="RN_001"/>
+      <w:bookmarkStart w:id="2" w:name="_Toc517716287"/>
       <w:r>
         <w:rPr>
           <w:rFonts w:ascii="Times New Roman" w:hAnsi="Times New Roman" w:cs="Times New Roman"/>
@@ -1473,22 +2275,22 @@
         <w:t>RN_001</w:t>
       </w:r>
       <w:bookmarkEnd w:id="1"/>
-    </w:p>
-    <w:bookmarkEnd w:id="2"/>
-    <w:p>
-      <w:pPr>
-        <w:spacing w:line="360" w:lineRule="auto"/>
-        <w:jc w:val="both"/>
-        <w:rPr>
-          <w:rFonts w:ascii="Times New Roman" w:hAnsi="Times New Roman" w:cs="Times New Roman"/>
-          <w:sz w:val="24"/>
-          <w:szCs w:val="24"/>
-        </w:rPr>
-      </w:pPr>
+      <w:r>
+        <w:rPr>
+          <w:rFonts w:ascii="Times New Roman" w:hAnsi="Times New Roman" w:cs="Times New Roman"/>
+          <w:b/>
+          <w:color w:val="auto"/>
+          <w:sz w:val="24"/>
+          <w:szCs w:val="24"/>
+        </w:rPr>
+        <w:t xml:space="preserve"> Campos Obrigatórios do Responsável</w:t>
+      </w:r>
+      <w:bookmarkEnd w:id="2"/>
     </w:p>
     <w:p>
       <w:pPr>
         <w:spacing w:line="360" w:lineRule="auto"/>
+        <w:ind w:firstLine="360"/>
         <w:jc w:val="both"/>
         <w:rPr>
           <w:rFonts w:ascii="Times New Roman" w:hAnsi="Times New Roman" w:cs="Times New Roman"/>
@@ -1515,24 +2317,25 @@
     </w:p>
     <w:tbl>
       <w:tblPr>
-        <w:tblStyle w:val="TabelaSimples3"/>
+        <w:tblStyle w:val="TabeladeGrade5Escura-nfase3"/>
         <w:tblW w:w="0" w:type="auto"/>
         <w:tblLook w:val="04A0" w:firstRow="1" w:lastRow="0" w:firstColumn="1" w:lastColumn="0" w:noHBand="0" w:noVBand="1"/>
       </w:tblPr>
       <w:tblGrid>
-        <w:gridCol w:w="2041"/>
-        <w:gridCol w:w="2355"/>
-        <w:gridCol w:w="1976"/>
-        <w:gridCol w:w="2132"/>
+        <w:gridCol w:w="2123"/>
+        <w:gridCol w:w="2124"/>
+        <w:gridCol w:w="2411"/>
+        <w:gridCol w:w="1836"/>
       </w:tblGrid>
       <w:tr>
         <w:trPr>
           <w:cnfStyle w:val="100000000000" w:firstRow="1" w:lastRow="0" w:firstColumn="0" w:lastColumn="0" w:oddVBand="0" w:evenVBand="0" w:oddHBand="0" w:evenHBand="0" w:firstRowFirstColumn="0" w:firstRowLastColumn="0" w:lastRowFirstColumn="0" w:lastRowLastColumn="0"/>
+          <w:trHeight w:val="423"/>
         </w:trPr>
         <w:tc>
           <w:tcPr>
-            <w:cnfStyle w:val="001000000100" w:firstRow="0" w:lastRow="0" w:firstColumn="1" w:lastColumn="0" w:oddVBand="0" w:evenVBand="0" w:oddHBand="0" w:evenHBand="0" w:firstRowFirstColumn="1" w:firstRowLastColumn="0" w:lastRowFirstColumn="0" w:lastRowLastColumn="0"/>
-            <w:tcW w:w="2122" w:type="dxa"/>
+            <w:cnfStyle w:val="001000000000" w:firstRow="0" w:lastRow="0" w:firstColumn="1" w:lastColumn="0" w:oddVBand="0" w:evenVBand="0" w:oddHBand="0" w:evenHBand="0" w:firstRowFirstColumn="0" w:firstRowLastColumn="0" w:lastRowFirstColumn="0" w:lastRowLastColumn="0"/>
+            <w:tcW w:w="2123" w:type="dxa"/>
           </w:tcPr>
           <w:p>
             <w:pPr>
@@ -1542,6 +2345,7 @@
               <w:jc w:val="both"/>
               <w:rPr>
                 <w:rFonts w:ascii="Times New Roman" w:hAnsi="Times New Roman" w:cs="Times New Roman"/>
+                <w:color w:val="auto"/>
                 <w:sz w:val="24"/>
                 <w:szCs w:val="24"/>
               </w:rPr>
@@ -1549,6 +2353,7 @@
             <w:r>
               <w:rPr>
                 <w:rFonts w:ascii="Times New Roman" w:hAnsi="Times New Roman" w:cs="Times New Roman"/>
+                <w:color w:val="auto"/>
                 <w:sz w:val="24"/>
                 <w:szCs w:val="24"/>
               </w:rPr>
@@ -1558,7 +2363,7 @@
         </w:tc>
         <w:tc>
           <w:tcPr>
-            <w:tcW w:w="2379" w:type="dxa"/>
+            <w:tcW w:w="2124" w:type="dxa"/>
           </w:tcPr>
           <w:p>
             <w:pPr>
@@ -1569,6 +2374,7 @@
               <w:cnfStyle w:val="100000000000" w:firstRow="1" w:lastRow="0" w:firstColumn="0" w:lastColumn="0" w:oddVBand="0" w:evenVBand="0" w:oddHBand="0" w:evenHBand="0" w:firstRowFirstColumn="0" w:firstRowLastColumn="0" w:lastRowFirstColumn="0" w:lastRowLastColumn="0"/>
               <w:rPr>
                 <w:rFonts w:ascii="Times New Roman" w:hAnsi="Times New Roman" w:cs="Times New Roman"/>
+                <w:color w:val="auto"/>
                 <w:sz w:val="24"/>
                 <w:szCs w:val="24"/>
               </w:rPr>
@@ -1576,6 +2382,7 @@
             <w:r>
               <w:rPr>
                 <w:rFonts w:ascii="Times New Roman" w:hAnsi="Times New Roman" w:cs="Times New Roman"/>
+                <w:color w:val="auto"/>
                 <w:sz w:val="24"/>
                 <w:szCs w:val="24"/>
               </w:rPr>
@@ -1585,7 +2392,7 @@
         </w:tc>
         <w:tc>
           <w:tcPr>
-            <w:tcW w:w="1806" w:type="dxa"/>
+            <w:tcW w:w="2411" w:type="dxa"/>
           </w:tcPr>
           <w:p>
             <w:pPr>
@@ -1596,6 +2403,7 @@
               <w:cnfStyle w:val="100000000000" w:firstRow="1" w:lastRow="0" w:firstColumn="0" w:lastColumn="0" w:oddVBand="0" w:evenVBand="0" w:oddHBand="0" w:evenHBand="0" w:firstRowFirstColumn="0" w:firstRowLastColumn="0" w:lastRowFirstColumn="0" w:lastRowLastColumn="0"/>
               <w:rPr>
                 <w:rFonts w:ascii="Times New Roman" w:hAnsi="Times New Roman" w:cs="Times New Roman"/>
+                <w:color w:val="auto"/>
                 <w:sz w:val="24"/>
                 <w:szCs w:val="24"/>
               </w:rPr>
@@ -1603,24 +2411,17 @@
             <w:r>
               <w:rPr>
                 <w:rFonts w:ascii="Times New Roman" w:hAnsi="Times New Roman" w:cs="Times New Roman"/>
-                <w:sz w:val="24"/>
-                <w:szCs w:val="24"/>
-              </w:rPr>
-              <w:t>MASCAR</w:t>
-            </w:r>
-            <w:r>
-              <w:rPr>
-                <w:rFonts w:ascii="Times New Roman" w:hAnsi="Times New Roman" w:cs="Times New Roman"/>
-                <w:sz w:val="24"/>
-                <w:szCs w:val="24"/>
-              </w:rPr>
-              <w:t>a</w:t>
+                <w:color w:val="auto"/>
+                <w:sz w:val="24"/>
+                <w:szCs w:val="24"/>
+              </w:rPr>
+              <w:t>MASCARA</w:t>
             </w:r>
           </w:p>
         </w:tc>
         <w:tc>
           <w:tcPr>
-            <w:tcW w:w="2197" w:type="dxa"/>
+            <w:tcW w:w="1836" w:type="dxa"/>
           </w:tcPr>
           <w:p>
             <w:pPr>
@@ -1631,6 +2432,7 @@
               <w:cnfStyle w:val="100000000000" w:firstRow="1" w:lastRow="0" w:firstColumn="0" w:lastColumn="0" w:oddVBand="0" w:evenVBand="0" w:oddHBand="0" w:evenHBand="0" w:firstRowFirstColumn="0" w:firstRowLastColumn="0" w:lastRowFirstColumn="0" w:lastRowLastColumn="0"/>
               <w:rPr>
                 <w:rFonts w:ascii="Times New Roman" w:hAnsi="Times New Roman" w:cs="Times New Roman"/>
+                <w:color w:val="auto"/>
                 <w:sz w:val="24"/>
                 <w:szCs w:val="24"/>
               </w:rPr>
@@ -1638,6 +2440,7 @@
             <w:r>
               <w:rPr>
                 <w:rFonts w:ascii="Times New Roman" w:hAnsi="Times New Roman" w:cs="Times New Roman"/>
+                <w:color w:val="auto"/>
                 <w:sz w:val="24"/>
                 <w:szCs w:val="24"/>
               </w:rPr>
@@ -1649,11 +2452,12 @@
       <w:tr>
         <w:trPr>
           <w:cnfStyle w:val="000000100000" w:firstRow="0" w:lastRow="0" w:firstColumn="0" w:lastColumn="0" w:oddVBand="0" w:evenVBand="0" w:oddHBand="1" w:evenHBand="0" w:firstRowFirstColumn="0" w:firstRowLastColumn="0" w:lastRowFirstColumn="0" w:lastRowLastColumn="0"/>
+          <w:trHeight w:val="415"/>
         </w:trPr>
         <w:tc>
           <w:tcPr>
             <w:cnfStyle w:val="001000000000" w:firstRow="0" w:lastRow="0" w:firstColumn="1" w:lastColumn="0" w:oddVBand="0" w:evenVBand="0" w:oddHBand="0" w:evenHBand="0" w:firstRowFirstColumn="0" w:firstRowLastColumn="0" w:lastRowFirstColumn="0" w:lastRowLastColumn="0"/>
-            <w:tcW w:w="2122" w:type="dxa"/>
+            <w:tcW w:w="2123" w:type="dxa"/>
           </w:tcPr>
           <w:p>
             <w:pPr>
@@ -1663,6 +2467,7 @@
               <w:jc w:val="both"/>
               <w:rPr>
                 <w:rFonts w:ascii="Times New Roman" w:hAnsi="Times New Roman" w:cs="Times New Roman"/>
+                <w:color w:val="auto"/>
                 <w:sz w:val="24"/>
                 <w:szCs w:val="24"/>
               </w:rPr>
@@ -1670,16 +2475,17 @@
             <w:r>
               <w:rPr>
                 <w:rFonts w:ascii="Times New Roman" w:hAnsi="Times New Roman" w:cs="Times New Roman"/>
-                <w:sz w:val="24"/>
-                <w:szCs w:val="24"/>
-              </w:rPr>
-              <w:t>NOME</w:t>
+                <w:color w:val="auto"/>
+                <w:sz w:val="24"/>
+                <w:szCs w:val="24"/>
+              </w:rPr>
+              <w:t>Nome</w:t>
             </w:r>
           </w:p>
         </w:tc>
         <w:tc>
           <w:tcPr>
-            <w:tcW w:w="2379" w:type="dxa"/>
+            <w:tcW w:w="2124" w:type="dxa"/>
           </w:tcPr>
           <w:p>
             <w:pPr>
@@ -1706,7 +2512,7 @@
         </w:tc>
         <w:tc>
           <w:tcPr>
-            <w:tcW w:w="1806" w:type="dxa"/>
+            <w:tcW w:w="2411" w:type="dxa"/>
           </w:tcPr>
           <w:p>
             <w:pPr>
@@ -1733,7 +2539,7 @@
         </w:tc>
         <w:tc>
           <w:tcPr>
-            <w:tcW w:w="2197" w:type="dxa"/>
+            <w:tcW w:w="1836" w:type="dxa"/>
           </w:tcPr>
           <w:p>
             <w:pPr>
@@ -1760,10 +2566,13 @@
         </w:tc>
       </w:tr>
       <w:tr>
+        <w:trPr>
+          <w:trHeight w:val="422"/>
+        </w:trPr>
         <w:tc>
           <w:tcPr>
             <w:cnfStyle w:val="001000000000" w:firstRow="0" w:lastRow="0" w:firstColumn="1" w:lastColumn="0" w:oddVBand="0" w:evenVBand="0" w:oddHBand="0" w:evenHBand="0" w:firstRowFirstColumn="0" w:firstRowLastColumn="0" w:lastRowFirstColumn="0" w:lastRowLastColumn="0"/>
-            <w:tcW w:w="2122" w:type="dxa"/>
+            <w:tcW w:w="2123" w:type="dxa"/>
           </w:tcPr>
           <w:p>
             <w:pPr>
@@ -1773,23 +2582,27 @@
               <w:jc w:val="both"/>
               <w:rPr>
                 <w:rFonts w:ascii="Times New Roman" w:hAnsi="Times New Roman" w:cs="Times New Roman"/>
+                <w:color w:val="auto"/>
                 <w:sz w:val="24"/>
                 <w:szCs w:val="24"/>
               </w:rPr>
             </w:pPr>
-            <w:r>
-              <w:rPr>
-                <w:rFonts w:ascii="Times New Roman" w:hAnsi="Times New Roman" w:cs="Times New Roman"/>
-                <w:sz w:val="24"/>
-                <w:szCs w:val="24"/>
-              </w:rPr>
-              <w:t>cpf</w:t>
-            </w:r>
+            <w:proofErr w:type="spellStart"/>
+            <w:r>
+              <w:rPr>
+                <w:rFonts w:ascii="Times New Roman" w:hAnsi="Times New Roman" w:cs="Times New Roman"/>
+                <w:color w:val="auto"/>
+                <w:sz w:val="24"/>
+                <w:szCs w:val="24"/>
+              </w:rPr>
+              <w:t>Cpf</w:t>
+            </w:r>
+            <w:proofErr w:type="spellEnd"/>
           </w:p>
         </w:tc>
         <w:tc>
           <w:tcPr>
-            <w:tcW w:w="2379" w:type="dxa"/>
+            <w:tcW w:w="2124" w:type="dxa"/>
           </w:tcPr>
           <w:p>
             <w:pPr>
@@ -1816,7 +2629,7 @@
         </w:tc>
         <w:tc>
           <w:tcPr>
-            <w:tcW w:w="1806" w:type="dxa"/>
+            <w:tcW w:w="2411" w:type="dxa"/>
           </w:tcPr>
           <w:p>
             <w:pPr>
@@ -1843,7 +2656,7 @@
         </w:tc>
         <w:tc>
           <w:tcPr>
-            <w:tcW w:w="2197" w:type="dxa"/>
+            <w:tcW w:w="1836" w:type="dxa"/>
           </w:tcPr>
           <w:p>
             <w:pPr>
@@ -1872,12 +2685,12 @@
       <w:tr>
         <w:trPr>
           <w:cnfStyle w:val="000000100000" w:firstRow="0" w:lastRow="0" w:firstColumn="0" w:lastColumn="0" w:oddVBand="0" w:evenVBand="0" w:oddHBand="1" w:evenHBand="0" w:firstRowFirstColumn="0" w:firstRowLastColumn="0" w:lastRowFirstColumn="0" w:lastRowLastColumn="0"/>
-          <w:trHeight w:val="252"/>
+          <w:trHeight w:val="414"/>
         </w:trPr>
         <w:tc>
           <w:tcPr>
             <w:cnfStyle w:val="001000000000" w:firstRow="0" w:lastRow="0" w:firstColumn="1" w:lastColumn="0" w:oddVBand="0" w:evenVBand="0" w:oddHBand="0" w:evenHBand="0" w:firstRowFirstColumn="0" w:firstRowLastColumn="0" w:lastRowFirstColumn="0" w:lastRowLastColumn="0"/>
-            <w:tcW w:w="2122" w:type="dxa"/>
+            <w:tcW w:w="2123" w:type="dxa"/>
           </w:tcPr>
           <w:p>
             <w:pPr>
@@ -1887,6 +2700,7 @@
               <w:jc w:val="both"/>
               <w:rPr>
                 <w:rFonts w:ascii="Times New Roman" w:hAnsi="Times New Roman" w:cs="Times New Roman"/>
+                <w:color w:val="auto"/>
                 <w:sz w:val="24"/>
                 <w:szCs w:val="24"/>
               </w:rPr>
@@ -1894,16 +2708,17 @@
             <w:r>
               <w:rPr>
                 <w:rFonts w:ascii="Times New Roman" w:hAnsi="Times New Roman" w:cs="Times New Roman"/>
-                <w:sz w:val="24"/>
-                <w:szCs w:val="24"/>
-              </w:rPr>
-              <w:t>EMAIL</w:t>
+                <w:color w:val="auto"/>
+                <w:sz w:val="24"/>
+                <w:szCs w:val="24"/>
+              </w:rPr>
+              <w:t>Email</w:t>
             </w:r>
           </w:p>
         </w:tc>
         <w:tc>
           <w:tcPr>
-            <w:tcW w:w="2379" w:type="dxa"/>
+            <w:tcW w:w="2124" w:type="dxa"/>
           </w:tcPr>
           <w:p>
             <w:pPr>
@@ -1930,7 +2745,7 @@
         </w:tc>
         <w:tc>
           <w:tcPr>
-            <w:tcW w:w="1806" w:type="dxa"/>
+            <w:tcW w:w="2411" w:type="dxa"/>
           </w:tcPr>
           <w:p>
             <w:pPr>
@@ -1957,7 +2772,7 @@
         </w:tc>
         <w:tc>
           <w:tcPr>
-            <w:tcW w:w="2197" w:type="dxa"/>
+            <w:tcW w:w="1836" w:type="dxa"/>
           </w:tcPr>
           <w:p>
             <w:pPr>
@@ -1981,8 +2796,6 @@
               </w:rPr>
               <w:t>30</w:t>
             </w:r>
-            <w:bookmarkStart w:id="3" w:name="_GoBack"/>
-            <w:bookmarkEnd w:id="3"/>
           </w:p>
         </w:tc>
       </w:tr>
@@ -2015,8 +2828,8 @@
           <w:szCs w:val="24"/>
         </w:rPr>
       </w:pPr>
-      <w:bookmarkStart w:id="4" w:name="_Toc517537808"/>
-      <w:bookmarkStart w:id="5" w:name="RN_002"/>
+      <w:bookmarkStart w:id="3" w:name="RN_002"/>
+      <w:bookmarkStart w:id="4" w:name="_Toc517716288"/>
       <w:r>
         <w:rPr>
           <w:rFonts w:ascii="Times New Roman" w:hAnsi="Times New Roman" w:cs="Times New Roman"/>
@@ -2026,24 +2839,46 @@
           <w:szCs w:val="24"/>
         </w:rPr>
         <w:t>RN_002</w:t>
+      </w:r>
+      <w:bookmarkEnd w:id="3"/>
+      <w:r>
+        <w:rPr>
+          <w:rFonts w:ascii="Times New Roman" w:hAnsi="Times New Roman" w:cs="Times New Roman"/>
+          <w:b/>
+          <w:color w:val="auto"/>
+          <w:sz w:val="24"/>
+          <w:szCs w:val="24"/>
+        </w:rPr>
+        <w:t xml:space="preserve"> </w:t>
+      </w:r>
+      <w:proofErr w:type="spellStart"/>
+      <w:r>
+        <w:rPr>
+          <w:rFonts w:ascii="Times New Roman" w:hAnsi="Times New Roman" w:cs="Times New Roman"/>
+          <w:b/>
+          <w:color w:val="auto"/>
+          <w:sz w:val="24"/>
+          <w:szCs w:val="24"/>
+        </w:rPr>
+        <w:t>ComboBox</w:t>
+      </w:r>
+      <w:proofErr w:type="spellEnd"/>
+      <w:r>
+        <w:rPr>
+          <w:rFonts w:ascii="Times New Roman" w:hAnsi="Times New Roman" w:cs="Times New Roman"/>
+          <w:b/>
+          <w:color w:val="auto"/>
+          <w:sz w:val="24"/>
+          <w:szCs w:val="24"/>
+        </w:rPr>
+        <w:t xml:space="preserve"> Tipo Animal</w:t>
       </w:r>
       <w:bookmarkEnd w:id="4"/>
     </w:p>
-    <w:bookmarkEnd w:id="5"/>
     <w:p>
       <w:pPr>
         <w:spacing w:line="360" w:lineRule="auto"/>
-        <w:jc w:val="both"/>
-        <w:rPr>
-          <w:rFonts w:ascii="Times New Roman" w:hAnsi="Times New Roman" w:cs="Times New Roman"/>
-          <w:sz w:val="24"/>
-          <w:szCs w:val="24"/>
-        </w:rPr>
-      </w:pPr>
-    </w:p>
-    <w:p>
-      <w:pPr>
-        <w:spacing w:line="360" w:lineRule="auto"/>
+        <w:ind w:firstLine="360"/>
         <w:jc w:val="both"/>
         <w:rPr>
           <w:rFonts w:ascii="Times New Roman" w:hAnsi="Times New Roman" w:cs="Times New Roman"/>
@@ -2156,8 +2991,8 @@
           <w:szCs w:val="24"/>
         </w:rPr>
       </w:pPr>
-      <w:bookmarkStart w:id="6" w:name="_Toc517537809"/>
-      <w:bookmarkStart w:id="7" w:name="RN_003"/>
+      <w:bookmarkStart w:id="5" w:name="RN_003"/>
+      <w:bookmarkStart w:id="6" w:name="_Toc517716289"/>
       <w:r>
         <w:rPr>
           <w:rFonts w:ascii="Times New Roman" w:hAnsi="Times New Roman" w:cs="Times New Roman"/>
@@ -2167,24 +3002,24 @@
           <w:szCs w:val="24"/>
         </w:rPr>
         <w:t>RN_003</w:t>
+      </w:r>
+      <w:bookmarkEnd w:id="5"/>
+      <w:r>
+        <w:rPr>
+          <w:rFonts w:ascii="Times New Roman" w:hAnsi="Times New Roman" w:cs="Times New Roman"/>
+          <w:b/>
+          <w:color w:val="auto"/>
+          <w:sz w:val="24"/>
+          <w:szCs w:val="24"/>
+        </w:rPr>
+        <w:t xml:space="preserve"> Campos Obrigatórios dos animais</w:t>
       </w:r>
       <w:bookmarkEnd w:id="6"/>
     </w:p>
-    <w:bookmarkEnd w:id="7"/>
     <w:p>
       <w:pPr>
         <w:spacing w:line="360" w:lineRule="auto"/>
-        <w:jc w:val="both"/>
-        <w:rPr>
-          <w:rFonts w:ascii="Times New Roman" w:hAnsi="Times New Roman" w:cs="Times New Roman"/>
-          <w:sz w:val="24"/>
-          <w:szCs w:val="24"/>
-        </w:rPr>
-      </w:pPr>
-    </w:p>
-    <w:p>
-      <w:pPr>
-        <w:spacing w:line="360" w:lineRule="auto"/>
+        <w:ind w:firstLine="360"/>
         <w:jc w:val="both"/>
         <w:rPr>
           <w:rFonts w:ascii="Times New Roman" w:hAnsi="Times New Roman" w:cs="Times New Roman"/>
@@ -2211,23 +3046,24 @@
     </w:p>
     <w:tbl>
       <w:tblPr>
-        <w:tblStyle w:val="TabelaSimples3"/>
+        <w:tblStyle w:val="TabeladeGrade5Escura-nfase3"/>
         <w:tblW w:w="0" w:type="auto"/>
         <w:tblLook w:val="04A0" w:firstRow="1" w:lastRow="0" w:firstColumn="1" w:lastColumn="0" w:noHBand="0" w:noVBand="1"/>
       </w:tblPr>
       <w:tblGrid>
         <w:gridCol w:w="2123"/>
         <w:gridCol w:w="2124"/>
-        <w:gridCol w:w="2124"/>
+        <w:gridCol w:w="2123"/>
         <w:gridCol w:w="2124"/>
       </w:tblGrid>
       <w:tr>
         <w:trPr>
           <w:cnfStyle w:val="100000000000" w:firstRow="1" w:lastRow="0" w:firstColumn="0" w:lastColumn="0" w:oddVBand="0" w:evenVBand="0" w:oddHBand="0" w:evenHBand="0" w:firstRowFirstColumn="0" w:firstRowLastColumn="0" w:lastRowFirstColumn="0" w:lastRowLastColumn="0"/>
+          <w:trHeight w:val="451"/>
         </w:trPr>
         <w:tc>
           <w:tcPr>
-            <w:cnfStyle w:val="001000000100" w:firstRow="0" w:lastRow="0" w:firstColumn="1" w:lastColumn="0" w:oddVBand="0" w:evenVBand="0" w:oddHBand="0" w:evenHBand="0" w:firstRowFirstColumn="1" w:firstRowLastColumn="0" w:lastRowFirstColumn="0" w:lastRowLastColumn="0"/>
+            <w:cnfStyle w:val="001000000000" w:firstRow="0" w:lastRow="0" w:firstColumn="1" w:lastColumn="0" w:oddVBand="0" w:evenVBand="0" w:oddHBand="0" w:evenHBand="0" w:firstRowFirstColumn="0" w:firstRowLastColumn="0" w:lastRowFirstColumn="0" w:lastRowLastColumn="0"/>
             <w:tcW w:w="2123" w:type="dxa"/>
           </w:tcPr>
           <w:p>
@@ -2236,6 +3072,7 @@
               <w:jc w:val="both"/>
               <w:rPr>
                 <w:rFonts w:ascii="Times New Roman" w:hAnsi="Times New Roman" w:cs="Times New Roman"/>
+                <w:color w:val="auto"/>
                 <w:sz w:val="24"/>
                 <w:szCs w:val="24"/>
               </w:rPr>
@@ -2243,10 +3080,11 @@
             <w:r>
               <w:rPr>
                 <w:rFonts w:ascii="Times New Roman" w:hAnsi="Times New Roman" w:cs="Times New Roman"/>
-                <w:sz w:val="24"/>
-                <w:szCs w:val="24"/>
-              </w:rPr>
-              <w:t>campos</w:t>
+                <w:color w:val="auto"/>
+                <w:sz w:val="24"/>
+                <w:szCs w:val="24"/>
+              </w:rPr>
+              <w:t>CAMPOS</w:t>
             </w:r>
           </w:p>
         </w:tc>
@@ -2261,6 +3099,7 @@
               <w:cnfStyle w:val="100000000000" w:firstRow="1" w:lastRow="0" w:firstColumn="0" w:lastColumn="0" w:oddVBand="0" w:evenVBand="0" w:oddHBand="0" w:evenHBand="0" w:firstRowFirstColumn="0" w:firstRowLastColumn="0" w:lastRowFirstColumn="0" w:lastRowLastColumn="0"/>
               <w:rPr>
                 <w:rFonts w:ascii="Times New Roman" w:hAnsi="Times New Roman" w:cs="Times New Roman"/>
+                <w:color w:val="auto"/>
                 <w:sz w:val="24"/>
                 <w:szCs w:val="24"/>
               </w:rPr>
@@ -2268,10 +3107,38 @@
             <w:r>
               <w:rPr>
                 <w:rFonts w:ascii="Times New Roman" w:hAnsi="Times New Roman" w:cs="Times New Roman"/>
-                <w:sz w:val="24"/>
-                <w:szCs w:val="24"/>
-              </w:rPr>
-              <w:t>tipo</w:t>
+                <w:color w:val="auto"/>
+                <w:sz w:val="24"/>
+                <w:szCs w:val="24"/>
+              </w:rPr>
+              <w:t>TIPO</w:t>
+            </w:r>
+          </w:p>
+        </w:tc>
+        <w:tc>
+          <w:tcPr>
+            <w:tcW w:w="2123" w:type="dxa"/>
+          </w:tcPr>
+          <w:p>
+            <w:pPr>
+              <w:spacing w:line="360" w:lineRule="auto"/>
+              <w:jc w:val="both"/>
+              <w:cnfStyle w:val="100000000000" w:firstRow="1" w:lastRow="0" w:firstColumn="0" w:lastColumn="0" w:oddVBand="0" w:evenVBand="0" w:oddHBand="0" w:evenHBand="0" w:firstRowFirstColumn="0" w:firstRowLastColumn="0" w:lastRowFirstColumn="0" w:lastRowLastColumn="0"/>
+              <w:rPr>
+                <w:rFonts w:ascii="Times New Roman" w:hAnsi="Times New Roman" w:cs="Times New Roman"/>
+                <w:color w:val="auto"/>
+                <w:sz w:val="24"/>
+                <w:szCs w:val="24"/>
+              </w:rPr>
+            </w:pPr>
+            <w:r>
+              <w:rPr>
+                <w:rFonts w:ascii="Times New Roman" w:hAnsi="Times New Roman" w:cs="Times New Roman"/>
+                <w:color w:val="auto"/>
+                <w:sz w:val="24"/>
+                <w:szCs w:val="24"/>
+              </w:rPr>
+              <w:t>MASCARA</w:t>
             </w:r>
           </w:p>
         </w:tc>
@@ -2286,6 +3153,7 @@
               <w:cnfStyle w:val="100000000000" w:firstRow="1" w:lastRow="0" w:firstColumn="0" w:lastColumn="0" w:oddVBand="0" w:evenVBand="0" w:oddHBand="0" w:evenHBand="0" w:firstRowFirstColumn="0" w:firstRowLastColumn="0" w:lastRowFirstColumn="0" w:lastRowLastColumn="0"/>
               <w:rPr>
                 <w:rFonts w:ascii="Times New Roman" w:hAnsi="Times New Roman" w:cs="Times New Roman"/>
+                <w:color w:val="auto"/>
                 <w:sz w:val="24"/>
                 <w:szCs w:val="24"/>
               </w:rPr>
@@ -2293,35 +3161,11 @@
             <w:r>
               <w:rPr>
                 <w:rFonts w:ascii="Times New Roman" w:hAnsi="Times New Roman" w:cs="Times New Roman"/>
-                <w:sz w:val="24"/>
-                <w:szCs w:val="24"/>
-              </w:rPr>
-              <w:t>mascara</w:t>
-            </w:r>
-          </w:p>
-        </w:tc>
-        <w:tc>
-          <w:tcPr>
-            <w:tcW w:w="2124" w:type="dxa"/>
-          </w:tcPr>
-          <w:p>
-            <w:pPr>
-              <w:spacing w:line="360" w:lineRule="auto"/>
-              <w:jc w:val="both"/>
-              <w:cnfStyle w:val="100000000000" w:firstRow="1" w:lastRow="0" w:firstColumn="0" w:lastColumn="0" w:oddVBand="0" w:evenVBand="0" w:oddHBand="0" w:evenHBand="0" w:firstRowFirstColumn="0" w:firstRowLastColumn="0" w:lastRowFirstColumn="0" w:lastRowLastColumn="0"/>
-              <w:rPr>
-                <w:rFonts w:ascii="Times New Roman" w:hAnsi="Times New Roman" w:cs="Times New Roman"/>
-                <w:sz w:val="24"/>
-                <w:szCs w:val="24"/>
-              </w:rPr>
-            </w:pPr>
-            <w:r>
-              <w:rPr>
-                <w:rFonts w:ascii="Times New Roman" w:hAnsi="Times New Roman" w:cs="Times New Roman"/>
-                <w:sz w:val="24"/>
-                <w:szCs w:val="24"/>
-              </w:rPr>
-              <w:t>tamanho</w:t>
+                <w:color w:val="auto"/>
+                <w:sz w:val="24"/>
+                <w:szCs w:val="24"/>
+              </w:rPr>
+              <w:t>TAMANHO</w:t>
             </w:r>
           </w:p>
         </w:tc>
@@ -2329,6 +3173,7 @@
       <w:tr>
         <w:trPr>
           <w:cnfStyle w:val="000000100000" w:firstRow="0" w:lastRow="0" w:firstColumn="0" w:lastColumn="0" w:oddVBand="0" w:evenVBand="0" w:oddHBand="1" w:evenHBand="0" w:firstRowFirstColumn="0" w:firstRowLastColumn="0" w:lastRowFirstColumn="0" w:lastRowLastColumn="0"/>
+          <w:trHeight w:val="451"/>
         </w:trPr>
         <w:tc>
           <w:tcPr>
@@ -2341,6 +3186,7 @@
               <w:jc w:val="both"/>
               <w:rPr>
                 <w:rFonts w:ascii="Times New Roman" w:hAnsi="Times New Roman" w:cs="Times New Roman"/>
+                <w:color w:val="auto"/>
                 <w:sz w:val="24"/>
                 <w:szCs w:val="24"/>
               </w:rPr>
@@ -2348,10 +3194,11 @@
             <w:r>
               <w:rPr>
                 <w:rFonts w:ascii="Times New Roman" w:hAnsi="Times New Roman" w:cs="Times New Roman"/>
-                <w:sz w:val="24"/>
-                <w:szCs w:val="24"/>
-              </w:rPr>
-              <w:t>nome</w:t>
+                <w:color w:val="auto"/>
+                <w:sz w:val="24"/>
+                <w:szCs w:val="24"/>
+              </w:rPr>
+              <w:t>Nome</w:t>
             </w:r>
           </w:p>
         </w:tc>
@@ -2382,7 +3229,7 @@
         </w:tc>
         <w:tc>
           <w:tcPr>
-            <w:tcW w:w="2124" w:type="dxa"/>
+            <w:tcW w:w="2123" w:type="dxa"/>
           </w:tcPr>
           <w:p>
             <w:pPr>
@@ -2432,6 +3279,9 @@
         </w:tc>
       </w:tr>
       <w:tr>
+        <w:trPr>
+          <w:trHeight w:val="451"/>
+        </w:trPr>
         <w:tc>
           <w:tcPr>
             <w:cnfStyle w:val="001000000000" w:firstRow="0" w:lastRow="0" w:firstColumn="1" w:lastColumn="0" w:oddVBand="0" w:evenVBand="0" w:oddHBand="0" w:evenHBand="0" w:firstRowFirstColumn="0" w:firstRowLastColumn="0" w:lastRowFirstColumn="0" w:lastRowLastColumn="0"/>
@@ -2443,6 +3293,7 @@
               <w:jc w:val="both"/>
               <w:rPr>
                 <w:rFonts w:ascii="Times New Roman" w:hAnsi="Times New Roman" w:cs="Times New Roman"/>
+                <w:color w:val="auto"/>
                 <w:sz w:val="24"/>
                 <w:szCs w:val="24"/>
               </w:rPr>
@@ -2450,10 +3301,11 @@
             <w:r>
               <w:rPr>
                 <w:rFonts w:ascii="Times New Roman" w:hAnsi="Times New Roman" w:cs="Times New Roman"/>
-                <w:sz w:val="24"/>
-                <w:szCs w:val="24"/>
-              </w:rPr>
-              <w:t>DESCRIÇÃO</w:t>
+                <w:color w:val="auto"/>
+                <w:sz w:val="24"/>
+                <w:szCs w:val="24"/>
+              </w:rPr>
+              <w:t>Descrição</w:t>
             </w:r>
           </w:p>
         </w:tc>
@@ -2484,7 +3336,7 @@
         </w:tc>
         <w:tc>
           <w:tcPr>
-            <w:tcW w:w="2124" w:type="dxa"/>
+            <w:tcW w:w="2123" w:type="dxa"/>
           </w:tcPr>
           <w:p>
             <w:pPr>
@@ -2536,6 +3388,7 @@
       <w:tr>
         <w:trPr>
           <w:cnfStyle w:val="000000100000" w:firstRow="0" w:lastRow="0" w:firstColumn="0" w:lastColumn="0" w:oddVBand="0" w:evenVBand="0" w:oddHBand="1" w:evenHBand="0" w:firstRowFirstColumn="0" w:firstRowLastColumn="0" w:lastRowFirstColumn="0" w:lastRowLastColumn="0"/>
+          <w:trHeight w:val="451"/>
         </w:trPr>
         <w:tc>
           <w:tcPr>
@@ -2548,6 +3401,7 @@
               <w:jc w:val="both"/>
               <w:rPr>
                 <w:rFonts w:ascii="Times New Roman" w:hAnsi="Times New Roman" w:cs="Times New Roman"/>
+                <w:color w:val="auto"/>
                 <w:sz w:val="24"/>
                 <w:szCs w:val="24"/>
               </w:rPr>
@@ -2555,10 +3409,11 @@
             <w:r>
               <w:rPr>
                 <w:rFonts w:ascii="Times New Roman" w:hAnsi="Times New Roman" w:cs="Times New Roman"/>
-                <w:sz w:val="24"/>
-                <w:szCs w:val="24"/>
-              </w:rPr>
-              <w:t>TIPO</w:t>
+                <w:color w:val="auto"/>
+                <w:sz w:val="24"/>
+                <w:szCs w:val="24"/>
+              </w:rPr>
+              <w:t>Tipo</w:t>
             </w:r>
           </w:p>
         </w:tc>
@@ -2589,7 +3444,7 @@
         </w:tc>
         <w:tc>
           <w:tcPr>
-            <w:tcW w:w="2124" w:type="dxa"/>
+            <w:tcW w:w="2123" w:type="dxa"/>
           </w:tcPr>
           <w:p>
             <w:pPr>
@@ -2647,50 +3502,6 @@
           <w:rFonts w:ascii="Times New Roman" w:hAnsi="Times New Roman" w:cs="Times New Roman"/>
           <w:sz w:val="24"/>
           <w:szCs w:val="24"/>
-        </w:rPr>
-      </w:pPr>
-    </w:p>
-    <w:p>
-      <w:pPr>
-        <w:spacing w:line="360" w:lineRule="auto"/>
-        <w:jc w:val="both"/>
-        <w:rPr>
-          <w:rFonts w:ascii="Times New Roman" w:hAnsi="Times New Roman" w:cs="Times New Roman"/>
-          <w:sz w:val="24"/>
-          <w:szCs w:val="24"/>
-        </w:rPr>
-      </w:pPr>
-    </w:p>
-    <w:p>
-      <w:pPr>
-        <w:spacing w:line="360" w:lineRule="auto"/>
-        <w:jc w:val="both"/>
-        <w:rPr>
-          <w:rFonts w:ascii="Times New Roman" w:hAnsi="Times New Roman" w:cs="Times New Roman"/>
-          <w:sz w:val="24"/>
-          <w:szCs w:val="24"/>
-        </w:rPr>
-      </w:pPr>
-    </w:p>
-    <w:p>
-      <w:pPr>
-        <w:spacing w:line="360" w:lineRule="auto"/>
-        <w:jc w:val="both"/>
-        <w:rPr>
-          <w:rFonts w:ascii="Times New Roman" w:hAnsi="Times New Roman" w:cs="Times New Roman"/>
-          <w:sz w:val="24"/>
-          <w:szCs w:val="24"/>
-        </w:rPr>
-      </w:pPr>
-    </w:p>
-    <w:p>
-      <w:pPr>
-        <w:spacing w:line="360" w:lineRule="auto"/>
-        <w:jc w:val="both"/>
-        <w:rPr>
-          <w:rFonts w:ascii="Times New Roman" w:hAnsi="Times New Roman" w:cs="Times New Roman"/>
-          <w:sz w:val="24"/>
-          <w:szCs w:val="24"/>
           <w:u w:val="single"/>
         </w:rPr>
       </w:pPr>
@@ -2712,8 +3523,8 @@
           <w:szCs w:val="24"/>
         </w:rPr>
       </w:pPr>
-      <w:bookmarkStart w:id="8" w:name="_Toc517537810"/>
-      <w:bookmarkStart w:id="9" w:name="RN_004"/>
+      <w:bookmarkStart w:id="7" w:name="RN_004"/>
+      <w:bookmarkStart w:id="8" w:name="_Toc517716290"/>
       <w:r>
         <w:rPr>
           <w:rFonts w:ascii="Times New Roman" w:hAnsi="Times New Roman" w:cs="Times New Roman"/>
@@ -2722,26 +3533,25 @@
           <w:sz w:val="24"/>
           <w:szCs w:val="24"/>
         </w:rPr>
-        <w:lastRenderedPageBreak/>
         <w:t>RN_004</w:t>
+      </w:r>
+      <w:bookmarkEnd w:id="7"/>
+      <w:r>
+        <w:rPr>
+          <w:rFonts w:ascii="Times New Roman" w:hAnsi="Times New Roman" w:cs="Times New Roman"/>
+          <w:b/>
+          <w:color w:val="auto"/>
+          <w:sz w:val="24"/>
+          <w:szCs w:val="24"/>
+        </w:rPr>
+        <w:t xml:space="preserve"> Listagem dos responsáveis</w:t>
       </w:r>
       <w:bookmarkEnd w:id="8"/>
     </w:p>
-    <w:bookmarkEnd w:id="9"/>
     <w:p>
       <w:pPr>
         <w:spacing w:line="360" w:lineRule="auto"/>
-        <w:jc w:val="both"/>
-        <w:rPr>
-          <w:rFonts w:ascii="Times New Roman" w:hAnsi="Times New Roman" w:cs="Times New Roman"/>
-          <w:sz w:val="24"/>
-          <w:szCs w:val="24"/>
-        </w:rPr>
-      </w:pPr>
-    </w:p>
-    <w:p>
-      <w:pPr>
-        <w:spacing w:line="360" w:lineRule="auto"/>
+        <w:ind w:firstLine="360"/>
         <w:jc w:val="both"/>
         <w:rPr>
           <w:rFonts w:ascii="Times New Roman" w:hAnsi="Times New Roman" w:cs="Times New Roman"/>
@@ -2802,9 +3612,57 @@
         <w:t>”</w:t>
       </w:r>
     </w:p>
+    <w:p>
+      <w:pPr>
+        <w:spacing w:line="360" w:lineRule="auto"/>
+        <w:ind w:firstLine="360"/>
+        <w:jc w:val="both"/>
+        <w:rPr>
+          <w:rFonts w:ascii="Times New Roman" w:hAnsi="Times New Roman" w:cs="Times New Roman"/>
+          <w:sz w:val="24"/>
+          <w:szCs w:val="24"/>
+        </w:rPr>
+      </w:pPr>
+    </w:p>
+    <w:p>
+      <w:pPr>
+        <w:spacing w:line="360" w:lineRule="auto"/>
+        <w:ind w:firstLine="360"/>
+        <w:jc w:val="both"/>
+        <w:rPr>
+          <w:rFonts w:ascii="Times New Roman" w:hAnsi="Times New Roman" w:cs="Times New Roman"/>
+          <w:sz w:val="24"/>
+          <w:szCs w:val="24"/>
+        </w:rPr>
+      </w:pPr>
+    </w:p>
+    <w:p>
+      <w:pPr>
+        <w:spacing w:line="360" w:lineRule="auto"/>
+        <w:ind w:firstLine="360"/>
+        <w:jc w:val="both"/>
+        <w:rPr>
+          <w:rFonts w:ascii="Times New Roman" w:hAnsi="Times New Roman" w:cs="Times New Roman"/>
+          <w:sz w:val="24"/>
+          <w:szCs w:val="24"/>
+        </w:rPr>
+      </w:pPr>
+    </w:p>
+    <w:p>
+      <w:pPr>
+        <w:spacing w:line="360" w:lineRule="auto"/>
+        <w:ind w:firstLine="360"/>
+        <w:jc w:val="both"/>
+        <w:rPr>
+          <w:rFonts w:ascii="Times New Roman" w:hAnsi="Times New Roman" w:cs="Times New Roman"/>
+          <w:sz w:val="24"/>
+          <w:szCs w:val="24"/>
+        </w:rPr>
+      </w:pPr>
+    </w:p>
     <w:tbl>
       <w:tblPr>
-        <w:tblStyle w:val="TabelaSimples3"/>
+        <w:tblStyle w:val="TabeladeGrade5Escura-nfase3"/>
         <w:tblW w:w="0" w:type="auto"/>
         <w:tblLook w:val="04A0" w:firstRow="1" w:lastRow="0" w:firstColumn="1" w:lastColumn="0" w:noHBand="0" w:noVBand="1"/>
       </w:tblPr>
@@ -2815,10 +3673,11 @@
       <w:tr>
         <w:trPr>
           <w:cnfStyle w:val="100000000000" w:firstRow="1" w:lastRow="0" w:firstColumn="0" w:lastColumn="0" w:oddVBand="0" w:evenVBand="0" w:oddHBand="0" w:evenHBand="0" w:firstRowFirstColumn="0" w:firstRowLastColumn="0" w:lastRowFirstColumn="0" w:lastRowLastColumn="0"/>
+          <w:trHeight w:val="828"/>
         </w:trPr>
         <w:tc>
           <w:tcPr>
-            <w:cnfStyle w:val="001000000100" w:firstRow="0" w:lastRow="0" w:firstColumn="1" w:lastColumn="0" w:oddVBand="0" w:evenVBand="0" w:oddHBand="0" w:evenHBand="0" w:firstRowFirstColumn="1" w:firstRowLastColumn="0" w:lastRowFirstColumn="0" w:lastRowLastColumn="0"/>
+            <w:cnfStyle w:val="001000000000" w:firstRow="0" w:lastRow="0" w:firstColumn="1" w:lastColumn="0" w:oddVBand="0" w:evenVBand="0" w:oddHBand="0" w:evenHBand="0" w:firstRowFirstColumn="0" w:firstRowLastColumn="0" w:lastRowFirstColumn="0" w:lastRowLastColumn="0"/>
             <w:tcW w:w="4247" w:type="dxa"/>
           </w:tcPr>
           <w:p>
@@ -2827,6 +3686,7 @@
               <w:jc w:val="both"/>
               <w:rPr>
                 <w:rFonts w:ascii="Times New Roman" w:hAnsi="Times New Roman" w:cs="Times New Roman"/>
+                <w:color w:val="auto"/>
                 <w:sz w:val="24"/>
                 <w:szCs w:val="24"/>
               </w:rPr>
@@ -2834,9 +3694,11 @@
             <w:r>
               <w:rPr>
                 <w:rFonts w:ascii="Times New Roman" w:hAnsi="Times New Roman" w:cs="Times New Roman"/>
-                <w:sz w:val="24"/>
-                <w:szCs w:val="24"/>
-              </w:rPr>
+                <w:color w:val="auto"/>
+                <w:sz w:val="24"/>
+                <w:szCs w:val="24"/>
+              </w:rPr>
+              <w:lastRenderedPageBreak/>
               <w:t>CAMPOS</w:t>
             </w:r>
           </w:p>
@@ -2852,6 +3714,7 @@
               <w:cnfStyle w:val="100000000000" w:firstRow="1" w:lastRow="0" w:firstColumn="0" w:lastColumn="0" w:oddVBand="0" w:evenVBand="0" w:oddHBand="0" w:evenHBand="0" w:firstRowFirstColumn="0" w:firstRowLastColumn="0" w:lastRowFirstColumn="0" w:lastRowLastColumn="0"/>
               <w:rPr>
                 <w:rFonts w:ascii="Times New Roman" w:hAnsi="Times New Roman" w:cs="Times New Roman"/>
+                <w:color w:val="auto"/>
                 <w:sz w:val="24"/>
                 <w:szCs w:val="24"/>
               </w:rPr>
@@ -2859,6 +3722,7 @@
             <w:r>
               <w:rPr>
                 <w:rFonts w:ascii="Times New Roman" w:hAnsi="Times New Roman" w:cs="Times New Roman"/>
+                <w:color w:val="auto"/>
                 <w:sz w:val="24"/>
                 <w:szCs w:val="24"/>
               </w:rPr>
@@ -2870,6 +3734,7 @@
       <w:tr>
         <w:trPr>
           <w:cnfStyle w:val="000000100000" w:firstRow="0" w:lastRow="0" w:firstColumn="0" w:lastColumn="0" w:oddVBand="0" w:evenVBand="0" w:oddHBand="1" w:evenHBand="0" w:firstRowFirstColumn="0" w:firstRowLastColumn="0" w:lastRowFirstColumn="0" w:lastRowLastColumn="0"/>
+          <w:trHeight w:val="828"/>
         </w:trPr>
         <w:tc>
           <w:tcPr>
@@ -2882,6 +3747,7 @@
               <w:jc w:val="both"/>
               <w:rPr>
                 <w:rFonts w:ascii="Times New Roman" w:hAnsi="Times New Roman" w:cs="Times New Roman"/>
+                <w:color w:val="auto"/>
                 <w:sz w:val="24"/>
                 <w:szCs w:val="24"/>
               </w:rPr>
@@ -2889,10 +3755,11 @@
             <w:r>
               <w:rPr>
                 <w:rFonts w:ascii="Times New Roman" w:hAnsi="Times New Roman" w:cs="Times New Roman"/>
-                <w:sz w:val="24"/>
-                <w:szCs w:val="24"/>
-              </w:rPr>
-              <w:t>NOME</w:t>
+                <w:color w:val="auto"/>
+                <w:sz w:val="24"/>
+                <w:szCs w:val="24"/>
+              </w:rPr>
+              <w:t>Nome</w:t>
             </w:r>
           </w:p>
         </w:tc>
@@ -2975,6 +3842,9 @@
         </w:tc>
       </w:tr>
       <w:tr>
+        <w:trPr>
+          <w:trHeight w:val="828"/>
+        </w:trPr>
         <w:tc>
           <w:tcPr>
             <w:cnfStyle w:val="001000000000" w:firstRow="0" w:lastRow="0" w:firstColumn="1" w:lastColumn="0" w:oddVBand="0" w:evenVBand="0" w:oddHBand="0" w:evenHBand="0" w:firstRowFirstColumn="0" w:firstRowLastColumn="0" w:lastRowFirstColumn="0" w:lastRowLastColumn="0"/>
@@ -2986,6 +3856,7 @@
               <w:jc w:val="both"/>
               <w:rPr>
                 <w:rFonts w:ascii="Times New Roman" w:hAnsi="Times New Roman" w:cs="Times New Roman"/>
+                <w:color w:val="auto"/>
                 <w:sz w:val="24"/>
                 <w:szCs w:val="24"/>
               </w:rPr>
@@ -2993,10 +3864,11 @@
             <w:r>
               <w:rPr>
                 <w:rFonts w:ascii="Times New Roman" w:hAnsi="Times New Roman" w:cs="Times New Roman"/>
-                <w:sz w:val="24"/>
-                <w:szCs w:val="24"/>
-              </w:rPr>
-              <w:t>ADOTADOS</w:t>
+                <w:color w:val="auto"/>
+                <w:sz w:val="24"/>
+                <w:szCs w:val="24"/>
+              </w:rPr>
+              <w:t>Adotados</w:t>
             </w:r>
           </w:p>
         </w:tc>
@@ -3066,17 +3938,6 @@
     </w:p>
     <w:p>
       <w:pPr>
-        <w:spacing w:line="360" w:lineRule="auto"/>
-        <w:jc w:val="both"/>
-        <w:rPr>
-          <w:rFonts w:ascii="Times New Roman" w:hAnsi="Times New Roman" w:cs="Times New Roman"/>
-          <w:sz w:val="24"/>
-          <w:szCs w:val="24"/>
-        </w:rPr>
-      </w:pPr>
-    </w:p>
-    <w:p>
-      <w:pPr>
         <w:pStyle w:val="Ttulo2"/>
         <w:numPr>
           <w:ilvl w:val="1"/>
@@ -3092,8 +3953,8 @@
           <w:szCs w:val="24"/>
         </w:rPr>
       </w:pPr>
-      <w:bookmarkStart w:id="10" w:name="_Toc517537811"/>
-      <w:bookmarkStart w:id="11" w:name="RN_005"/>
+      <w:bookmarkStart w:id="9" w:name="RN_005"/>
+      <w:bookmarkStart w:id="10" w:name="_Toc517716291"/>
       <w:r>
         <w:rPr>
           <w:rFonts w:ascii="Times New Roman" w:hAnsi="Times New Roman" w:cs="Times New Roman"/>
@@ -3103,24 +3964,24 @@
           <w:szCs w:val="24"/>
         </w:rPr>
         <w:t>RN_005</w:t>
+      </w:r>
+      <w:bookmarkEnd w:id="9"/>
+      <w:r>
+        <w:rPr>
+          <w:rFonts w:ascii="Times New Roman" w:hAnsi="Times New Roman" w:cs="Times New Roman"/>
+          <w:b/>
+          <w:color w:val="auto"/>
+          <w:sz w:val="24"/>
+          <w:szCs w:val="24"/>
+        </w:rPr>
+        <w:t xml:space="preserve"> Listagem dos animais</w:t>
       </w:r>
       <w:bookmarkEnd w:id="10"/>
     </w:p>
-    <w:bookmarkEnd w:id="11"/>
     <w:p>
       <w:pPr>
         <w:spacing w:line="360" w:lineRule="auto"/>
-        <w:jc w:val="both"/>
-        <w:rPr>
-          <w:rFonts w:ascii="Times New Roman" w:hAnsi="Times New Roman" w:cs="Times New Roman"/>
-          <w:sz w:val="24"/>
-          <w:szCs w:val="24"/>
-        </w:rPr>
-      </w:pPr>
-    </w:p>
-    <w:p>
-      <w:pPr>
-        <w:spacing w:line="360" w:lineRule="auto"/>
+        <w:ind w:firstLine="360"/>
         <w:jc w:val="both"/>
         <w:rPr>
           <w:rFonts w:ascii="Times New Roman" w:hAnsi="Times New Roman" w:cs="Times New Roman"/>
@@ -3209,14 +4070,170 @@
     </w:p>
     <w:p>
       <w:pPr>
+        <w:pStyle w:val="Ttulo1"/>
+        <w:numPr>
+          <w:ilvl w:val="1"/>
+          <w:numId w:val="2"/>
+        </w:numPr>
         <w:spacing w:line="360" w:lineRule="auto"/>
+        <w:rPr>
+          <w:rFonts w:ascii="Times New Roman" w:hAnsi="Times New Roman" w:cs="Times New Roman"/>
+          <w:b/>
+          <w:color w:val="auto"/>
+          <w:sz w:val="24"/>
+          <w:szCs w:val="24"/>
+        </w:rPr>
+      </w:pPr>
+      <w:bookmarkStart w:id="11" w:name="_Toc517716292"/>
+      <w:bookmarkStart w:id="12" w:name="RN_006"/>
+      <w:r>
+        <w:rPr>
+          <w:rFonts w:ascii="Times New Roman" w:hAnsi="Times New Roman" w:cs="Times New Roman"/>
+          <w:b/>
+          <w:color w:val="auto"/>
+          <w:sz w:val="24"/>
+          <w:szCs w:val="24"/>
+        </w:rPr>
+        <w:t>RN_006 Validação CPF</w:t>
+      </w:r>
+      <w:bookmarkEnd w:id="11"/>
+    </w:p>
+    <w:bookmarkEnd w:id="12"/>
+    <w:p>
+      <w:pPr>
+        <w:spacing w:line="360" w:lineRule="auto"/>
+        <w:ind w:firstLine="360"/>
         <w:jc w:val="both"/>
         <w:rPr>
-          <w:rFonts w:ascii="Times New Roman" w:hAnsi="Times New Roman" w:cs="Times New Roman"/>
-          <w:sz w:val="24"/>
-          <w:szCs w:val="24"/>
-        </w:rPr>
-      </w:pPr>
+          <w:ins w:id="13" w:author="Jean Carlos Moreira da Silva" w:date="2018-06-25T18:28:00Z"/>
+          <w:rFonts w:ascii="Times New Roman" w:hAnsi="Times New Roman" w:cs="Times New Roman"/>
+          <w:sz w:val="24"/>
+          <w:szCs w:val="24"/>
+        </w:rPr>
+      </w:pPr>
+      <w:r>
+        <w:rPr>
+          <w:rFonts w:ascii="Times New Roman" w:hAnsi="Times New Roman" w:cs="Times New Roman"/>
+          <w:sz w:val="24"/>
+          <w:szCs w:val="24"/>
+        </w:rPr>
+        <w:t xml:space="preserve">Deve ser aplicado o algoritmo de validação de </w:t>
+      </w:r>
+      <w:proofErr w:type="spellStart"/>
+      <w:r>
+        <w:rPr>
+          <w:rFonts w:ascii="Times New Roman" w:hAnsi="Times New Roman" w:cs="Times New Roman"/>
+          <w:sz w:val="24"/>
+          <w:szCs w:val="24"/>
+        </w:rPr>
+        <w:t>cpf</w:t>
+      </w:r>
+      <w:proofErr w:type="spellEnd"/>
+      <w:r>
+        <w:rPr>
+          <w:rFonts w:ascii="Times New Roman" w:hAnsi="Times New Roman" w:cs="Times New Roman"/>
+          <w:sz w:val="24"/>
+          <w:szCs w:val="24"/>
+        </w:rPr>
+        <w:t xml:space="preserve"> para verificar a veracidade do campo.</w:t>
+      </w:r>
+    </w:p>
+    <w:p>
+      <w:pPr>
+        <w:pStyle w:val="Ttulo2"/>
+        <w:numPr>
+          <w:ilvl w:val="1"/>
+          <w:numId w:val="2"/>
+        </w:numPr>
+        <w:spacing w:line="360" w:lineRule="auto"/>
+        <w:rPr>
+          <w:ins w:id="14" w:author="Jean Carlos Moreira da Silva" w:date="2018-06-25T18:29:00Z"/>
+          <w:rFonts w:ascii="Times New Roman" w:hAnsi="Times New Roman" w:cs="Times New Roman"/>
+          <w:b/>
+          <w:sz w:val="24"/>
+          <w:szCs w:val="24"/>
+          <w:rPrChange w:id="15" w:author="Jean Carlos Moreira da Silva" w:date="2018-06-25T18:31:00Z">
+            <w:rPr>
+              <w:ins w:id="16" w:author="Jean Carlos Moreira da Silva" w:date="2018-06-25T18:29:00Z"/>
+            </w:rPr>
+          </w:rPrChange>
+        </w:rPr>
+        <w:pPrChange w:id="17" w:author="Jean Carlos Moreira da Silva" w:date="2018-06-25T18:31:00Z">
+          <w:pPr>
+            <w:spacing w:line="360" w:lineRule="auto"/>
+            <w:ind w:firstLine="360"/>
+            <w:jc w:val="both"/>
+          </w:pPr>
+        </w:pPrChange>
+      </w:pPr>
+      <w:bookmarkStart w:id="18" w:name="_Toc517716293"/>
+      <w:bookmarkStart w:id="19" w:name="RN_007"/>
+      <w:ins w:id="20" w:author="Jean Carlos Moreira da Silva" w:date="2018-06-25T18:28:00Z">
+        <w:r>
+          <w:rPr>
+            <w:rFonts w:ascii="Times New Roman" w:hAnsi="Times New Roman" w:cs="Times New Roman"/>
+            <w:b/>
+            <w:color w:val="auto"/>
+            <w:sz w:val="24"/>
+            <w:szCs w:val="24"/>
+            <w:rPrChange w:id="21" w:author="Jean Carlos Moreira da Silva" w:date="2018-06-25T18:31:00Z">
+              <w:rPr/>
+            </w:rPrChange>
+          </w:rPr>
+          <w:t>RN_007 Validação Email</w:t>
+        </w:r>
+      </w:ins>
+      <w:bookmarkEnd w:id="18"/>
+    </w:p>
+    <w:bookmarkEnd w:id="19"/>
+    <w:p>
+      <w:pPr>
+        <w:spacing w:line="360" w:lineRule="auto"/>
+        <w:ind w:firstLine="360"/>
+        <w:jc w:val="both"/>
+        <w:rPr>
+          <w:rFonts w:ascii="Times New Roman" w:hAnsi="Times New Roman" w:cs="Times New Roman"/>
+          <w:sz w:val="24"/>
+          <w:szCs w:val="24"/>
+        </w:rPr>
+      </w:pPr>
+      <w:ins w:id="22" w:author="Jean Carlos Moreira da Silva" w:date="2018-06-25T18:29:00Z">
+        <w:r>
+          <w:rPr>
+            <w:rFonts w:ascii="Times New Roman" w:hAnsi="Times New Roman" w:cs="Times New Roman"/>
+            <w:sz w:val="24"/>
+            <w:szCs w:val="24"/>
+          </w:rPr>
+          <w:t xml:space="preserve">Deve </w:t>
+        </w:r>
+      </w:ins>
+      <w:ins w:id="23" w:author="Jean Carlos Moreira da Silva" w:date="2018-06-25T18:30:00Z">
+        <w:r>
+          <w:rPr>
+            <w:rFonts w:ascii="Times New Roman" w:hAnsi="Times New Roman" w:cs="Times New Roman"/>
+            <w:sz w:val="24"/>
+            <w:szCs w:val="24"/>
+          </w:rPr>
+          <w:t>conter pelo menos o caractere especial “@” no valor do campo.</w:t>
+        </w:r>
+      </w:ins>
+    </w:p>
+    <w:p>
+      <w:pPr>
+        <w:rPr>
+          <w:rFonts w:ascii="Times New Roman" w:hAnsi="Times New Roman" w:cs="Times New Roman"/>
+          <w:sz w:val="24"/>
+          <w:szCs w:val="24"/>
+        </w:rPr>
+      </w:pPr>
+      <w:r>
+        <w:rPr>
+          <w:rFonts w:ascii="Times New Roman" w:hAnsi="Times New Roman" w:cs="Times New Roman"/>
+          <w:sz w:val="24"/>
+          <w:szCs w:val="24"/>
+        </w:rPr>
+        <w:br w:type="page"/>
+      </w:r>
     </w:p>
     <w:p>
       <w:pPr>
@@ -3235,7 +4252,7 @@
           <w:szCs w:val="24"/>
         </w:rPr>
       </w:pPr>
-      <w:bookmarkStart w:id="12" w:name="_Toc517537812"/>
+      <w:bookmarkStart w:id="24" w:name="_Toc517716294"/>
       <w:r>
         <w:rPr>
           <w:rFonts w:ascii="Times New Roman" w:hAnsi="Times New Roman" w:cs="Times New Roman"/>
@@ -3244,6 +4261,7 @@
           <w:sz w:val="24"/>
           <w:szCs w:val="24"/>
         </w:rPr>
+        <w:lastRenderedPageBreak/>
         <w:t>Mensagens</w:t>
       </w:r>
       <w:r>
@@ -3266,7 +4284,7 @@
         </w:rPr>
         <w:t>rais</w:t>
       </w:r>
-      <w:bookmarkEnd w:id="12"/>
+      <w:bookmarkEnd w:id="24"/>
     </w:p>
     <w:p>
       <w:pPr>
@@ -3281,7 +4299,7 @@
     </w:p>
     <w:tbl>
       <w:tblPr>
-        <w:tblStyle w:val="TabelaSimples3"/>
+        <w:tblStyle w:val="TabeladeGrade5Escura-nfase3"/>
         <w:tblW w:w="0" w:type="auto"/>
         <w:tblLook w:val="04A0" w:firstRow="1" w:lastRow="0" w:firstColumn="1" w:lastColumn="0" w:noHBand="0" w:noVBand="1"/>
       </w:tblPr>
@@ -3292,10 +4310,11 @@
       <w:tr>
         <w:trPr>
           <w:cnfStyle w:val="100000000000" w:firstRow="1" w:lastRow="0" w:firstColumn="0" w:lastColumn="0" w:oddVBand="0" w:evenVBand="0" w:oddHBand="0" w:evenHBand="0" w:firstRowFirstColumn="0" w:firstRowLastColumn="0" w:lastRowFirstColumn="0" w:lastRowLastColumn="0"/>
+          <w:trHeight w:val="454"/>
         </w:trPr>
         <w:tc>
           <w:tcPr>
-            <w:cnfStyle w:val="001000000100" w:firstRow="0" w:lastRow="0" w:firstColumn="1" w:lastColumn="0" w:oddVBand="0" w:evenVBand="0" w:oddHBand="0" w:evenHBand="0" w:firstRowFirstColumn="1" w:firstRowLastColumn="0" w:lastRowFirstColumn="0" w:lastRowLastColumn="0"/>
+            <w:cnfStyle w:val="001000000000" w:firstRow="0" w:lastRow="0" w:firstColumn="1" w:lastColumn="0" w:oddVBand="0" w:evenVBand="0" w:oddHBand="0" w:evenHBand="0" w:firstRowFirstColumn="0" w:firstRowLastColumn="0" w:lastRowFirstColumn="0" w:lastRowLastColumn="0"/>
             <w:tcW w:w="4247" w:type="dxa"/>
           </w:tcPr>
           <w:p>
@@ -3304,6 +4323,7 @@
               <w:jc w:val="both"/>
               <w:rPr>
                 <w:rFonts w:ascii="Times New Roman" w:hAnsi="Times New Roman" w:cs="Times New Roman"/>
+                <w:color w:val="auto"/>
                 <w:sz w:val="24"/>
                 <w:szCs w:val="24"/>
               </w:rPr>
@@ -3311,10 +4331,11 @@
             <w:r>
               <w:rPr>
                 <w:rFonts w:ascii="Times New Roman" w:hAnsi="Times New Roman" w:cs="Times New Roman"/>
-                <w:sz w:val="24"/>
-                <w:szCs w:val="24"/>
-              </w:rPr>
-              <w:t>códigos</w:t>
+                <w:color w:val="auto"/>
+                <w:sz w:val="24"/>
+                <w:szCs w:val="24"/>
+              </w:rPr>
+              <w:t>CÓDIGOS</w:t>
             </w:r>
           </w:p>
         </w:tc>
@@ -3329,6 +4350,7 @@
               <w:cnfStyle w:val="100000000000" w:firstRow="1" w:lastRow="0" w:firstColumn="0" w:lastColumn="0" w:oddVBand="0" w:evenVBand="0" w:oddHBand="0" w:evenHBand="0" w:firstRowFirstColumn="0" w:firstRowLastColumn="0" w:lastRowFirstColumn="0" w:lastRowLastColumn="0"/>
               <w:rPr>
                 <w:rFonts w:ascii="Times New Roman" w:hAnsi="Times New Roman" w:cs="Times New Roman"/>
+                <w:color w:val="auto"/>
                 <w:sz w:val="24"/>
                 <w:szCs w:val="24"/>
               </w:rPr>
@@ -3336,10 +4358,11 @@
             <w:r>
               <w:rPr>
                 <w:rFonts w:ascii="Times New Roman" w:hAnsi="Times New Roman" w:cs="Times New Roman"/>
-                <w:sz w:val="24"/>
-                <w:szCs w:val="24"/>
-              </w:rPr>
-              <w:t>descrição</w:t>
+                <w:color w:val="auto"/>
+                <w:sz w:val="24"/>
+                <w:szCs w:val="24"/>
+              </w:rPr>
+              <w:t>DESCRIÇÃO</w:t>
             </w:r>
           </w:p>
         </w:tc>
@@ -3347,6 +4370,7 @@
       <w:tr>
         <w:trPr>
           <w:cnfStyle w:val="000000100000" w:firstRow="0" w:lastRow="0" w:firstColumn="0" w:lastColumn="0" w:oddVBand="0" w:evenVBand="0" w:oddHBand="1" w:evenHBand="0" w:firstRowFirstColumn="0" w:firstRowLastColumn="0" w:lastRowFirstColumn="0" w:lastRowLastColumn="0"/>
+          <w:trHeight w:val="454"/>
         </w:trPr>
         <w:tc>
           <w:tcPr>
@@ -3366,8 +4390,8 @@
                 <w:szCs w:val="24"/>
               </w:rPr>
             </w:pPr>
-            <w:bookmarkStart w:id="13" w:name="MS_001"/>
-            <w:bookmarkStart w:id="14" w:name="_Toc517537813"/>
+            <w:bookmarkStart w:id="25" w:name="MS_001"/>
+            <w:bookmarkStart w:id="26" w:name="_Toc517716295"/>
             <w:r>
               <w:rPr>
                 <w:rFonts w:ascii="Times New Roman" w:hAnsi="Times New Roman" w:cs="Times New Roman"/>
@@ -3377,8 +4401,8 @@
               </w:rPr>
               <w:t>MS_001</w:t>
             </w:r>
-            <w:bookmarkEnd w:id="13"/>
-            <w:bookmarkEnd w:id="14"/>
+            <w:bookmarkEnd w:id="25"/>
+            <w:bookmarkEnd w:id="26"/>
           </w:p>
         </w:tc>
         <w:tc>
@@ -3396,80 +4420,32 @@
                 <w:szCs w:val="24"/>
               </w:rPr>
             </w:pPr>
-            <w:r>
-              <w:rPr>
-                <w:rFonts w:ascii="Times New Roman" w:hAnsi="Times New Roman" w:cs="Times New Roman"/>
-                <w:sz w:val="24"/>
-                <w:szCs w:val="24"/>
-              </w:rPr>
-              <w:t>Cadastro realizado com sucesso.</w:t>
-            </w:r>
-          </w:p>
-        </w:tc>
-      </w:tr>
-      <w:tr>
-        <w:tc>
-          <w:tcPr>
-            <w:cnfStyle w:val="001000000000" w:firstRow="0" w:lastRow="0" w:firstColumn="1" w:lastColumn="0" w:oddVBand="0" w:evenVBand="0" w:oddHBand="0" w:evenHBand="0" w:firstRowFirstColumn="0" w:firstRowLastColumn="0" w:lastRowFirstColumn="0" w:lastRowLastColumn="0"/>
-            <w:tcW w:w="4247" w:type="dxa"/>
-          </w:tcPr>
-          <w:p>
-            <w:pPr>
-              <w:pStyle w:val="Ttulo2"/>
-              <w:spacing w:line="360" w:lineRule="auto"/>
-              <w:jc w:val="both"/>
-              <w:outlineLvl w:val="1"/>
-              <w:rPr>
-                <w:rFonts w:ascii="Times New Roman" w:hAnsi="Times New Roman" w:cs="Times New Roman"/>
-                <w:color w:val="auto"/>
-                <w:sz w:val="24"/>
-                <w:szCs w:val="24"/>
-              </w:rPr>
-            </w:pPr>
-            <w:bookmarkStart w:id="15" w:name="MS_002"/>
-            <w:bookmarkStart w:id="16" w:name="_Toc517537814"/>
-            <w:r>
-              <w:rPr>
-                <w:rFonts w:ascii="Times New Roman" w:hAnsi="Times New Roman" w:cs="Times New Roman"/>
-                <w:color w:val="auto"/>
-                <w:sz w:val="24"/>
-                <w:szCs w:val="24"/>
-              </w:rPr>
-              <w:t>MS_002</w:t>
-            </w:r>
-            <w:bookmarkEnd w:id="15"/>
-            <w:bookmarkEnd w:id="16"/>
-          </w:p>
-        </w:tc>
-        <w:tc>
-          <w:tcPr>
-            <w:tcW w:w="4247" w:type="dxa"/>
-          </w:tcPr>
-          <w:p>
-            <w:pPr>
-              <w:spacing w:line="360" w:lineRule="auto"/>
-              <w:jc w:val="both"/>
-              <w:cnfStyle w:val="000000000000" w:firstRow="0" w:lastRow="0" w:firstColumn="0" w:lastColumn="0" w:oddVBand="0" w:evenVBand="0" w:oddHBand="0" w:evenHBand="0" w:firstRowFirstColumn="0" w:firstRowLastColumn="0" w:lastRowFirstColumn="0" w:lastRowLastColumn="0"/>
-              <w:rPr>
-                <w:rFonts w:ascii="Times New Roman" w:hAnsi="Times New Roman" w:cs="Times New Roman"/>
-                <w:sz w:val="24"/>
-                <w:szCs w:val="24"/>
-              </w:rPr>
-            </w:pPr>
-            <w:r>
-              <w:rPr>
-                <w:rFonts w:ascii="Times New Roman" w:hAnsi="Times New Roman" w:cs="Times New Roman"/>
-                <w:sz w:val="24"/>
-                <w:szCs w:val="24"/>
-              </w:rPr>
-              <w:t>O “Nome do Campo” é obrigatório.</w:t>
+            <w:bookmarkStart w:id="27" w:name="OLE_LINK1"/>
+            <w:bookmarkStart w:id="28" w:name="OLE_LINK2"/>
+            <w:r>
+              <w:rPr>
+                <w:rFonts w:ascii="Times New Roman" w:hAnsi="Times New Roman" w:cs="Times New Roman"/>
+                <w:sz w:val="24"/>
+                <w:szCs w:val="24"/>
+              </w:rPr>
+              <w:t>Cadastro realizado com sucesso</w:t>
+            </w:r>
+            <w:bookmarkEnd w:id="27"/>
+            <w:bookmarkEnd w:id="28"/>
+            <w:r>
+              <w:rPr>
+                <w:rFonts w:ascii="Times New Roman" w:hAnsi="Times New Roman" w:cs="Times New Roman"/>
+                <w:sz w:val="24"/>
+                <w:szCs w:val="24"/>
+              </w:rPr>
+              <w:t>.</w:t>
             </w:r>
           </w:p>
         </w:tc>
       </w:tr>
       <w:tr>
         <w:trPr>
-          <w:cnfStyle w:val="000000100000" w:firstRow="0" w:lastRow="0" w:firstColumn="0" w:lastColumn="0" w:oddVBand="0" w:evenVBand="0" w:oddHBand="1" w:evenHBand="0" w:firstRowFirstColumn="0" w:firstRowLastColumn="0" w:lastRowFirstColumn="0" w:lastRowLastColumn="0"/>
+          <w:trHeight w:val="454"/>
         </w:trPr>
         <w:tc>
           <w:tcPr>
@@ -3489,8 +4465,76 @@
                 <w:szCs w:val="24"/>
               </w:rPr>
             </w:pPr>
-            <w:bookmarkStart w:id="17" w:name="MS_003"/>
-            <w:bookmarkStart w:id="18" w:name="_Toc517537815"/>
+            <w:bookmarkStart w:id="29" w:name="MS_002"/>
+            <w:bookmarkStart w:id="30" w:name="_Toc517716296"/>
+            <w:r>
+              <w:rPr>
+                <w:rFonts w:ascii="Times New Roman" w:hAnsi="Times New Roman" w:cs="Times New Roman"/>
+                <w:color w:val="auto"/>
+                <w:sz w:val="24"/>
+                <w:szCs w:val="24"/>
+              </w:rPr>
+              <w:t>MS_002</w:t>
+            </w:r>
+            <w:bookmarkEnd w:id="29"/>
+            <w:bookmarkEnd w:id="30"/>
+          </w:p>
+        </w:tc>
+        <w:tc>
+          <w:tcPr>
+            <w:tcW w:w="4247" w:type="dxa"/>
+          </w:tcPr>
+          <w:p>
+            <w:pPr>
+              <w:spacing w:line="360" w:lineRule="auto"/>
+              <w:jc w:val="both"/>
+              <w:cnfStyle w:val="000000000000" w:firstRow="0" w:lastRow="0" w:firstColumn="0" w:lastColumn="0" w:oddVBand="0" w:evenVBand="0" w:oddHBand="0" w:evenHBand="0" w:firstRowFirstColumn="0" w:firstRowLastColumn="0" w:lastRowFirstColumn="0" w:lastRowLastColumn="0"/>
+              <w:rPr>
+                <w:rFonts w:ascii="Times New Roman" w:hAnsi="Times New Roman" w:cs="Times New Roman"/>
+                <w:sz w:val="24"/>
+                <w:szCs w:val="24"/>
+              </w:rPr>
+            </w:pPr>
+            <w:bookmarkStart w:id="31" w:name="OLE_LINK3"/>
+            <w:bookmarkStart w:id="32" w:name="OLE_LINK4"/>
+            <w:r>
+              <w:rPr>
+                <w:rFonts w:ascii="Times New Roman" w:hAnsi="Times New Roman" w:cs="Times New Roman"/>
+                <w:sz w:val="24"/>
+                <w:szCs w:val="24"/>
+              </w:rPr>
+              <w:t>O “Nome do Campo” é obrigatório.</w:t>
+            </w:r>
+            <w:bookmarkEnd w:id="31"/>
+            <w:bookmarkEnd w:id="32"/>
+          </w:p>
+        </w:tc>
+      </w:tr>
+      <w:tr>
+        <w:trPr>
+          <w:cnfStyle w:val="000000100000" w:firstRow="0" w:lastRow="0" w:firstColumn="0" w:lastColumn="0" w:oddVBand="0" w:evenVBand="0" w:oddHBand="1" w:evenHBand="0" w:firstRowFirstColumn="0" w:firstRowLastColumn="0" w:lastRowFirstColumn="0" w:lastRowLastColumn="0"/>
+          <w:trHeight w:val="454"/>
+        </w:trPr>
+        <w:tc>
+          <w:tcPr>
+            <w:cnfStyle w:val="001000000000" w:firstRow="0" w:lastRow="0" w:firstColumn="1" w:lastColumn="0" w:oddVBand="0" w:evenVBand="0" w:oddHBand="0" w:evenHBand="0" w:firstRowFirstColumn="0" w:firstRowLastColumn="0" w:lastRowFirstColumn="0" w:lastRowLastColumn="0"/>
+            <w:tcW w:w="4247" w:type="dxa"/>
+          </w:tcPr>
+          <w:p>
+            <w:pPr>
+              <w:pStyle w:val="Ttulo2"/>
+              <w:spacing w:line="360" w:lineRule="auto"/>
+              <w:jc w:val="both"/>
+              <w:outlineLvl w:val="1"/>
+              <w:rPr>
+                <w:rFonts w:ascii="Times New Roman" w:hAnsi="Times New Roman" w:cs="Times New Roman"/>
+                <w:color w:val="auto"/>
+                <w:sz w:val="24"/>
+                <w:szCs w:val="24"/>
+              </w:rPr>
+            </w:pPr>
+            <w:bookmarkStart w:id="33" w:name="MS_003"/>
+            <w:bookmarkStart w:id="34" w:name="_Toc517716297"/>
             <w:r>
               <w:rPr>
                 <w:rFonts w:ascii="Times New Roman" w:hAnsi="Times New Roman" w:cs="Times New Roman"/>
@@ -3500,8 +4544,8 @@
               </w:rPr>
               <w:t>MS_003</w:t>
             </w:r>
-            <w:bookmarkEnd w:id="17"/>
-            <w:bookmarkEnd w:id="18"/>
+            <w:bookmarkEnd w:id="33"/>
+            <w:bookmarkEnd w:id="34"/>
           </w:p>
         </w:tc>
         <w:tc>
@@ -3519,6 +4563,8 @@
                 <w:szCs w:val="24"/>
               </w:rPr>
             </w:pPr>
+            <w:bookmarkStart w:id="35" w:name="OLE_LINK5"/>
+            <w:bookmarkStart w:id="36" w:name="OLE_LINK6"/>
             <w:r>
               <w:rPr>
                 <w:rFonts w:ascii="Times New Roman" w:hAnsi="Times New Roman" w:cs="Times New Roman"/>
@@ -3527,10 +4573,15 @@
               </w:rPr>
               <w:t xml:space="preserve">Sistema Indisponível. </w:t>
             </w:r>
+            <w:bookmarkEnd w:id="35"/>
+            <w:bookmarkEnd w:id="36"/>
           </w:p>
         </w:tc>
       </w:tr>
       <w:tr>
+        <w:trPr>
+          <w:trHeight w:val="454"/>
+        </w:trPr>
         <w:tc>
           <w:tcPr>
             <w:cnfStyle w:val="001000000000" w:firstRow="0" w:lastRow="0" w:firstColumn="1" w:lastColumn="0" w:oddVBand="0" w:evenVBand="0" w:oddHBand="0" w:evenHBand="0" w:firstRowFirstColumn="0" w:firstRowLastColumn="0" w:lastRowFirstColumn="0" w:lastRowLastColumn="0"/>
@@ -3539,15 +4590,18 @@
           <w:p>
             <w:pPr>
               <w:pStyle w:val="Ttulo2"/>
+              <w:spacing w:line="360" w:lineRule="auto"/>
+              <w:jc w:val="both"/>
               <w:outlineLvl w:val="1"/>
               <w:rPr>
                 <w:rFonts w:ascii="Times New Roman" w:hAnsi="Times New Roman" w:cs="Times New Roman"/>
+                <w:color w:val="auto"/>
                 <w:sz w:val="24"/>
                 <w:szCs w:val="24"/>
               </w:rPr>
             </w:pPr>
-            <w:bookmarkStart w:id="19" w:name="_Toc517537816"/>
-            <w:bookmarkStart w:id="20" w:name="MS_004"/>
+            <w:bookmarkStart w:id="37" w:name="MS_004"/>
+            <w:bookmarkStart w:id="38" w:name="_Toc517716298"/>
             <w:r>
               <w:rPr>
                 <w:rFonts w:ascii="Times New Roman" w:hAnsi="Times New Roman" w:cs="Times New Roman"/>
@@ -3557,8 +4611,8 @@
               </w:rPr>
               <w:t>MS_004</w:t>
             </w:r>
-            <w:bookmarkEnd w:id="19"/>
-            <w:bookmarkEnd w:id="20"/>
+            <w:bookmarkEnd w:id="37"/>
+            <w:bookmarkEnd w:id="38"/>
           </w:p>
         </w:tc>
         <w:tc>
@@ -3583,6 +4637,239 @@
                 <w:szCs w:val="24"/>
               </w:rPr>
               <w:t>Não existe animais aguardando adoção.</w:t>
+            </w:r>
+          </w:p>
+        </w:tc>
+      </w:tr>
+      <w:tr>
+        <w:trPr>
+          <w:cnfStyle w:val="000000100000" w:firstRow="0" w:lastRow="0" w:firstColumn="0" w:lastColumn="0" w:oddVBand="0" w:evenVBand="0" w:oddHBand="1" w:evenHBand="0" w:firstRowFirstColumn="0" w:firstRowLastColumn="0" w:lastRowFirstColumn="0" w:lastRowLastColumn="0"/>
+          <w:trHeight w:val="454"/>
+        </w:trPr>
+        <w:tc>
+          <w:tcPr>
+            <w:cnfStyle w:val="001000000000" w:firstRow="0" w:lastRow="0" w:firstColumn="1" w:lastColumn="0" w:oddVBand="0" w:evenVBand="0" w:oddHBand="0" w:evenHBand="0" w:firstRowFirstColumn="0" w:firstRowLastColumn="0" w:lastRowFirstColumn="0" w:lastRowLastColumn="0"/>
+            <w:tcW w:w="4247" w:type="dxa"/>
+          </w:tcPr>
+          <w:p>
+            <w:pPr>
+              <w:pStyle w:val="Ttulo2"/>
+              <w:spacing w:line="360" w:lineRule="auto"/>
+              <w:jc w:val="both"/>
+              <w:outlineLvl w:val="1"/>
+              <w:rPr>
+                <w:rFonts w:ascii="Times New Roman" w:hAnsi="Times New Roman" w:cs="Times New Roman"/>
+                <w:color w:val="auto"/>
+                <w:sz w:val="24"/>
+                <w:szCs w:val="24"/>
+              </w:rPr>
+            </w:pPr>
+            <w:bookmarkStart w:id="39" w:name="_Toc517716299"/>
+            <w:bookmarkStart w:id="40" w:name="MS_005"/>
+            <w:bookmarkStart w:id="41" w:name="_GoBack"/>
+            <w:r>
+              <w:rPr>
+                <w:rFonts w:ascii="Times New Roman" w:hAnsi="Times New Roman" w:cs="Times New Roman"/>
+                <w:color w:val="auto"/>
+                <w:sz w:val="24"/>
+                <w:szCs w:val="24"/>
+              </w:rPr>
+              <w:t>MS_005</w:t>
+            </w:r>
+            <w:bookmarkEnd w:id="39"/>
+            <w:bookmarkEnd w:id="40"/>
+            <w:bookmarkEnd w:id="41"/>
+          </w:p>
+        </w:tc>
+        <w:tc>
+          <w:tcPr>
+            <w:tcW w:w="4247" w:type="dxa"/>
+          </w:tcPr>
+          <w:p>
+            <w:pPr>
+              <w:spacing w:line="360" w:lineRule="auto"/>
+              <w:jc w:val="both"/>
+              <w:cnfStyle w:val="000000100000" w:firstRow="0" w:lastRow="0" w:firstColumn="0" w:lastColumn="0" w:oddVBand="0" w:evenVBand="0" w:oddHBand="1" w:evenHBand="0" w:firstRowFirstColumn="0" w:firstRowLastColumn="0" w:lastRowFirstColumn="0" w:lastRowLastColumn="0"/>
+              <w:rPr>
+                <w:rFonts w:ascii="Times New Roman" w:hAnsi="Times New Roman" w:cs="Times New Roman"/>
+                <w:sz w:val="24"/>
+                <w:szCs w:val="24"/>
+              </w:rPr>
+            </w:pPr>
+            <w:r>
+              <w:rPr>
+                <w:rFonts w:ascii="Times New Roman" w:hAnsi="Times New Roman" w:cs="Times New Roman"/>
+                <w:sz w:val="24"/>
+                <w:szCs w:val="24"/>
+              </w:rPr>
+              <w:t>Não existe animais aguardando adoção.</w:t>
+            </w:r>
+          </w:p>
+          <w:p>
+            <w:pPr>
+              <w:spacing w:line="360" w:lineRule="auto"/>
+              <w:jc w:val="both"/>
+              <w:cnfStyle w:val="000000100000" w:firstRow="0" w:lastRow="0" w:firstColumn="0" w:lastColumn="0" w:oddVBand="0" w:evenVBand="0" w:oddHBand="1" w:evenHBand="0" w:firstRowFirstColumn="0" w:firstRowLastColumn="0" w:lastRowFirstColumn="0" w:lastRowLastColumn="0"/>
+              <w:rPr>
+                <w:rFonts w:ascii="Times New Roman" w:hAnsi="Times New Roman" w:cs="Times New Roman"/>
+                <w:sz w:val="24"/>
+                <w:szCs w:val="24"/>
+              </w:rPr>
+            </w:pPr>
+            <w:r>
+              <w:rPr>
+                <w:rFonts w:ascii="Times New Roman" w:hAnsi="Times New Roman" w:cs="Times New Roman"/>
+                <w:sz w:val="24"/>
+                <w:szCs w:val="24"/>
+              </w:rPr>
+              <w:t>O campo “Nome do Campo” deve conter no mínimo “Quantidade Mínima” e no máximo “Quantidade Máxima” de caracteres</w:t>
+            </w:r>
+          </w:p>
+        </w:tc>
+      </w:tr>
+      <w:tr>
+        <w:trPr>
+          <w:trHeight w:val="454"/>
+        </w:trPr>
+        <w:tc>
+          <w:tcPr>
+            <w:cnfStyle w:val="001000000000" w:firstRow="0" w:lastRow="0" w:firstColumn="1" w:lastColumn="0" w:oddVBand="0" w:evenVBand="0" w:oddHBand="0" w:evenHBand="0" w:firstRowFirstColumn="0" w:firstRowLastColumn="0" w:lastRowFirstColumn="0" w:lastRowLastColumn="0"/>
+            <w:tcW w:w="4247" w:type="dxa"/>
+          </w:tcPr>
+          <w:p>
+            <w:pPr>
+              <w:pStyle w:val="Ttulo2"/>
+              <w:spacing w:line="360" w:lineRule="auto"/>
+              <w:jc w:val="both"/>
+              <w:outlineLvl w:val="1"/>
+              <w:rPr>
+                <w:rFonts w:ascii="Times New Roman" w:hAnsi="Times New Roman" w:cs="Times New Roman"/>
+                <w:color w:val="auto"/>
+                <w:sz w:val="24"/>
+                <w:szCs w:val="24"/>
+              </w:rPr>
+            </w:pPr>
+            <w:bookmarkStart w:id="42" w:name="_Toc517716300"/>
+            <w:bookmarkStart w:id="43" w:name="MS_006"/>
+            <w:r>
+              <w:rPr>
+                <w:rFonts w:ascii="Times New Roman" w:hAnsi="Times New Roman" w:cs="Times New Roman"/>
+                <w:color w:val="auto"/>
+                <w:sz w:val="24"/>
+                <w:szCs w:val="24"/>
+              </w:rPr>
+              <w:t>MS_006</w:t>
+            </w:r>
+            <w:bookmarkEnd w:id="42"/>
+            <w:bookmarkEnd w:id="43"/>
+          </w:p>
+        </w:tc>
+        <w:tc>
+          <w:tcPr>
+            <w:tcW w:w="4247" w:type="dxa"/>
+          </w:tcPr>
+          <w:p>
+            <w:pPr>
+              <w:spacing w:line="360" w:lineRule="auto"/>
+              <w:jc w:val="both"/>
+              <w:cnfStyle w:val="000000000000" w:firstRow="0" w:lastRow="0" w:firstColumn="0" w:lastColumn="0" w:oddVBand="0" w:evenVBand="0" w:oddHBand="0" w:evenHBand="0" w:firstRowFirstColumn="0" w:firstRowLastColumn="0" w:lastRowFirstColumn="0" w:lastRowLastColumn="0"/>
+              <w:rPr>
+                <w:rFonts w:ascii="Times New Roman" w:hAnsi="Times New Roman" w:cs="Times New Roman"/>
+                <w:sz w:val="24"/>
+                <w:szCs w:val="24"/>
+              </w:rPr>
+            </w:pPr>
+            <w:bookmarkStart w:id="44" w:name="OLE_LINK7"/>
+            <w:r>
+              <w:rPr>
+                <w:rFonts w:ascii="Times New Roman" w:hAnsi="Times New Roman" w:cs="Times New Roman"/>
+                <w:sz w:val="24"/>
+                <w:szCs w:val="24"/>
+              </w:rPr>
+              <w:t xml:space="preserve">O campo </w:t>
+            </w:r>
+            <w:proofErr w:type="spellStart"/>
+            <w:r>
+              <w:rPr>
+                <w:rFonts w:ascii="Times New Roman" w:hAnsi="Times New Roman" w:cs="Times New Roman"/>
+                <w:sz w:val="24"/>
+                <w:szCs w:val="24"/>
+              </w:rPr>
+              <w:t>Cpf</w:t>
+            </w:r>
+            <w:proofErr w:type="spellEnd"/>
+            <w:r>
+              <w:rPr>
+                <w:rFonts w:ascii="Times New Roman" w:hAnsi="Times New Roman" w:cs="Times New Roman"/>
+                <w:sz w:val="24"/>
+                <w:szCs w:val="24"/>
+              </w:rPr>
+              <w:t xml:space="preserve"> está inválido.</w:t>
+            </w:r>
+            <w:bookmarkEnd w:id="44"/>
+          </w:p>
+        </w:tc>
+      </w:tr>
+      <w:tr>
+        <w:trPr>
+          <w:cnfStyle w:val="000000100000" w:firstRow="0" w:lastRow="0" w:firstColumn="0" w:lastColumn="0" w:oddVBand="0" w:evenVBand="0" w:oddHBand="1" w:evenHBand="0" w:firstRowFirstColumn="0" w:firstRowLastColumn="0" w:lastRowFirstColumn="0" w:lastRowLastColumn="0"/>
+          <w:trHeight w:val="454"/>
+        </w:trPr>
+        <w:tc>
+          <w:tcPr>
+            <w:cnfStyle w:val="001000000000" w:firstRow="0" w:lastRow="0" w:firstColumn="1" w:lastColumn="0" w:oddVBand="0" w:evenVBand="0" w:oddHBand="0" w:evenHBand="0" w:firstRowFirstColumn="0" w:firstRowLastColumn="0" w:lastRowFirstColumn="0" w:lastRowLastColumn="0"/>
+            <w:tcW w:w="4247" w:type="dxa"/>
+          </w:tcPr>
+          <w:p>
+            <w:pPr>
+              <w:pStyle w:val="Ttulo2"/>
+              <w:spacing w:line="360" w:lineRule="auto"/>
+              <w:jc w:val="both"/>
+              <w:outlineLvl w:val="1"/>
+              <w:rPr>
+                <w:rFonts w:ascii="Times New Roman" w:hAnsi="Times New Roman" w:cs="Times New Roman"/>
+                <w:color w:val="auto"/>
+                <w:sz w:val="24"/>
+                <w:szCs w:val="24"/>
+              </w:rPr>
+            </w:pPr>
+            <w:bookmarkStart w:id="45" w:name="_Toc517716301"/>
+            <w:bookmarkStart w:id="46" w:name="MS_007"/>
+            <w:r>
+              <w:rPr>
+                <w:rFonts w:ascii="Times New Roman" w:hAnsi="Times New Roman" w:cs="Times New Roman"/>
+                <w:color w:val="auto"/>
+                <w:sz w:val="24"/>
+                <w:szCs w:val="24"/>
+              </w:rPr>
+              <w:t>MS_007</w:t>
+            </w:r>
+            <w:bookmarkEnd w:id="45"/>
+            <w:bookmarkEnd w:id="46"/>
+          </w:p>
+        </w:tc>
+        <w:tc>
+          <w:tcPr>
+            <w:tcW w:w="4247" w:type="dxa"/>
+          </w:tcPr>
+          <w:p>
+            <w:pPr>
+              <w:spacing w:line="360" w:lineRule="auto"/>
+              <w:jc w:val="both"/>
+              <w:cnfStyle w:val="000000100000" w:firstRow="0" w:lastRow="0" w:firstColumn="0" w:lastColumn="0" w:oddVBand="0" w:evenVBand="0" w:oddHBand="1" w:evenHBand="0" w:firstRowFirstColumn="0" w:firstRowLastColumn="0" w:lastRowFirstColumn="0" w:lastRowLastColumn="0"/>
+              <w:rPr>
+                <w:rFonts w:ascii="Times New Roman" w:hAnsi="Times New Roman" w:cs="Times New Roman"/>
+                <w:sz w:val="24"/>
+                <w:szCs w:val="24"/>
+              </w:rPr>
+            </w:pPr>
+            <w:r>
+              <w:rPr>
+                <w:rFonts w:ascii="Times New Roman" w:hAnsi="Times New Roman" w:cs="Times New Roman"/>
+                <w:sz w:val="24"/>
+                <w:szCs w:val="24"/>
+              </w:rPr>
+              <w:t>O campo E-mail está inválido.</w:t>
             </w:r>
           </w:p>
         </w:tc>
@@ -3623,6 +4910,178 @@
 <file path=word/numbering.xml><?xml version="1.0" encoding="utf-8"?>
 <w:numbering xmlns:wpc="http://schemas.microsoft.com/office/word/2010/wordprocessingCanvas" xmlns:cx="http://schemas.microsoft.com/office/drawing/2014/chartex" xmlns:cx1="http://schemas.microsoft.com/office/drawing/2015/9/8/chartex" xmlns:cx2="http://schemas.microsoft.com/office/drawing/2015/10/21/chartex" xmlns:cx3="http://schemas.microsoft.com/office/drawing/2016/5/9/chartex" xmlns:cx4="http://schemas.microsoft.com/office/drawing/2016/5/10/chartex" xmlns:cx5="http://schemas.microsoft.com/office/drawing/2016/5/11/chartex" xmlns:cx6="http://schemas.microsoft.com/office/drawing/2016/5/12/chartex" xmlns:cx7="http://schemas.microsoft.com/office/drawing/2016/5/13/chartex" xmlns:cx8="http://schemas.microsoft.com/office/drawing/2016/5/14/chartex" xmlns:mc="http://schemas.openxmlformats.org/markup-compatibility/2006" xmlns:aink="http://schemas.microsoft.com/office/drawing/2016/ink" xmlns:am3d="http://schemas.microsoft.com/office/drawing/2017/model3d" xmlns:o="urn:schemas-microsoft-com:office:office" xmlns:r="http://schemas.openxmlformats.org/officeDocument/2006/relationships" xmlns:m="http://schemas.openxmlformats.org/officeDocument/2006/math" xmlns:v="urn:schemas-microsoft-com:vml" xmlns:wp14="http://schemas.microsoft.com/office/word/2010/wordprocessingDrawing" xmlns:wp="http://schemas.openxmlformats.org/drawingml/2006/wordprocessingDrawing" xmlns:w10="urn:schemas-microsoft-com:office:word" xmlns:w="http://schemas.openxmlformats.org/wordprocessingml/2006/main" xmlns:w14="http://schemas.microsoft.com/office/word/2010/wordml" xmlns:w15="http://schemas.microsoft.com/office/word/2012/wordml" xmlns:w16cid="http://schemas.microsoft.com/office/word/2016/wordml/cid" xmlns:w16se="http://schemas.microsoft.com/office/word/2015/wordml/symex" xmlns:wpg="http://schemas.microsoft.com/office/word/2010/wordprocessingGroup" xmlns:wpi="http://schemas.microsoft.com/office/word/2010/wordprocessingInk" xmlns:wne="http://schemas.microsoft.com/office/word/2006/wordml" xmlns:wps="http://schemas.microsoft.com/office/word/2010/wordprocessingShape" mc:Ignorable="w14 w15 w16se w16cid wp14">
   <w:abstractNum w:abstractNumId="0" w15:restartNumberingAfterBreak="0">
+    <w:nsid w:val="07480B8F"/>
+    <w:multiLevelType w:val="multilevel"/>
+    <w:tmpl w:val="0416001F"/>
+    <w:lvl w:ilvl="0">
+      <w:start w:val="1"/>
+      <w:numFmt w:val="decimal"/>
+      <w:lvlText w:val="%1."/>
+      <w:lvlJc w:val="left"/>
+      <w:pPr>
+        <w:ind w:left="360" w:hanging="360"/>
+      </w:pPr>
+    </w:lvl>
+    <w:lvl w:ilvl="1">
+      <w:start w:val="1"/>
+      <w:numFmt w:val="decimal"/>
+      <w:lvlText w:val="%1.%2."/>
+      <w:lvlJc w:val="left"/>
+      <w:pPr>
+        <w:ind w:left="792" w:hanging="432"/>
+      </w:pPr>
+    </w:lvl>
+    <w:lvl w:ilvl="2">
+      <w:start w:val="1"/>
+      <w:numFmt w:val="decimal"/>
+      <w:lvlText w:val="%1.%2.%3."/>
+      <w:lvlJc w:val="left"/>
+      <w:pPr>
+        <w:ind w:left="1224" w:hanging="504"/>
+      </w:pPr>
+    </w:lvl>
+    <w:lvl w:ilvl="3">
+      <w:start w:val="1"/>
+      <w:numFmt w:val="decimal"/>
+      <w:lvlText w:val="%1.%2.%3.%4."/>
+      <w:lvlJc w:val="left"/>
+      <w:pPr>
+        <w:ind w:left="1728" w:hanging="648"/>
+      </w:pPr>
+    </w:lvl>
+    <w:lvl w:ilvl="4">
+      <w:start w:val="1"/>
+      <w:numFmt w:val="decimal"/>
+      <w:lvlText w:val="%1.%2.%3.%4.%5."/>
+      <w:lvlJc w:val="left"/>
+      <w:pPr>
+        <w:ind w:left="2232" w:hanging="792"/>
+      </w:pPr>
+    </w:lvl>
+    <w:lvl w:ilvl="5">
+      <w:start w:val="1"/>
+      <w:numFmt w:val="decimal"/>
+      <w:lvlText w:val="%1.%2.%3.%4.%5.%6."/>
+      <w:lvlJc w:val="left"/>
+      <w:pPr>
+        <w:ind w:left="2736" w:hanging="936"/>
+      </w:pPr>
+    </w:lvl>
+    <w:lvl w:ilvl="6">
+      <w:start w:val="1"/>
+      <w:numFmt w:val="decimal"/>
+      <w:lvlText w:val="%1.%2.%3.%4.%5.%6.%7."/>
+      <w:lvlJc w:val="left"/>
+      <w:pPr>
+        <w:ind w:left="3240" w:hanging="1080"/>
+      </w:pPr>
+    </w:lvl>
+    <w:lvl w:ilvl="7">
+      <w:start w:val="1"/>
+      <w:numFmt w:val="decimal"/>
+      <w:lvlText w:val="%1.%2.%3.%4.%5.%6.%7.%8."/>
+      <w:lvlJc w:val="left"/>
+      <w:pPr>
+        <w:ind w:left="3744" w:hanging="1224"/>
+      </w:pPr>
+    </w:lvl>
+    <w:lvl w:ilvl="8">
+      <w:start w:val="1"/>
+      <w:numFmt w:val="decimal"/>
+      <w:lvlText w:val="%1.%2.%3.%4.%5.%6.%7.%8.%9."/>
+      <w:lvlJc w:val="left"/>
+      <w:pPr>
+        <w:ind w:left="4320" w:hanging="1440"/>
+      </w:pPr>
+    </w:lvl>
+  </w:abstractNum>
+  <w:abstractNum w:abstractNumId="1" w15:restartNumberingAfterBreak="0">
+    <w:nsid w:val="07770323"/>
+    <w:multiLevelType w:val="multilevel"/>
+    <w:tmpl w:val="0416001F"/>
+    <w:lvl w:ilvl="0">
+      <w:start w:val="1"/>
+      <w:numFmt w:val="decimal"/>
+      <w:lvlText w:val="%1."/>
+      <w:lvlJc w:val="left"/>
+      <w:pPr>
+        <w:ind w:left="360" w:hanging="360"/>
+      </w:pPr>
+    </w:lvl>
+    <w:lvl w:ilvl="1">
+      <w:start w:val="1"/>
+      <w:numFmt w:val="decimal"/>
+      <w:lvlText w:val="%1.%2."/>
+      <w:lvlJc w:val="left"/>
+      <w:pPr>
+        <w:ind w:left="792" w:hanging="432"/>
+      </w:pPr>
+    </w:lvl>
+    <w:lvl w:ilvl="2">
+      <w:start w:val="1"/>
+      <w:numFmt w:val="decimal"/>
+      <w:lvlText w:val="%1.%2.%3."/>
+      <w:lvlJc w:val="left"/>
+      <w:pPr>
+        <w:ind w:left="1224" w:hanging="504"/>
+      </w:pPr>
+    </w:lvl>
+    <w:lvl w:ilvl="3">
+      <w:start w:val="1"/>
+      <w:numFmt w:val="decimal"/>
+      <w:lvlText w:val="%1.%2.%3.%4."/>
+      <w:lvlJc w:val="left"/>
+      <w:pPr>
+        <w:ind w:left="1728" w:hanging="648"/>
+      </w:pPr>
+    </w:lvl>
+    <w:lvl w:ilvl="4">
+      <w:start w:val="1"/>
+      <w:numFmt w:val="decimal"/>
+      <w:lvlText w:val="%1.%2.%3.%4.%5."/>
+      <w:lvlJc w:val="left"/>
+      <w:pPr>
+        <w:ind w:left="2232" w:hanging="792"/>
+      </w:pPr>
+    </w:lvl>
+    <w:lvl w:ilvl="5">
+      <w:start w:val="1"/>
+      <w:numFmt w:val="decimal"/>
+      <w:lvlText w:val="%1.%2.%3.%4.%5.%6."/>
+      <w:lvlJc w:val="left"/>
+      <w:pPr>
+        <w:ind w:left="2736" w:hanging="936"/>
+      </w:pPr>
+    </w:lvl>
+    <w:lvl w:ilvl="6">
+      <w:start w:val="1"/>
+      <w:numFmt w:val="decimal"/>
+      <w:lvlText w:val="%1.%2.%3.%4.%5.%6.%7."/>
+      <w:lvlJc w:val="left"/>
+      <w:pPr>
+        <w:ind w:left="3240" w:hanging="1080"/>
+      </w:pPr>
+    </w:lvl>
+    <w:lvl w:ilvl="7">
+      <w:start w:val="1"/>
+      <w:numFmt w:val="decimal"/>
+      <w:lvlText w:val="%1.%2.%3.%4.%5.%6.%7.%8."/>
+      <w:lvlJc w:val="left"/>
+      <w:pPr>
+        <w:ind w:left="3744" w:hanging="1224"/>
+      </w:pPr>
+    </w:lvl>
+    <w:lvl w:ilvl="8">
+      <w:start w:val="1"/>
+      <w:numFmt w:val="decimal"/>
+      <w:lvlText w:val="%1.%2.%3.%4.%5.%6.%7.%8.%9."/>
+      <w:lvlJc w:val="left"/>
+      <w:pPr>
+        <w:ind w:left="4320" w:hanging="1440"/>
+      </w:pPr>
+    </w:lvl>
+  </w:abstractNum>
+  <w:abstractNum w:abstractNumId="2" w15:restartNumberingAfterBreak="0">
     <w:nsid w:val="154E0CBB"/>
     <w:multiLevelType w:val="hybridMultilevel"/>
     <w:tmpl w:val="85048D88"/>
@@ -3711,7 +5170,179 @@
       </w:pPr>
     </w:lvl>
   </w:abstractNum>
-  <w:abstractNum w:abstractNumId="1" w15:restartNumberingAfterBreak="0">
+  <w:abstractNum w:abstractNumId="3" w15:restartNumberingAfterBreak="0">
+    <w:nsid w:val="20260EAF"/>
+    <w:multiLevelType w:val="multilevel"/>
+    <w:tmpl w:val="0416001F"/>
+    <w:lvl w:ilvl="0">
+      <w:start w:val="1"/>
+      <w:numFmt w:val="decimal"/>
+      <w:lvlText w:val="%1."/>
+      <w:lvlJc w:val="left"/>
+      <w:pPr>
+        <w:ind w:left="360" w:hanging="360"/>
+      </w:pPr>
+    </w:lvl>
+    <w:lvl w:ilvl="1">
+      <w:start w:val="1"/>
+      <w:numFmt w:val="decimal"/>
+      <w:lvlText w:val="%1.%2."/>
+      <w:lvlJc w:val="left"/>
+      <w:pPr>
+        <w:ind w:left="792" w:hanging="432"/>
+      </w:pPr>
+    </w:lvl>
+    <w:lvl w:ilvl="2">
+      <w:start w:val="1"/>
+      <w:numFmt w:val="decimal"/>
+      <w:lvlText w:val="%1.%2.%3."/>
+      <w:lvlJc w:val="left"/>
+      <w:pPr>
+        <w:ind w:left="1224" w:hanging="504"/>
+      </w:pPr>
+    </w:lvl>
+    <w:lvl w:ilvl="3">
+      <w:start w:val="1"/>
+      <w:numFmt w:val="decimal"/>
+      <w:lvlText w:val="%1.%2.%3.%4."/>
+      <w:lvlJc w:val="left"/>
+      <w:pPr>
+        <w:ind w:left="1728" w:hanging="648"/>
+      </w:pPr>
+    </w:lvl>
+    <w:lvl w:ilvl="4">
+      <w:start w:val="1"/>
+      <w:numFmt w:val="decimal"/>
+      <w:lvlText w:val="%1.%2.%3.%4.%5."/>
+      <w:lvlJc w:val="left"/>
+      <w:pPr>
+        <w:ind w:left="2232" w:hanging="792"/>
+      </w:pPr>
+    </w:lvl>
+    <w:lvl w:ilvl="5">
+      <w:start w:val="1"/>
+      <w:numFmt w:val="decimal"/>
+      <w:lvlText w:val="%1.%2.%3.%4.%5.%6."/>
+      <w:lvlJc w:val="left"/>
+      <w:pPr>
+        <w:ind w:left="2736" w:hanging="936"/>
+      </w:pPr>
+    </w:lvl>
+    <w:lvl w:ilvl="6">
+      <w:start w:val="1"/>
+      <w:numFmt w:val="decimal"/>
+      <w:lvlText w:val="%1.%2.%3.%4.%5.%6.%7."/>
+      <w:lvlJc w:val="left"/>
+      <w:pPr>
+        <w:ind w:left="3240" w:hanging="1080"/>
+      </w:pPr>
+    </w:lvl>
+    <w:lvl w:ilvl="7">
+      <w:start w:val="1"/>
+      <w:numFmt w:val="decimal"/>
+      <w:lvlText w:val="%1.%2.%3.%4.%5.%6.%7.%8."/>
+      <w:lvlJc w:val="left"/>
+      <w:pPr>
+        <w:ind w:left="3744" w:hanging="1224"/>
+      </w:pPr>
+    </w:lvl>
+    <w:lvl w:ilvl="8">
+      <w:start w:val="1"/>
+      <w:numFmt w:val="decimal"/>
+      <w:lvlText w:val="%1.%2.%3.%4.%5.%6.%7.%8.%9."/>
+      <w:lvlJc w:val="left"/>
+      <w:pPr>
+        <w:ind w:left="4320" w:hanging="1440"/>
+      </w:pPr>
+    </w:lvl>
+  </w:abstractNum>
+  <w:abstractNum w:abstractNumId="4" w15:restartNumberingAfterBreak="0">
+    <w:nsid w:val="288C3320"/>
+    <w:multiLevelType w:val="multilevel"/>
+    <w:tmpl w:val="0416001F"/>
+    <w:lvl w:ilvl="0">
+      <w:start w:val="1"/>
+      <w:numFmt w:val="decimal"/>
+      <w:lvlText w:val="%1."/>
+      <w:lvlJc w:val="left"/>
+      <w:pPr>
+        <w:ind w:left="360" w:hanging="360"/>
+      </w:pPr>
+    </w:lvl>
+    <w:lvl w:ilvl="1">
+      <w:start w:val="1"/>
+      <w:numFmt w:val="decimal"/>
+      <w:lvlText w:val="%1.%2."/>
+      <w:lvlJc w:val="left"/>
+      <w:pPr>
+        <w:ind w:left="792" w:hanging="432"/>
+      </w:pPr>
+    </w:lvl>
+    <w:lvl w:ilvl="2">
+      <w:start w:val="1"/>
+      <w:numFmt w:val="decimal"/>
+      <w:lvlText w:val="%1.%2.%3."/>
+      <w:lvlJc w:val="left"/>
+      <w:pPr>
+        <w:ind w:left="1224" w:hanging="504"/>
+      </w:pPr>
+    </w:lvl>
+    <w:lvl w:ilvl="3">
+      <w:start w:val="1"/>
+      <w:numFmt w:val="decimal"/>
+      <w:lvlText w:val="%1.%2.%3.%4."/>
+      <w:lvlJc w:val="left"/>
+      <w:pPr>
+        <w:ind w:left="1728" w:hanging="648"/>
+      </w:pPr>
+    </w:lvl>
+    <w:lvl w:ilvl="4">
+      <w:start w:val="1"/>
+      <w:numFmt w:val="decimal"/>
+      <w:lvlText w:val="%1.%2.%3.%4.%5."/>
+      <w:lvlJc w:val="left"/>
+      <w:pPr>
+        <w:ind w:left="2232" w:hanging="792"/>
+      </w:pPr>
+    </w:lvl>
+    <w:lvl w:ilvl="5">
+      <w:start w:val="1"/>
+      <w:numFmt w:val="decimal"/>
+      <w:lvlText w:val="%1.%2.%3.%4.%5.%6."/>
+      <w:lvlJc w:val="left"/>
+      <w:pPr>
+        <w:ind w:left="2736" w:hanging="936"/>
+      </w:pPr>
+    </w:lvl>
+    <w:lvl w:ilvl="6">
+      <w:start w:val="1"/>
+      <w:numFmt w:val="decimal"/>
+      <w:lvlText w:val="%1.%2.%3.%4.%5.%6.%7."/>
+      <w:lvlJc w:val="left"/>
+      <w:pPr>
+        <w:ind w:left="3240" w:hanging="1080"/>
+      </w:pPr>
+    </w:lvl>
+    <w:lvl w:ilvl="7">
+      <w:start w:val="1"/>
+      <w:numFmt w:val="decimal"/>
+      <w:lvlText w:val="%1.%2.%3.%4.%5.%6.%7.%8."/>
+      <w:lvlJc w:val="left"/>
+      <w:pPr>
+        <w:ind w:left="3744" w:hanging="1224"/>
+      </w:pPr>
+    </w:lvl>
+    <w:lvl w:ilvl="8">
+      <w:start w:val="1"/>
+      <w:numFmt w:val="decimal"/>
+      <w:lvlText w:val="%1.%2.%3.%4.%5.%6.%7.%8.%9."/>
+      <w:lvlJc w:val="left"/>
+      <w:pPr>
+        <w:ind w:left="4320" w:hanging="1440"/>
+      </w:pPr>
+    </w:lvl>
+  </w:abstractNum>
+  <w:abstractNum w:abstractNumId="5" w15:restartNumberingAfterBreak="0">
     <w:nsid w:val="41AB11CA"/>
     <w:multiLevelType w:val="multilevel"/>
     <w:tmpl w:val="0416001F"/>
@@ -3797,7 +5428,7 @@
       </w:pPr>
     </w:lvl>
   </w:abstractNum>
-  <w:abstractNum w:abstractNumId="2" w15:restartNumberingAfterBreak="0">
+  <w:abstractNum w:abstractNumId="6" w15:restartNumberingAfterBreak="0">
     <w:nsid w:val="6D8F52CD"/>
     <w:multiLevelType w:val="multilevel"/>
     <w:tmpl w:val="0416001F"/>
@@ -3884,15 +5515,35 @@
     </w:lvl>
   </w:abstractNum>
   <w:num w:numId="1">
+    <w:abstractNumId w:val="2"/>
+  </w:num>
+  <w:num w:numId="2">
+    <w:abstractNumId w:val="6"/>
+  </w:num>
+  <w:num w:numId="3">
+    <w:abstractNumId w:val="5"/>
+  </w:num>
+  <w:num w:numId="4">
+    <w:abstractNumId w:val="3"/>
+  </w:num>
+  <w:num w:numId="5">
+    <w:abstractNumId w:val="1"/>
+  </w:num>
+  <w:num w:numId="6">
     <w:abstractNumId w:val="0"/>
   </w:num>
-  <w:num w:numId="2">
-    <w:abstractNumId w:val="2"/>
-  </w:num>
-  <w:num w:numId="3">
-    <w:abstractNumId w:val="1"/>
+  <w:num w:numId="7">
+    <w:abstractNumId w:val="4"/>
   </w:num>
 </w:numbering>
+</file>
+
+<file path=word/people.xml><?xml version="1.0" encoding="utf-8"?>
+<w15:people xmlns:wpc="http://schemas.microsoft.com/office/word/2010/wordprocessingCanvas" xmlns:cx="http://schemas.microsoft.com/office/drawing/2014/chartex" xmlns:cx1="http://schemas.microsoft.com/office/drawing/2015/9/8/chartex" xmlns:cx2="http://schemas.microsoft.com/office/drawing/2015/10/21/chartex" xmlns:cx3="http://schemas.microsoft.com/office/drawing/2016/5/9/chartex" xmlns:cx4="http://schemas.microsoft.com/office/drawing/2016/5/10/chartex" xmlns:cx5="http://schemas.microsoft.com/office/drawing/2016/5/11/chartex" xmlns:cx6="http://schemas.microsoft.com/office/drawing/2016/5/12/chartex" xmlns:cx7="http://schemas.microsoft.com/office/drawing/2016/5/13/chartex" xmlns:cx8="http://schemas.microsoft.com/office/drawing/2016/5/14/chartex" xmlns:mc="http://schemas.openxmlformats.org/markup-compatibility/2006" xmlns:aink="http://schemas.microsoft.com/office/drawing/2016/ink" xmlns:am3d="http://schemas.microsoft.com/office/drawing/2017/model3d" xmlns:o="urn:schemas-microsoft-com:office:office" xmlns:r="http://schemas.openxmlformats.org/officeDocument/2006/relationships" xmlns:m="http://schemas.openxmlformats.org/officeDocument/2006/math" xmlns:v="urn:schemas-microsoft-com:vml" xmlns:wp14="http://schemas.microsoft.com/office/word/2010/wordprocessingDrawing" xmlns:wp="http://schemas.openxmlformats.org/drawingml/2006/wordprocessingDrawing" xmlns:w10="urn:schemas-microsoft-com:office:word" xmlns:w="http://schemas.openxmlformats.org/wordprocessingml/2006/main" xmlns:w14="http://schemas.microsoft.com/office/word/2010/wordml" xmlns:w15="http://schemas.microsoft.com/office/word/2012/wordml" xmlns:w16cid="http://schemas.microsoft.com/office/word/2016/wordml/cid" xmlns:w16se="http://schemas.microsoft.com/office/word/2015/wordml/symex" xmlns:wpg="http://schemas.microsoft.com/office/word/2010/wordprocessingGroup" xmlns:wpi="http://schemas.microsoft.com/office/word/2010/wordprocessingInk" xmlns:wne="http://schemas.microsoft.com/office/word/2006/wordml" xmlns:wps="http://schemas.microsoft.com/office/word/2010/wordprocessingShape" mc:Ignorable="w14 w15 w16se w16cid wp14">
+  <w15:person w15:author="Jean Carlos Moreira da Silva">
+    <w15:presenceInfo w15:providerId="Windows Live" w15:userId="24de1eb4cc1c35c6"/>
+  </w15:person>
+</w15:people>
 </file>
 
 <file path=word/styles.xml><?xml version="1.0" encoding="utf-8"?>
@@ -4640,9 +6291,14 @@
     <w:autoRedefine/>
     <w:uiPriority w:val="39"/>
     <w:unhideWhenUsed/>
-    <w:rsid w:val="00012417"/>
+    <w:rsid w:val="0075668E"/>
     <w:pPr>
-      <w:spacing w:after="100"/>
+      <w:tabs>
+        <w:tab w:val="left" w:pos="440"/>
+        <w:tab w:val="right" w:leader="dot" w:pos="8494"/>
+      </w:tabs>
+      <w:spacing w:after="100" w:line="360" w:lineRule="auto"/>
+      <w:jc w:val="both"/>
     </w:pPr>
   </w:style>
   <w:style w:type="paragraph" w:styleId="Sumrio2">
@@ -4694,6 +6350,218 @@
       <w:spacing w:after="100"/>
       <w:ind w:left="440"/>
     </w:pPr>
+  </w:style>
+  <w:style w:type="paragraph" w:styleId="Textodebalo">
+    <w:name w:val="Balloon Text"/>
+    <w:basedOn w:val="Normal"/>
+    <w:link w:val="TextodebaloChar"/>
+    <w:uiPriority w:val="99"/>
+    <w:semiHidden/>
+    <w:unhideWhenUsed/>
+    <w:rsid w:val="00314012"/>
+    <w:pPr>
+      <w:spacing w:after="0" w:line="240" w:lineRule="auto"/>
+    </w:pPr>
+    <w:rPr>
+      <w:rFonts w:ascii="Segoe UI" w:hAnsi="Segoe UI" w:cs="Segoe UI"/>
+      <w:sz w:val="18"/>
+      <w:szCs w:val="18"/>
+    </w:rPr>
+  </w:style>
+  <w:style w:type="character" w:customStyle="1" w:styleId="TextodebaloChar">
+    <w:name w:val="Texto de balão Char"/>
+    <w:basedOn w:val="Fontepargpadro"/>
+    <w:link w:val="Textodebalo"/>
+    <w:uiPriority w:val="99"/>
+    <w:semiHidden/>
+    <w:rsid w:val="00314012"/>
+    <w:rPr>
+      <w:rFonts w:ascii="Segoe UI" w:hAnsi="Segoe UI" w:cs="Segoe UI"/>
+      <w:sz w:val="18"/>
+      <w:szCs w:val="18"/>
+    </w:rPr>
+  </w:style>
+  <w:style w:type="table" w:styleId="TabeladeGrade4-nfase3">
+    <w:name w:val="Grid Table 4 Accent 3"/>
+    <w:basedOn w:val="Tabelanormal"/>
+    <w:uiPriority w:val="49"/>
+    <w:rsid w:val="0075668E"/>
+    <w:pPr>
+      <w:spacing w:after="0" w:line="240" w:lineRule="auto"/>
+    </w:pPr>
+    <w:tblPr>
+      <w:tblStyleRowBandSize w:val="1"/>
+      <w:tblStyleColBandSize w:val="1"/>
+      <w:tblBorders>
+        <w:top w:val="single" w:sz="4" w:space="0" w:color="C9C9C9" w:themeColor="accent3" w:themeTint="99"/>
+        <w:left w:val="single" w:sz="4" w:space="0" w:color="C9C9C9" w:themeColor="accent3" w:themeTint="99"/>
+        <w:bottom w:val="single" w:sz="4" w:space="0" w:color="C9C9C9" w:themeColor="accent3" w:themeTint="99"/>
+        <w:right w:val="single" w:sz="4" w:space="0" w:color="C9C9C9" w:themeColor="accent3" w:themeTint="99"/>
+        <w:insideH w:val="single" w:sz="4" w:space="0" w:color="C9C9C9" w:themeColor="accent3" w:themeTint="99"/>
+        <w:insideV w:val="single" w:sz="4" w:space="0" w:color="C9C9C9" w:themeColor="accent3" w:themeTint="99"/>
+      </w:tblBorders>
+    </w:tblPr>
+    <w:tblStylePr w:type="firstRow">
+      <w:rPr>
+        <w:b/>
+        <w:bCs/>
+        <w:color w:val="FFFFFF" w:themeColor="background1"/>
+      </w:rPr>
+      <w:tblPr/>
+      <w:tcPr>
+        <w:tcBorders>
+          <w:top w:val="single" w:sz="4" w:space="0" w:color="A5A5A5" w:themeColor="accent3"/>
+          <w:left w:val="single" w:sz="4" w:space="0" w:color="A5A5A5" w:themeColor="accent3"/>
+          <w:bottom w:val="single" w:sz="4" w:space="0" w:color="A5A5A5" w:themeColor="accent3"/>
+          <w:right w:val="single" w:sz="4" w:space="0" w:color="A5A5A5" w:themeColor="accent3"/>
+          <w:insideH w:val="nil"/>
+          <w:insideV w:val="nil"/>
+        </w:tcBorders>
+        <w:shd w:val="clear" w:color="auto" w:fill="A5A5A5" w:themeFill="accent3"/>
+      </w:tcPr>
+    </w:tblStylePr>
+    <w:tblStylePr w:type="lastRow">
+      <w:rPr>
+        <w:b/>
+        <w:bCs/>
+      </w:rPr>
+      <w:tblPr/>
+      <w:tcPr>
+        <w:tcBorders>
+          <w:top w:val="double" w:sz="4" w:space="0" w:color="A5A5A5" w:themeColor="accent3"/>
+        </w:tcBorders>
+      </w:tcPr>
+    </w:tblStylePr>
+    <w:tblStylePr w:type="firstCol">
+      <w:rPr>
+        <w:b/>
+        <w:bCs/>
+      </w:rPr>
+    </w:tblStylePr>
+    <w:tblStylePr w:type="lastCol">
+      <w:rPr>
+        <w:b/>
+        <w:bCs/>
+      </w:rPr>
+    </w:tblStylePr>
+    <w:tblStylePr w:type="band1Vert">
+      <w:tblPr/>
+      <w:tcPr>
+        <w:shd w:val="clear" w:color="auto" w:fill="EDEDED" w:themeFill="accent3" w:themeFillTint="33"/>
+      </w:tcPr>
+    </w:tblStylePr>
+    <w:tblStylePr w:type="band1Horz">
+      <w:tblPr/>
+      <w:tcPr>
+        <w:shd w:val="clear" w:color="auto" w:fill="EDEDED" w:themeFill="accent3" w:themeFillTint="33"/>
+      </w:tcPr>
+    </w:tblStylePr>
+  </w:style>
+  <w:style w:type="table" w:styleId="TabeladeGrade5Escura-nfase3">
+    <w:name w:val="Grid Table 5 Dark Accent 3"/>
+    <w:basedOn w:val="Tabelanormal"/>
+    <w:uiPriority w:val="50"/>
+    <w:rsid w:val="0075668E"/>
+    <w:pPr>
+      <w:spacing w:after="0" w:line="240" w:lineRule="auto"/>
+    </w:pPr>
+    <w:tblPr>
+      <w:tblStyleRowBandSize w:val="1"/>
+      <w:tblStyleColBandSize w:val="1"/>
+      <w:tblBorders>
+        <w:top w:val="single" w:sz="4" w:space="0" w:color="FFFFFF" w:themeColor="background1"/>
+        <w:left w:val="single" w:sz="4" w:space="0" w:color="FFFFFF" w:themeColor="background1"/>
+        <w:bottom w:val="single" w:sz="4" w:space="0" w:color="FFFFFF" w:themeColor="background1"/>
+        <w:right w:val="single" w:sz="4" w:space="0" w:color="FFFFFF" w:themeColor="background1"/>
+        <w:insideH w:val="single" w:sz="4" w:space="0" w:color="FFFFFF" w:themeColor="background1"/>
+        <w:insideV w:val="single" w:sz="4" w:space="0" w:color="FFFFFF" w:themeColor="background1"/>
+      </w:tblBorders>
+    </w:tblPr>
+    <w:tcPr>
+      <w:shd w:val="clear" w:color="auto" w:fill="EDEDED" w:themeFill="accent3" w:themeFillTint="33"/>
+    </w:tcPr>
+    <w:tblStylePr w:type="firstRow">
+      <w:rPr>
+        <w:b/>
+        <w:bCs/>
+        <w:color w:val="FFFFFF" w:themeColor="background1"/>
+      </w:rPr>
+      <w:tblPr/>
+      <w:tcPr>
+        <w:tcBorders>
+          <w:top w:val="single" w:sz="4" w:space="0" w:color="FFFFFF" w:themeColor="background1"/>
+          <w:left w:val="single" w:sz="4" w:space="0" w:color="FFFFFF" w:themeColor="background1"/>
+          <w:right w:val="single" w:sz="4" w:space="0" w:color="FFFFFF" w:themeColor="background1"/>
+          <w:insideH w:val="nil"/>
+          <w:insideV w:val="nil"/>
+        </w:tcBorders>
+        <w:shd w:val="clear" w:color="auto" w:fill="A5A5A5" w:themeFill="accent3"/>
+      </w:tcPr>
+    </w:tblStylePr>
+    <w:tblStylePr w:type="lastRow">
+      <w:rPr>
+        <w:b/>
+        <w:bCs/>
+        <w:color w:val="FFFFFF" w:themeColor="background1"/>
+      </w:rPr>
+      <w:tblPr/>
+      <w:tcPr>
+        <w:tcBorders>
+          <w:left w:val="single" w:sz="4" w:space="0" w:color="FFFFFF" w:themeColor="background1"/>
+          <w:bottom w:val="single" w:sz="4" w:space="0" w:color="FFFFFF" w:themeColor="background1"/>
+          <w:right w:val="single" w:sz="4" w:space="0" w:color="FFFFFF" w:themeColor="background1"/>
+          <w:insideH w:val="nil"/>
+          <w:insideV w:val="nil"/>
+        </w:tcBorders>
+        <w:shd w:val="clear" w:color="auto" w:fill="A5A5A5" w:themeFill="accent3"/>
+      </w:tcPr>
+    </w:tblStylePr>
+    <w:tblStylePr w:type="firstCol">
+      <w:rPr>
+        <w:b/>
+        <w:bCs/>
+        <w:color w:val="FFFFFF" w:themeColor="background1"/>
+      </w:rPr>
+      <w:tblPr/>
+      <w:tcPr>
+        <w:tcBorders>
+          <w:top w:val="single" w:sz="4" w:space="0" w:color="FFFFFF" w:themeColor="background1"/>
+          <w:left w:val="single" w:sz="4" w:space="0" w:color="FFFFFF" w:themeColor="background1"/>
+          <w:bottom w:val="single" w:sz="4" w:space="0" w:color="FFFFFF" w:themeColor="background1"/>
+          <w:insideV w:val="nil"/>
+        </w:tcBorders>
+        <w:shd w:val="clear" w:color="auto" w:fill="A5A5A5" w:themeFill="accent3"/>
+      </w:tcPr>
+    </w:tblStylePr>
+    <w:tblStylePr w:type="lastCol">
+      <w:rPr>
+        <w:b/>
+        <w:bCs/>
+        <w:color w:val="FFFFFF" w:themeColor="background1"/>
+      </w:rPr>
+      <w:tblPr/>
+      <w:tcPr>
+        <w:tcBorders>
+          <w:top w:val="single" w:sz="4" w:space="0" w:color="FFFFFF" w:themeColor="background1"/>
+          <w:bottom w:val="single" w:sz="4" w:space="0" w:color="FFFFFF" w:themeColor="background1"/>
+          <w:right w:val="single" w:sz="4" w:space="0" w:color="FFFFFF" w:themeColor="background1"/>
+          <w:insideV w:val="nil"/>
+        </w:tcBorders>
+        <w:shd w:val="clear" w:color="auto" w:fill="A5A5A5" w:themeFill="accent3"/>
+      </w:tcPr>
+    </w:tblStylePr>
+    <w:tblStylePr w:type="band1Vert">
+      <w:tblPr/>
+      <w:tcPr>
+        <w:shd w:val="clear" w:color="auto" w:fill="DBDBDB" w:themeFill="accent3" w:themeFillTint="66"/>
+      </w:tcPr>
+    </w:tblStylePr>
+    <w:tblStylePr w:type="band1Horz">
+      <w:tblPr/>
+      <w:tcPr>
+        <w:shd w:val="clear" w:color="auto" w:fill="DBDBDB" w:themeFill="accent3" w:themeFillTint="66"/>
+      </w:tcPr>
+    </w:tblStylePr>
   </w:style>
 </w:styles>
 </file>
@@ -4998,7 +6866,7 @@
 </file>
 
 <file path=customXml/itemProps1.xml><?xml version="1.0" encoding="utf-8"?>
-<ds:datastoreItem xmlns:ds="http://schemas.openxmlformats.org/officeDocument/2006/customXml" ds:itemID="{703F9CEA-6AA8-4675-ADC2-5B745F2BF2D5}">
+<ds:datastoreItem xmlns:ds="http://schemas.openxmlformats.org/officeDocument/2006/customXml" ds:itemID="{024B95AF-3C4D-4B67-970D-16FAF6ABE3A8}">
   <ds:schemaRefs>
     <ds:schemaRef ds:uri="http://schemas.openxmlformats.org/officeDocument/2006/bibliography"/>
   </ds:schemaRefs>

</xml_diff>

<commit_message>
add identity add login add Authentication
</commit_message>
<xml_diff>
--- a/Documentação/Artefatos.docx
+++ b/Documentação/Artefatos.docx
@@ -226,6 +226,7 @@
               <w:color w:val="auto"/>
               <w:sz w:val="24"/>
               <w:szCs w:val="24"/>
+              <w:u w:val="single"/>
             </w:rPr>
           </w:pPr>
           <w:r>
@@ -238,6 +239,8 @@
             </w:rPr>
             <w:t>ÍNDICE</w:t>
           </w:r>
+          <w:bookmarkStart w:id="0" w:name="_GoBack"/>
+          <w:bookmarkEnd w:id="0"/>
         </w:p>
         <w:p>
           <w:pPr>
@@ -281,14 +284,13 @@
             </w:rPr>
             <w:fldChar w:fldCharType="separate"/>
           </w:r>
-          <w:hyperlink w:anchor="_Toc517716286" w:history="1">
+          <w:hyperlink w:anchor="_Toc517824034" w:history="1">
             <w:r>
               <w:rPr>
                 <w:rStyle w:val="Hyperlink"/>
                 <w:rFonts w:ascii="Times New Roman" w:hAnsi="Times New Roman" w:cs="Times New Roman"/>
                 <w:b/>
                 <w:noProof/>
-                <w:color w:val="auto"/>
                 <w:sz w:val="24"/>
                 <w:szCs w:val="24"/>
               </w:rPr>
@@ -311,7 +313,6 @@
                 <w:rFonts w:ascii="Times New Roman" w:hAnsi="Times New Roman" w:cs="Times New Roman"/>
                 <w:b/>
                 <w:noProof/>
-                <w:color w:val="auto"/>
                 <w:sz w:val="24"/>
                 <w:szCs w:val="24"/>
               </w:rPr>
@@ -348,7 +349,7 @@
                 <w:sz w:val="24"/>
                 <w:szCs w:val="24"/>
               </w:rPr>
-              <w:instrText xml:space="preserve"> PAGEREF _Toc517716286 \h </w:instrText>
+              <w:instrText xml:space="preserve"> PAGEREF _Toc517824034 \h </w:instrText>
             </w:r>
             <w:r>
               <w:rPr>
@@ -380,7 +381,7 @@
                 <w:sz w:val="24"/>
                 <w:szCs w:val="24"/>
               </w:rPr>
-              <w:t>2</w:t>
+              <w:t>1</w:t>
             </w:r>
             <w:r>
               <w:rPr>
@@ -403,6 +404,7 @@
               <w:tab w:val="right" w:leader="dot" w:pos="8494"/>
             </w:tabs>
             <w:spacing w:line="360" w:lineRule="auto"/>
+            <w:jc w:val="both"/>
             <w:rPr>
               <w:rFonts w:ascii="Times New Roman" w:eastAsiaTheme="minorEastAsia" w:hAnsi="Times New Roman" w:cs="Times New Roman"/>
               <w:b/>
@@ -412,14 +414,13 @@
               <w:lang w:eastAsia="pt-BR"/>
             </w:rPr>
           </w:pPr>
-          <w:hyperlink w:anchor="_Toc517716287" w:history="1">
+          <w:hyperlink w:anchor="_Toc517824035" w:history="1">
             <w:r>
               <w:rPr>
                 <w:rStyle w:val="Hyperlink"/>
                 <w:rFonts w:ascii="Times New Roman" w:hAnsi="Times New Roman" w:cs="Times New Roman"/>
                 <w:b/>
                 <w:noProof/>
-                <w:color w:val="auto"/>
                 <w:sz w:val="24"/>
                 <w:szCs w:val="24"/>
               </w:rPr>
@@ -442,7 +443,6 @@
                 <w:rFonts w:ascii="Times New Roman" w:hAnsi="Times New Roman" w:cs="Times New Roman"/>
                 <w:b/>
                 <w:noProof/>
-                <w:color w:val="auto"/>
                 <w:sz w:val="24"/>
                 <w:szCs w:val="24"/>
               </w:rPr>
@@ -479,7 +479,7 @@
                 <w:sz w:val="24"/>
                 <w:szCs w:val="24"/>
               </w:rPr>
-              <w:instrText xml:space="preserve"> PAGEREF _Toc517716287 \h </w:instrText>
+              <w:instrText xml:space="preserve"> PAGEREF _Toc517824035 \h </w:instrText>
             </w:r>
             <w:r>
               <w:rPr>
@@ -534,6 +534,7 @@
               <w:tab w:val="right" w:leader="dot" w:pos="8494"/>
             </w:tabs>
             <w:spacing w:line="360" w:lineRule="auto"/>
+            <w:jc w:val="both"/>
             <w:rPr>
               <w:rFonts w:ascii="Times New Roman" w:eastAsiaTheme="minorEastAsia" w:hAnsi="Times New Roman" w:cs="Times New Roman"/>
               <w:b/>
@@ -543,14 +544,13 @@
               <w:lang w:eastAsia="pt-BR"/>
             </w:rPr>
           </w:pPr>
-          <w:hyperlink w:anchor="_Toc517716288" w:history="1">
+          <w:hyperlink w:anchor="_Toc517824036" w:history="1">
             <w:r>
               <w:rPr>
                 <w:rStyle w:val="Hyperlink"/>
                 <w:rFonts w:ascii="Times New Roman" w:hAnsi="Times New Roman" w:cs="Times New Roman"/>
                 <w:b/>
                 <w:noProof/>
-                <w:color w:val="auto"/>
                 <w:sz w:val="24"/>
                 <w:szCs w:val="24"/>
               </w:rPr>
@@ -573,7 +573,6 @@
                 <w:rFonts w:ascii="Times New Roman" w:hAnsi="Times New Roman" w:cs="Times New Roman"/>
                 <w:b/>
                 <w:noProof/>
-                <w:color w:val="auto"/>
                 <w:sz w:val="24"/>
                 <w:szCs w:val="24"/>
               </w:rPr>
@@ -610,7 +609,7 @@
                 <w:sz w:val="24"/>
                 <w:szCs w:val="24"/>
               </w:rPr>
-              <w:instrText xml:space="preserve"> PAGEREF _Toc517716288 \h </w:instrText>
+              <w:instrText xml:space="preserve"> PAGEREF _Toc517824036 \h </w:instrText>
             </w:r>
             <w:r>
               <w:rPr>
@@ -665,6 +664,7 @@
               <w:tab w:val="right" w:leader="dot" w:pos="8494"/>
             </w:tabs>
             <w:spacing w:line="360" w:lineRule="auto"/>
+            <w:jc w:val="both"/>
             <w:rPr>
               <w:rFonts w:ascii="Times New Roman" w:eastAsiaTheme="minorEastAsia" w:hAnsi="Times New Roman" w:cs="Times New Roman"/>
               <w:b/>
@@ -674,14 +674,13 @@
               <w:lang w:eastAsia="pt-BR"/>
             </w:rPr>
           </w:pPr>
-          <w:hyperlink w:anchor="_Toc517716289" w:history="1">
+          <w:hyperlink w:anchor="_Toc517824037" w:history="1">
             <w:r>
               <w:rPr>
                 <w:rStyle w:val="Hyperlink"/>
                 <w:rFonts w:ascii="Times New Roman" w:hAnsi="Times New Roman" w:cs="Times New Roman"/>
                 <w:b/>
                 <w:noProof/>
-                <w:color w:val="auto"/>
                 <w:sz w:val="24"/>
                 <w:szCs w:val="24"/>
               </w:rPr>
@@ -704,7 +703,6 @@
                 <w:rFonts w:ascii="Times New Roman" w:hAnsi="Times New Roman" w:cs="Times New Roman"/>
                 <w:b/>
                 <w:noProof/>
-                <w:color w:val="auto"/>
                 <w:sz w:val="24"/>
                 <w:szCs w:val="24"/>
               </w:rPr>
@@ -741,7 +739,7 @@
                 <w:sz w:val="24"/>
                 <w:szCs w:val="24"/>
               </w:rPr>
-              <w:instrText xml:space="preserve"> PAGEREF _Toc517716289 \h </w:instrText>
+              <w:instrText xml:space="preserve"> PAGEREF _Toc517824037 \h </w:instrText>
             </w:r>
             <w:r>
               <w:rPr>
@@ -796,6 +794,7 @@
               <w:tab w:val="right" w:leader="dot" w:pos="8494"/>
             </w:tabs>
             <w:spacing w:line="360" w:lineRule="auto"/>
+            <w:jc w:val="both"/>
             <w:rPr>
               <w:rFonts w:ascii="Times New Roman" w:eastAsiaTheme="minorEastAsia" w:hAnsi="Times New Roman" w:cs="Times New Roman"/>
               <w:b/>
@@ -805,14 +804,13 @@
               <w:lang w:eastAsia="pt-BR"/>
             </w:rPr>
           </w:pPr>
-          <w:hyperlink w:anchor="_Toc517716290" w:history="1">
+          <w:hyperlink w:anchor="_Toc517824038" w:history="1">
             <w:r>
               <w:rPr>
                 <w:rStyle w:val="Hyperlink"/>
                 <w:rFonts w:ascii="Times New Roman" w:hAnsi="Times New Roman" w:cs="Times New Roman"/>
                 <w:b/>
                 <w:noProof/>
-                <w:color w:val="auto"/>
                 <w:sz w:val="24"/>
                 <w:szCs w:val="24"/>
               </w:rPr>
@@ -835,7 +833,6 @@
                 <w:rFonts w:ascii="Times New Roman" w:hAnsi="Times New Roman" w:cs="Times New Roman"/>
                 <w:b/>
                 <w:noProof/>
-                <w:color w:val="auto"/>
                 <w:sz w:val="24"/>
                 <w:szCs w:val="24"/>
               </w:rPr>
@@ -872,7 +869,7 @@
                 <w:sz w:val="24"/>
                 <w:szCs w:val="24"/>
               </w:rPr>
-              <w:instrText xml:space="preserve"> PAGEREF _Toc517716290 \h </w:instrText>
+              <w:instrText xml:space="preserve"> PAGEREF _Toc517824038 \h </w:instrText>
             </w:r>
             <w:r>
               <w:rPr>
@@ -904,7 +901,7 @@
                 <w:sz w:val="24"/>
                 <w:szCs w:val="24"/>
               </w:rPr>
-              <w:t>3</w:t>
+              <w:t>2</w:t>
             </w:r>
             <w:r>
               <w:rPr>
@@ -927,6 +924,7 @@
               <w:tab w:val="right" w:leader="dot" w:pos="8494"/>
             </w:tabs>
             <w:spacing w:line="360" w:lineRule="auto"/>
+            <w:jc w:val="both"/>
             <w:rPr>
               <w:rFonts w:ascii="Times New Roman" w:eastAsiaTheme="minorEastAsia" w:hAnsi="Times New Roman" w:cs="Times New Roman"/>
               <w:b/>
@@ -936,14 +934,13 @@
               <w:lang w:eastAsia="pt-BR"/>
             </w:rPr>
           </w:pPr>
-          <w:hyperlink w:anchor="_Toc517716291" w:history="1">
+          <w:hyperlink w:anchor="_Toc517824039" w:history="1">
             <w:r>
               <w:rPr>
                 <w:rStyle w:val="Hyperlink"/>
                 <w:rFonts w:ascii="Times New Roman" w:hAnsi="Times New Roman" w:cs="Times New Roman"/>
                 <w:b/>
                 <w:noProof/>
-                <w:color w:val="auto"/>
                 <w:sz w:val="24"/>
                 <w:szCs w:val="24"/>
               </w:rPr>
@@ -966,7 +963,6 @@
                 <w:rFonts w:ascii="Times New Roman" w:hAnsi="Times New Roman" w:cs="Times New Roman"/>
                 <w:b/>
                 <w:noProof/>
-                <w:color w:val="auto"/>
                 <w:sz w:val="24"/>
                 <w:szCs w:val="24"/>
               </w:rPr>
@@ -1003,7 +999,7 @@
                 <w:sz w:val="24"/>
                 <w:szCs w:val="24"/>
               </w:rPr>
-              <w:instrText xml:space="preserve"> PAGEREF _Toc517716291 \h </w:instrText>
+              <w:instrText xml:space="preserve"> PAGEREF _Toc517824039 \h </w:instrText>
             </w:r>
             <w:r>
               <w:rPr>
@@ -1062,14 +1058,13 @@
               <w:lang w:eastAsia="pt-BR"/>
             </w:rPr>
           </w:pPr>
-          <w:hyperlink w:anchor="_Toc517716292" w:history="1">
+          <w:hyperlink w:anchor="_Toc517824040" w:history="1">
             <w:r>
               <w:rPr>
                 <w:rStyle w:val="Hyperlink"/>
                 <w:rFonts w:ascii="Times New Roman" w:hAnsi="Times New Roman" w:cs="Times New Roman"/>
                 <w:b/>
                 <w:noProof/>
-                <w:color w:val="auto"/>
                 <w:sz w:val="24"/>
                 <w:szCs w:val="24"/>
               </w:rPr>
@@ -1092,7 +1087,6 @@
                 <w:rFonts w:ascii="Times New Roman" w:hAnsi="Times New Roman" w:cs="Times New Roman"/>
                 <w:b/>
                 <w:noProof/>
-                <w:color w:val="auto"/>
                 <w:sz w:val="24"/>
                 <w:szCs w:val="24"/>
               </w:rPr>
@@ -1129,7 +1123,7 @@
                 <w:sz w:val="24"/>
                 <w:szCs w:val="24"/>
               </w:rPr>
-              <w:instrText xml:space="preserve"> PAGEREF _Toc517716292 \h </w:instrText>
+              <w:instrText xml:space="preserve"> PAGEREF _Toc517824040 \h </w:instrText>
             </w:r>
             <w:r>
               <w:rPr>
@@ -1184,6 +1178,7 @@
               <w:tab w:val="right" w:leader="dot" w:pos="8494"/>
             </w:tabs>
             <w:spacing w:line="360" w:lineRule="auto"/>
+            <w:jc w:val="both"/>
             <w:rPr>
               <w:rFonts w:ascii="Times New Roman" w:eastAsiaTheme="minorEastAsia" w:hAnsi="Times New Roman" w:cs="Times New Roman"/>
               <w:b/>
@@ -1193,14 +1188,13 @@
               <w:lang w:eastAsia="pt-BR"/>
             </w:rPr>
           </w:pPr>
-          <w:hyperlink w:anchor="_Toc517716293" w:history="1">
+          <w:hyperlink w:anchor="_Toc517824041" w:history="1">
             <w:r>
               <w:rPr>
                 <w:rStyle w:val="Hyperlink"/>
                 <w:rFonts w:ascii="Times New Roman" w:hAnsi="Times New Roman" w:cs="Times New Roman"/>
                 <w:b/>
                 <w:noProof/>
-                <w:color w:val="auto"/>
                 <w:sz w:val="24"/>
                 <w:szCs w:val="24"/>
               </w:rPr>
@@ -1223,7 +1217,6 @@
                 <w:rFonts w:ascii="Times New Roman" w:hAnsi="Times New Roman" w:cs="Times New Roman"/>
                 <w:b/>
                 <w:noProof/>
-                <w:color w:val="auto"/>
                 <w:sz w:val="24"/>
                 <w:szCs w:val="24"/>
               </w:rPr>
@@ -1260,7 +1253,7 @@
                 <w:sz w:val="24"/>
                 <w:szCs w:val="24"/>
               </w:rPr>
-              <w:instrText xml:space="preserve"> PAGEREF _Toc517716293 \h </w:instrText>
+              <w:instrText xml:space="preserve"> PAGEREF _Toc517824041 \h </w:instrText>
             </w:r>
             <w:r>
               <w:rPr>
@@ -1319,14 +1312,13 @@
               <w:lang w:eastAsia="pt-BR"/>
             </w:rPr>
           </w:pPr>
-          <w:hyperlink w:anchor="_Toc517716294" w:history="1">
+          <w:hyperlink w:anchor="_Toc517824042" w:history="1">
             <w:r>
               <w:rPr>
                 <w:rStyle w:val="Hyperlink"/>
                 <w:rFonts w:ascii="Times New Roman" w:hAnsi="Times New Roman" w:cs="Times New Roman"/>
                 <w:b/>
                 <w:noProof/>
-                <w:color w:val="auto"/>
                 <w:sz w:val="24"/>
                 <w:szCs w:val="24"/>
               </w:rPr>
@@ -1349,7 +1341,6 @@
                 <w:rFonts w:ascii="Times New Roman" w:hAnsi="Times New Roman" w:cs="Times New Roman"/>
                 <w:b/>
                 <w:noProof/>
-                <w:color w:val="auto"/>
                 <w:sz w:val="24"/>
                 <w:szCs w:val="24"/>
               </w:rPr>
@@ -1386,7 +1377,7 @@
                 <w:sz w:val="24"/>
                 <w:szCs w:val="24"/>
               </w:rPr>
-              <w:instrText xml:space="preserve"> PAGEREF _Toc517716294 \h </w:instrText>
+              <w:instrText xml:space="preserve"> PAGEREF _Toc517824042 \h </w:instrText>
             </w:r>
             <w:r>
               <w:rPr>
@@ -1440,6 +1431,7 @@
               <w:tab w:val="right" w:leader="dot" w:pos="8494"/>
             </w:tabs>
             <w:spacing w:line="360" w:lineRule="auto"/>
+            <w:jc w:val="both"/>
             <w:rPr>
               <w:rFonts w:ascii="Times New Roman" w:eastAsiaTheme="minorEastAsia" w:hAnsi="Times New Roman" w:cs="Times New Roman"/>
               <w:b/>
@@ -1449,14 +1441,13 @@
               <w:lang w:eastAsia="pt-BR"/>
             </w:rPr>
           </w:pPr>
-          <w:hyperlink w:anchor="_Toc517716295" w:history="1">
+          <w:hyperlink w:anchor="_Toc517824043" w:history="1">
             <w:r>
               <w:rPr>
                 <w:rStyle w:val="Hyperlink"/>
                 <w:rFonts w:ascii="Times New Roman" w:hAnsi="Times New Roman" w:cs="Times New Roman"/>
                 <w:b/>
                 <w:noProof/>
-                <w:color w:val="auto"/>
                 <w:sz w:val="24"/>
                 <w:szCs w:val="24"/>
               </w:rPr>
@@ -1493,7 +1484,7 @@
                 <w:sz w:val="24"/>
                 <w:szCs w:val="24"/>
               </w:rPr>
-              <w:instrText xml:space="preserve"> PAGEREF _Toc517716295 \h </w:instrText>
+              <w:instrText xml:space="preserve"> PAGEREF _Toc517824043 \h </w:instrText>
             </w:r>
             <w:r>
               <w:rPr>
@@ -1547,6 +1538,7 @@
               <w:tab w:val="right" w:leader="dot" w:pos="8494"/>
             </w:tabs>
             <w:spacing w:line="360" w:lineRule="auto"/>
+            <w:jc w:val="both"/>
             <w:rPr>
               <w:rFonts w:ascii="Times New Roman" w:eastAsiaTheme="minorEastAsia" w:hAnsi="Times New Roman" w:cs="Times New Roman"/>
               <w:b/>
@@ -1556,14 +1548,13 @@
               <w:lang w:eastAsia="pt-BR"/>
             </w:rPr>
           </w:pPr>
-          <w:hyperlink w:anchor="_Toc517716296" w:history="1">
+          <w:hyperlink w:anchor="_Toc517824044" w:history="1">
             <w:r>
               <w:rPr>
                 <w:rStyle w:val="Hyperlink"/>
                 <w:rFonts w:ascii="Times New Roman" w:hAnsi="Times New Roman" w:cs="Times New Roman"/>
                 <w:b/>
                 <w:noProof/>
-                <w:color w:val="auto"/>
                 <w:sz w:val="24"/>
                 <w:szCs w:val="24"/>
               </w:rPr>
@@ -1600,7 +1591,7 @@
                 <w:sz w:val="24"/>
                 <w:szCs w:val="24"/>
               </w:rPr>
-              <w:instrText xml:space="preserve"> PAGEREF _Toc517716296 \h </w:instrText>
+              <w:instrText xml:space="preserve"> PAGEREF _Toc517824044 \h </w:instrText>
             </w:r>
             <w:r>
               <w:rPr>
@@ -1654,6 +1645,7 @@
               <w:tab w:val="right" w:leader="dot" w:pos="8494"/>
             </w:tabs>
             <w:spacing w:line="360" w:lineRule="auto"/>
+            <w:jc w:val="both"/>
             <w:rPr>
               <w:rFonts w:ascii="Times New Roman" w:eastAsiaTheme="minorEastAsia" w:hAnsi="Times New Roman" w:cs="Times New Roman"/>
               <w:b/>
@@ -1663,14 +1655,13 @@
               <w:lang w:eastAsia="pt-BR"/>
             </w:rPr>
           </w:pPr>
-          <w:hyperlink w:anchor="_Toc517716297" w:history="1">
+          <w:hyperlink w:anchor="_Toc517824045" w:history="1">
             <w:r>
               <w:rPr>
                 <w:rStyle w:val="Hyperlink"/>
                 <w:rFonts w:ascii="Times New Roman" w:hAnsi="Times New Roman" w:cs="Times New Roman"/>
                 <w:b/>
                 <w:noProof/>
-                <w:color w:val="auto"/>
                 <w:sz w:val="24"/>
                 <w:szCs w:val="24"/>
               </w:rPr>
@@ -1707,7 +1698,7 @@
                 <w:sz w:val="24"/>
                 <w:szCs w:val="24"/>
               </w:rPr>
-              <w:instrText xml:space="preserve"> PAGEREF _Toc517716297 \h </w:instrText>
+              <w:instrText xml:space="preserve"> PAGEREF _Toc517824045 \h </w:instrText>
             </w:r>
             <w:r>
               <w:rPr>
@@ -1761,6 +1752,7 @@
               <w:tab w:val="right" w:leader="dot" w:pos="8494"/>
             </w:tabs>
             <w:spacing w:line="360" w:lineRule="auto"/>
+            <w:jc w:val="both"/>
             <w:rPr>
               <w:rFonts w:ascii="Times New Roman" w:eastAsiaTheme="minorEastAsia" w:hAnsi="Times New Roman" w:cs="Times New Roman"/>
               <w:b/>
@@ -1770,14 +1762,13 @@
               <w:lang w:eastAsia="pt-BR"/>
             </w:rPr>
           </w:pPr>
-          <w:hyperlink w:anchor="_Toc517716298" w:history="1">
+          <w:hyperlink w:anchor="_Toc517824046" w:history="1">
             <w:r>
               <w:rPr>
                 <w:rStyle w:val="Hyperlink"/>
                 <w:rFonts w:ascii="Times New Roman" w:hAnsi="Times New Roman" w:cs="Times New Roman"/>
                 <w:b/>
                 <w:noProof/>
-                <w:color w:val="auto"/>
                 <w:sz w:val="24"/>
                 <w:szCs w:val="24"/>
               </w:rPr>
@@ -1814,7 +1805,7 @@
                 <w:sz w:val="24"/>
                 <w:szCs w:val="24"/>
               </w:rPr>
-              <w:instrText xml:space="preserve"> PAGEREF _Toc517716298 \h </w:instrText>
+              <w:instrText xml:space="preserve"> PAGEREF _Toc517824046 \h </w:instrText>
             </w:r>
             <w:r>
               <w:rPr>
@@ -1868,6 +1859,7 @@
               <w:tab w:val="right" w:leader="dot" w:pos="8494"/>
             </w:tabs>
             <w:spacing w:line="360" w:lineRule="auto"/>
+            <w:jc w:val="both"/>
             <w:rPr>
               <w:rFonts w:ascii="Times New Roman" w:eastAsiaTheme="minorEastAsia" w:hAnsi="Times New Roman" w:cs="Times New Roman"/>
               <w:b/>
@@ -1877,14 +1869,13 @@
               <w:lang w:eastAsia="pt-BR"/>
             </w:rPr>
           </w:pPr>
-          <w:hyperlink w:anchor="_Toc517716299" w:history="1">
+          <w:hyperlink w:anchor="_Toc517824047" w:history="1">
             <w:r>
               <w:rPr>
                 <w:rStyle w:val="Hyperlink"/>
                 <w:rFonts w:ascii="Times New Roman" w:hAnsi="Times New Roman" w:cs="Times New Roman"/>
                 <w:b/>
                 <w:noProof/>
-                <w:color w:val="auto"/>
                 <w:sz w:val="24"/>
                 <w:szCs w:val="24"/>
               </w:rPr>
@@ -1921,7 +1912,7 @@
                 <w:sz w:val="24"/>
                 <w:szCs w:val="24"/>
               </w:rPr>
-              <w:instrText xml:space="preserve"> PAGEREF _Toc517716299 \h </w:instrText>
+              <w:instrText xml:space="preserve"> PAGEREF _Toc517824047 \h </w:instrText>
             </w:r>
             <w:r>
               <w:rPr>
@@ -1975,6 +1966,7 @@
               <w:tab w:val="right" w:leader="dot" w:pos="8494"/>
             </w:tabs>
             <w:spacing w:line="360" w:lineRule="auto"/>
+            <w:jc w:val="both"/>
             <w:rPr>
               <w:rFonts w:ascii="Times New Roman" w:eastAsiaTheme="minorEastAsia" w:hAnsi="Times New Roman" w:cs="Times New Roman"/>
               <w:b/>
@@ -1984,14 +1976,13 @@
               <w:lang w:eastAsia="pt-BR"/>
             </w:rPr>
           </w:pPr>
-          <w:hyperlink w:anchor="_Toc517716300" w:history="1">
+          <w:hyperlink w:anchor="_Toc517824048" w:history="1">
             <w:r>
               <w:rPr>
                 <w:rStyle w:val="Hyperlink"/>
                 <w:rFonts w:ascii="Times New Roman" w:hAnsi="Times New Roman" w:cs="Times New Roman"/>
                 <w:b/>
                 <w:noProof/>
-                <w:color w:val="auto"/>
                 <w:sz w:val="24"/>
                 <w:szCs w:val="24"/>
               </w:rPr>
@@ -2028,7 +2019,7 @@
                 <w:sz w:val="24"/>
                 <w:szCs w:val="24"/>
               </w:rPr>
-              <w:instrText xml:space="preserve"> PAGEREF _Toc517716300 \h </w:instrText>
+              <w:instrText xml:space="preserve"> PAGEREF _Toc517824048 \h </w:instrText>
             </w:r>
             <w:r>
               <w:rPr>
@@ -2082,6 +2073,7 @@
               <w:tab w:val="right" w:leader="dot" w:pos="8494"/>
             </w:tabs>
             <w:spacing w:line="360" w:lineRule="auto"/>
+            <w:jc w:val="both"/>
             <w:rPr>
               <w:rFonts w:ascii="Times New Roman" w:eastAsiaTheme="minorEastAsia" w:hAnsi="Times New Roman" w:cs="Times New Roman"/>
               <w:b/>
@@ -2091,14 +2083,13 @@
               <w:lang w:eastAsia="pt-BR"/>
             </w:rPr>
           </w:pPr>
-          <w:hyperlink w:anchor="_Toc517716301" w:history="1">
+          <w:hyperlink w:anchor="_Toc517824049" w:history="1">
             <w:r>
               <w:rPr>
                 <w:rStyle w:val="Hyperlink"/>
                 <w:rFonts w:ascii="Times New Roman" w:hAnsi="Times New Roman" w:cs="Times New Roman"/>
                 <w:b/>
                 <w:noProof/>
-                <w:color w:val="auto"/>
                 <w:sz w:val="24"/>
                 <w:szCs w:val="24"/>
               </w:rPr>
@@ -2135,7 +2126,114 @@
                 <w:sz w:val="24"/>
                 <w:szCs w:val="24"/>
               </w:rPr>
-              <w:instrText xml:space="preserve"> PAGEREF _Toc517716301 \h </w:instrText>
+              <w:instrText xml:space="preserve"> PAGEREF _Toc517824049 \h </w:instrText>
+            </w:r>
+            <w:r>
+              <w:rPr>
+                <w:rFonts w:ascii="Times New Roman" w:hAnsi="Times New Roman" w:cs="Times New Roman"/>
+                <w:b/>
+                <w:noProof/>
+                <w:webHidden/>
+                <w:sz w:val="24"/>
+                <w:szCs w:val="24"/>
+              </w:rPr>
+            </w:r>
+            <w:r>
+              <w:rPr>
+                <w:rFonts w:ascii="Times New Roman" w:hAnsi="Times New Roman" w:cs="Times New Roman"/>
+                <w:b/>
+                <w:noProof/>
+                <w:webHidden/>
+                <w:sz w:val="24"/>
+                <w:szCs w:val="24"/>
+              </w:rPr>
+              <w:fldChar w:fldCharType="separate"/>
+            </w:r>
+            <w:r>
+              <w:rPr>
+                <w:rFonts w:ascii="Times New Roman" w:hAnsi="Times New Roman" w:cs="Times New Roman"/>
+                <w:b/>
+                <w:noProof/>
+                <w:webHidden/>
+                <w:sz w:val="24"/>
+                <w:szCs w:val="24"/>
+              </w:rPr>
+              <w:t>4</w:t>
+            </w:r>
+            <w:r>
+              <w:rPr>
+                <w:rFonts w:ascii="Times New Roman" w:hAnsi="Times New Roman" w:cs="Times New Roman"/>
+                <w:b/>
+                <w:noProof/>
+                <w:webHidden/>
+                <w:sz w:val="24"/>
+                <w:szCs w:val="24"/>
+              </w:rPr>
+              <w:fldChar w:fldCharType="end"/>
+            </w:r>
+          </w:hyperlink>
+        </w:p>
+        <w:p>
+          <w:pPr>
+            <w:pStyle w:val="Sumrio2"/>
+            <w:tabs>
+              <w:tab w:val="right" w:leader="dot" w:pos="8494"/>
+            </w:tabs>
+            <w:spacing w:line="360" w:lineRule="auto"/>
+            <w:jc w:val="both"/>
+            <w:rPr>
+              <w:rFonts w:ascii="Times New Roman" w:eastAsiaTheme="minorEastAsia" w:hAnsi="Times New Roman" w:cs="Times New Roman"/>
+              <w:b/>
+              <w:noProof/>
+              <w:sz w:val="24"/>
+              <w:szCs w:val="24"/>
+              <w:lang w:eastAsia="pt-BR"/>
+            </w:rPr>
+          </w:pPr>
+          <w:hyperlink w:anchor="_Toc517824050" w:history="1">
+            <w:r>
+              <w:rPr>
+                <w:rStyle w:val="Hyperlink"/>
+                <w:rFonts w:ascii="Times New Roman" w:hAnsi="Times New Roman" w:cs="Times New Roman"/>
+                <w:b/>
+                <w:noProof/>
+                <w:sz w:val="24"/>
+                <w:szCs w:val="24"/>
+              </w:rPr>
+              <w:t>MS_008</w:t>
+            </w:r>
+            <w:r>
+              <w:rPr>
+                <w:rFonts w:ascii="Times New Roman" w:hAnsi="Times New Roman" w:cs="Times New Roman"/>
+                <w:b/>
+                <w:noProof/>
+                <w:webHidden/>
+                <w:sz w:val="24"/>
+                <w:szCs w:val="24"/>
+              </w:rPr>
+              <w:tab/>
+            </w:r>
+            <w:r>
+              <w:rPr>
+                <w:rFonts w:ascii="Times New Roman" w:hAnsi="Times New Roman" w:cs="Times New Roman"/>
+                <w:b/>
+                <w:noProof/>
+                <w:webHidden/>
+                <w:sz w:val="24"/>
+                <w:szCs w:val="24"/>
+              </w:rPr>
+              <w:fldChar w:fldCharType="begin"/>
+            </w:r>
+            <w:r>
+              <w:rPr>
+                <w:rFonts w:ascii="Times New Roman" w:hAnsi="Times New Roman" w:cs="Times New Roman"/>
+                <w:b/>
+                <w:noProof/>
+                <w:webHidden/>
+                <w:sz w:val="24"/>
+                <w:szCs w:val="24"/>
+              </w:rPr>
+              <w:instrText xml:space="preserve"> PAGEREF _Toc517824050 \h </w:instrText>
             </w:r>
             <w:r>
               <w:rPr>
@@ -2198,6 +2296,7 @@
               <w:sz w:val="24"/>
               <w:szCs w:val="24"/>
             </w:rPr>
+            <w:lastRenderedPageBreak/>
             <w:fldChar w:fldCharType="end"/>
           </w:r>
         </w:p>
@@ -2220,7 +2319,7 @@
           <w:szCs w:val="24"/>
         </w:rPr>
       </w:pPr>
-      <w:bookmarkStart w:id="0" w:name="_Toc517716286"/>
+      <w:bookmarkStart w:id="1" w:name="_Toc517824034"/>
       <w:r>
         <w:rPr>
           <w:rFonts w:ascii="Times New Roman" w:hAnsi="Times New Roman" w:cs="Times New Roman"/>
@@ -2229,10 +2328,9 @@
           <w:sz w:val="24"/>
           <w:szCs w:val="24"/>
         </w:rPr>
-        <w:lastRenderedPageBreak/>
         <w:t>Regras de Negocio</w:t>
       </w:r>
-      <w:bookmarkEnd w:id="0"/>
+      <w:bookmarkEnd w:id="1"/>
     </w:p>
     <w:p>
       <w:pPr>
@@ -2262,8 +2360,8 @@
           <w:szCs w:val="24"/>
         </w:rPr>
       </w:pPr>
-      <w:bookmarkStart w:id="1" w:name="RN_001"/>
-      <w:bookmarkStart w:id="2" w:name="_Toc517716287"/>
+      <w:bookmarkStart w:id="2" w:name="RN_001"/>
+      <w:bookmarkStart w:id="3" w:name="_Toc517824035"/>
       <w:r>
         <w:rPr>
           <w:rFonts w:ascii="Times New Roman" w:hAnsi="Times New Roman" w:cs="Times New Roman"/>
@@ -2274,7 +2372,7 @@
         </w:rPr>
         <w:t>RN_001</w:t>
       </w:r>
-      <w:bookmarkEnd w:id="1"/>
+      <w:bookmarkEnd w:id="2"/>
       <w:r>
         <w:rPr>
           <w:rFonts w:ascii="Times New Roman" w:hAnsi="Times New Roman" w:cs="Times New Roman"/>
@@ -2285,7 +2383,7 @@
         </w:rPr>
         <w:t xml:space="preserve"> Campos Obrigatórios do Responsável</w:t>
       </w:r>
-      <w:bookmarkEnd w:id="2"/>
+      <w:bookmarkEnd w:id="3"/>
     </w:p>
     <w:p>
       <w:pPr>
@@ -2828,8 +2926,8 @@
           <w:szCs w:val="24"/>
         </w:rPr>
       </w:pPr>
-      <w:bookmarkStart w:id="3" w:name="RN_002"/>
-      <w:bookmarkStart w:id="4" w:name="_Toc517716288"/>
+      <w:bookmarkStart w:id="4" w:name="RN_002"/>
+      <w:bookmarkStart w:id="5" w:name="_Toc517824036"/>
       <w:r>
         <w:rPr>
           <w:rFonts w:ascii="Times New Roman" w:hAnsi="Times New Roman" w:cs="Times New Roman"/>
@@ -2840,7 +2938,7 @@
         </w:rPr>
         <w:t>RN_002</w:t>
       </w:r>
-      <w:bookmarkEnd w:id="3"/>
+      <w:bookmarkEnd w:id="4"/>
       <w:r>
         <w:rPr>
           <w:rFonts w:ascii="Times New Roman" w:hAnsi="Times New Roman" w:cs="Times New Roman"/>
@@ -2873,7 +2971,7 @@
         </w:rPr>
         <w:t xml:space="preserve"> Tipo Animal</w:t>
       </w:r>
-      <w:bookmarkEnd w:id="4"/>
+      <w:bookmarkEnd w:id="5"/>
     </w:p>
     <w:p>
       <w:pPr>
@@ -2991,8 +3089,8 @@
           <w:szCs w:val="24"/>
         </w:rPr>
       </w:pPr>
-      <w:bookmarkStart w:id="5" w:name="RN_003"/>
-      <w:bookmarkStart w:id="6" w:name="_Toc517716289"/>
+      <w:bookmarkStart w:id="6" w:name="RN_003"/>
+      <w:bookmarkStart w:id="7" w:name="_Toc517824037"/>
       <w:r>
         <w:rPr>
           <w:rFonts w:ascii="Times New Roman" w:hAnsi="Times New Roman" w:cs="Times New Roman"/>
@@ -3003,7 +3101,7 @@
         </w:rPr>
         <w:t>RN_003</w:t>
       </w:r>
-      <w:bookmarkEnd w:id="5"/>
+      <w:bookmarkEnd w:id="6"/>
       <w:r>
         <w:rPr>
           <w:rFonts w:ascii="Times New Roman" w:hAnsi="Times New Roman" w:cs="Times New Roman"/>
@@ -3014,7 +3112,7 @@
         </w:rPr>
         <w:t xml:space="preserve"> Campos Obrigatórios dos animais</w:t>
       </w:r>
-      <w:bookmarkEnd w:id="6"/>
+      <w:bookmarkEnd w:id="7"/>
     </w:p>
     <w:p>
       <w:pPr>
@@ -3523,8 +3621,8 @@
           <w:szCs w:val="24"/>
         </w:rPr>
       </w:pPr>
-      <w:bookmarkStart w:id="7" w:name="RN_004"/>
-      <w:bookmarkStart w:id="8" w:name="_Toc517716290"/>
+      <w:bookmarkStart w:id="8" w:name="RN_004"/>
+      <w:bookmarkStart w:id="9" w:name="_Toc517824038"/>
       <w:r>
         <w:rPr>
           <w:rFonts w:ascii="Times New Roman" w:hAnsi="Times New Roman" w:cs="Times New Roman"/>
@@ -3535,7 +3633,7 @@
         </w:rPr>
         <w:t>RN_004</w:t>
       </w:r>
-      <w:bookmarkEnd w:id="7"/>
+      <w:bookmarkEnd w:id="8"/>
       <w:r>
         <w:rPr>
           <w:rFonts w:ascii="Times New Roman" w:hAnsi="Times New Roman" w:cs="Times New Roman"/>
@@ -3546,7 +3644,7 @@
         </w:rPr>
         <w:t xml:space="preserve"> Listagem dos responsáveis</w:t>
       </w:r>
-      <w:bookmarkEnd w:id="8"/>
+      <w:bookmarkEnd w:id="9"/>
     </w:p>
     <w:p>
       <w:pPr>
@@ -3953,8 +4051,8 @@
           <w:szCs w:val="24"/>
         </w:rPr>
       </w:pPr>
-      <w:bookmarkStart w:id="9" w:name="RN_005"/>
-      <w:bookmarkStart w:id="10" w:name="_Toc517716291"/>
+      <w:bookmarkStart w:id="10" w:name="RN_005"/>
+      <w:bookmarkStart w:id="11" w:name="_Toc517824039"/>
       <w:r>
         <w:rPr>
           <w:rFonts w:ascii="Times New Roman" w:hAnsi="Times New Roman" w:cs="Times New Roman"/>
@@ -3965,7 +4063,7 @@
         </w:rPr>
         <w:t>RN_005</w:t>
       </w:r>
-      <w:bookmarkEnd w:id="9"/>
+      <w:bookmarkEnd w:id="10"/>
       <w:r>
         <w:rPr>
           <w:rFonts w:ascii="Times New Roman" w:hAnsi="Times New Roman" w:cs="Times New Roman"/>
@@ -3976,7 +4074,7 @@
         </w:rPr>
         <w:t xml:space="preserve"> Listagem dos animais</w:t>
       </w:r>
-      <w:bookmarkEnd w:id="10"/>
+      <w:bookmarkEnd w:id="11"/>
     </w:p>
     <w:p>
       <w:pPr>
@@ -4084,8 +4182,8 @@
           <w:szCs w:val="24"/>
         </w:rPr>
       </w:pPr>
-      <w:bookmarkStart w:id="11" w:name="_Toc517716292"/>
       <w:bookmarkStart w:id="12" w:name="RN_006"/>
+      <w:bookmarkStart w:id="13" w:name="_Toc517824040"/>
       <w:r>
         <w:rPr>
           <w:rFonts w:ascii="Times New Roman" w:hAnsi="Times New Roman" w:cs="Times New Roman"/>
@@ -4096,7 +4194,7 @@
         </w:rPr>
         <w:t>RN_006 Validação CPF</w:t>
       </w:r>
-      <w:bookmarkEnd w:id="11"/>
+      <w:bookmarkEnd w:id="13"/>
     </w:p>
     <w:bookmarkEnd w:id="12"/>
     <w:p>
@@ -4105,7 +4203,7 @@
         <w:ind w:firstLine="360"/>
         <w:jc w:val="both"/>
         <w:rPr>
-          <w:ins w:id="13" w:author="Jean Carlos Moreira da Silva" w:date="2018-06-25T18:28:00Z"/>
+          <w:ins w:id="14" w:author="Jean Carlos Moreira da Silva" w:date="2018-06-25T18:28:00Z"/>
           <w:rFonts w:ascii="Times New Roman" w:hAnsi="Times New Roman" w:cs="Times New Roman"/>
           <w:sz w:val="24"/>
           <w:szCs w:val="24"/>
@@ -4147,18 +4245,18 @@
         </w:numPr>
         <w:spacing w:line="360" w:lineRule="auto"/>
         <w:rPr>
-          <w:ins w:id="14" w:author="Jean Carlos Moreira da Silva" w:date="2018-06-25T18:29:00Z"/>
+          <w:ins w:id="15" w:author="Jean Carlos Moreira da Silva" w:date="2018-06-25T18:29:00Z"/>
           <w:rFonts w:ascii="Times New Roman" w:hAnsi="Times New Roman" w:cs="Times New Roman"/>
           <w:b/>
           <w:sz w:val="24"/>
           <w:szCs w:val="24"/>
-          <w:rPrChange w:id="15" w:author="Jean Carlos Moreira da Silva" w:date="2018-06-25T18:31:00Z">
+          <w:rPrChange w:id="16" w:author="Jean Carlos Moreira da Silva" w:date="2018-06-25T18:31:00Z">
             <w:rPr>
-              <w:ins w:id="16" w:author="Jean Carlos Moreira da Silva" w:date="2018-06-25T18:29:00Z"/>
+              <w:ins w:id="17" w:author="Jean Carlos Moreira da Silva" w:date="2018-06-25T18:29:00Z"/>
             </w:rPr>
           </w:rPrChange>
         </w:rPr>
-        <w:pPrChange w:id="17" w:author="Jean Carlos Moreira da Silva" w:date="2018-06-25T18:31:00Z">
+        <w:pPrChange w:id="18" w:author="Jean Carlos Moreira da Silva" w:date="2018-06-25T18:31:00Z">
           <w:pPr>
             <w:spacing w:line="360" w:lineRule="auto"/>
             <w:ind w:firstLine="360"/>
@@ -4166,9 +4264,9 @@
           </w:pPr>
         </w:pPrChange>
       </w:pPr>
-      <w:bookmarkStart w:id="18" w:name="_Toc517716293"/>
       <w:bookmarkStart w:id="19" w:name="RN_007"/>
-      <w:ins w:id="20" w:author="Jean Carlos Moreira da Silva" w:date="2018-06-25T18:28:00Z">
+      <w:bookmarkStart w:id="20" w:name="_Toc517824041"/>
+      <w:ins w:id="21" w:author="Jean Carlos Moreira da Silva" w:date="2018-06-25T18:28:00Z">
         <w:r>
           <w:rPr>
             <w:rFonts w:ascii="Times New Roman" w:hAnsi="Times New Roman" w:cs="Times New Roman"/>
@@ -4176,14 +4274,14 @@
             <w:color w:val="auto"/>
             <w:sz w:val="24"/>
             <w:szCs w:val="24"/>
-            <w:rPrChange w:id="21" w:author="Jean Carlos Moreira da Silva" w:date="2018-06-25T18:31:00Z">
+            <w:rPrChange w:id="22" w:author="Jean Carlos Moreira da Silva" w:date="2018-06-25T18:31:00Z">
               <w:rPr/>
             </w:rPrChange>
           </w:rPr>
           <w:t>RN_007 Validação Email</w:t>
         </w:r>
       </w:ins>
-      <w:bookmarkEnd w:id="18"/>
+      <w:bookmarkEnd w:id="20"/>
     </w:p>
     <w:bookmarkEnd w:id="19"/>
     <w:p>
@@ -4197,7 +4295,7 @@
           <w:szCs w:val="24"/>
         </w:rPr>
       </w:pPr>
-      <w:ins w:id="22" w:author="Jean Carlos Moreira da Silva" w:date="2018-06-25T18:29:00Z">
+      <w:ins w:id="23" w:author="Jean Carlos Moreira da Silva" w:date="2018-06-25T18:29:00Z">
         <w:r>
           <w:rPr>
             <w:rFonts w:ascii="Times New Roman" w:hAnsi="Times New Roman" w:cs="Times New Roman"/>
@@ -4207,7 +4305,7 @@
           <w:t xml:space="preserve">Deve </w:t>
         </w:r>
       </w:ins>
-      <w:ins w:id="23" w:author="Jean Carlos Moreira da Silva" w:date="2018-06-25T18:30:00Z">
+      <w:ins w:id="24" w:author="Jean Carlos Moreira da Silva" w:date="2018-06-25T18:30:00Z">
         <w:r>
           <w:rPr>
             <w:rFonts w:ascii="Times New Roman" w:hAnsi="Times New Roman" w:cs="Times New Roman"/>
@@ -4252,7 +4350,7 @@
           <w:szCs w:val="24"/>
         </w:rPr>
       </w:pPr>
-      <w:bookmarkStart w:id="24" w:name="_Toc517716294"/>
+      <w:bookmarkStart w:id="25" w:name="_Toc517824042"/>
       <w:r>
         <w:rPr>
           <w:rFonts w:ascii="Times New Roman" w:hAnsi="Times New Roman" w:cs="Times New Roman"/>
@@ -4284,7 +4382,7 @@
         </w:rPr>
         <w:t>rais</w:t>
       </w:r>
-      <w:bookmarkEnd w:id="24"/>
+      <w:bookmarkEnd w:id="25"/>
     </w:p>
     <w:p>
       <w:pPr>
@@ -4390,8 +4488,8 @@
                 <w:szCs w:val="24"/>
               </w:rPr>
             </w:pPr>
-            <w:bookmarkStart w:id="25" w:name="MS_001"/>
-            <w:bookmarkStart w:id="26" w:name="_Toc517716295"/>
+            <w:bookmarkStart w:id="26" w:name="MS_001"/>
+            <w:bookmarkStart w:id="27" w:name="_Toc517824043"/>
             <w:r>
               <w:rPr>
                 <w:rFonts w:ascii="Times New Roman" w:hAnsi="Times New Roman" w:cs="Times New Roman"/>
@@ -4401,8 +4499,8 @@
               </w:rPr>
               <w:t>MS_001</w:t>
             </w:r>
-            <w:bookmarkEnd w:id="25"/>
             <w:bookmarkEnd w:id="26"/>
+            <w:bookmarkEnd w:id="27"/>
           </w:p>
         </w:tc>
         <w:tc>
@@ -4420,8 +4518,8 @@
                 <w:szCs w:val="24"/>
               </w:rPr>
             </w:pPr>
-            <w:bookmarkStart w:id="27" w:name="OLE_LINK1"/>
-            <w:bookmarkStart w:id="28" w:name="OLE_LINK2"/>
+            <w:bookmarkStart w:id="28" w:name="OLE_LINK1"/>
+            <w:bookmarkStart w:id="29" w:name="OLE_LINK2"/>
             <w:r>
               <w:rPr>
                 <w:rFonts w:ascii="Times New Roman" w:hAnsi="Times New Roman" w:cs="Times New Roman"/>
@@ -4430,8 +4528,8 @@
               </w:rPr>
               <w:t>Cadastro realizado com sucesso</w:t>
             </w:r>
-            <w:bookmarkEnd w:id="27"/>
             <w:bookmarkEnd w:id="28"/>
+            <w:bookmarkEnd w:id="29"/>
             <w:r>
               <w:rPr>
                 <w:rFonts w:ascii="Times New Roman" w:hAnsi="Times New Roman" w:cs="Times New Roman"/>
@@ -4465,8 +4563,8 @@
                 <w:szCs w:val="24"/>
               </w:rPr>
             </w:pPr>
-            <w:bookmarkStart w:id="29" w:name="MS_002"/>
-            <w:bookmarkStart w:id="30" w:name="_Toc517716296"/>
+            <w:bookmarkStart w:id="30" w:name="MS_002"/>
+            <w:bookmarkStart w:id="31" w:name="_Toc517824044"/>
             <w:r>
               <w:rPr>
                 <w:rFonts w:ascii="Times New Roman" w:hAnsi="Times New Roman" w:cs="Times New Roman"/>
@@ -4476,8 +4574,8 @@
               </w:rPr>
               <w:t>MS_002</w:t>
             </w:r>
-            <w:bookmarkEnd w:id="29"/>
             <w:bookmarkEnd w:id="30"/>
+            <w:bookmarkEnd w:id="31"/>
           </w:p>
         </w:tc>
         <w:tc>
@@ -4495,8 +4593,8 @@
                 <w:szCs w:val="24"/>
               </w:rPr>
             </w:pPr>
-            <w:bookmarkStart w:id="31" w:name="OLE_LINK3"/>
-            <w:bookmarkStart w:id="32" w:name="OLE_LINK4"/>
+            <w:bookmarkStart w:id="32" w:name="OLE_LINK3"/>
+            <w:bookmarkStart w:id="33" w:name="OLE_LINK4"/>
             <w:r>
               <w:rPr>
                 <w:rFonts w:ascii="Times New Roman" w:hAnsi="Times New Roman" w:cs="Times New Roman"/>
@@ -4505,8 +4603,8 @@
               </w:rPr>
               <w:t>O “Nome do Campo” é obrigatório.</w:t>
             </w:r>
-            <w:bookmarkEnd w:id="31"/>
             <w:bookmarkEnd w:id="32"/>
+            <w:bookmarkEnd w:id="33"/>
           </w:p>
         </w:tc>
       </w:tr>
@@ -4533,8 +4631,8 @@
                 <w:szCs w:val="24"/>
               </w:rPr>
             </w:pPr>
-            <w:bookmarkStart w:id="33" w:name="MS_003"/>
-            <w:bookmarkStart w:id="34" w:name="_Toc517716297"/>
+            <w:bookmarkStart w:id="34" w:name="MS_003"/>
+            <w:bookmarkStart w:id="35" w:name="_Toc517824045"/>
             <w:r>
               <w:rPr>
                 <w:rFonts w:ascii="Times New Roman" w:hAnsi="Times New Roman" w:cs="Times New Roman"/>
@@ -4544,8 +4642,8 @@
               </w:rPr>
               <w:t>MS_003</w:t>
             </w:r>
-            <w:bookmarkEnd w:id="33"/>
             <w:bookmarkEnd w:id="34"/>
+            <w:bookmarkEnd w:id="35"/>
           </w:p>
         </w:tc>
         <w:tc>
@@ -4563,8 +4661,8 @@
                 <w:szCs w:val="24"/>
               </w:rPr>
             </w:pPr>
-            <w:bookmarkStart w:id="35" w:name="OLE_LINK5"/>
-            <w:bookmarkStart w:id="36" w:name="OLE_LINK6"/>
+            <w:bookmarkStart w:id="36" w:name="OLE_LINK5"/>
+            <w:bookmarkStart w:id="37" w:name="OLE_LINK6"/>
             <w:r>
               <w:rPr>
                 <w:rFonts w:ascii="Times New Roman" w:hAnsi="Times New Roman" w:cs="Times New Roman"/>
@@ -4573,8 +4671,8 @@
               </w:rPr>
               <w:t xml:space="preserve">Sistema Indisponível. </w:t>
             </w:r>
-            <w:bookmarkEnd w:id="35"/>
             <w:bookmarkEnd w:id="36"/>
+            <w:bookmarkEnd w:id="37"/>
           </w:p>
         </w:tc>
       </w:tr>
@@ -4600,8 +4698,8 @@
                 <w:szCs w:val="24"/>
               </w:rPr>
             </w:pPr>
-            <w:bookmarkStart w:id="37" w:name="MS_004"/>
-            <w:bookmarkStart w:id="38" w:name="_Toc517716298"/>
+            <w:bookmarkStart w:id="38" w:name="MS_004"/>
+            <w:bookmarkStart w:id="39" w:name="_Toc517824046"/>
             <w:r>
               <w:rPr>
                 <w:rFonts w:ascii="Times New Roman" w:hAnsi="Times New Roman" w:cs="Times New Roman"/>
@@ -4611,8 +4709,8 @@
               </w:rPr>
               <w:t>MS_004</w:t>
             </w:r>
-            <w:bookmarkEnd w:id="37"/>
             <w:bookmarkEnd w:id="38"/>
+            <w:bookmarkEnd w:id="39"/>
           </w:p>
         </w:tc>
         <w:tc>
@@ -4664,9 +4762,8 @@
                 <w:szCs w:val="24"/>
               </w:rPr>
             </w:pPr>
-            <w:bookmarkStart w:id="39" w:name="_Toc517716299"/>
             <w:bookmarkStart w:id="40" w:name="MS_005"/>
-            <w:bookmarkStart w:id="41" w:name="_GoBack"/>
+            <w:bookmarkStart w:id="41" w:name="_Toc517824047"/>
             <w:r>
               <w:rPr>
                 <w:rFonts w:ascii="Times New Roman" w:hAnsi="Times New Roman" w:cs="Times New Roman"/>
@@ -4676,7 +4773,6 @@
               </w:rPr>
               <w:t>MS_005</w:t>
             </w:r>
-            <w:bookmarkEnd w:id="39"/>
             <w:bookmarkEnd w:id="40"/>
             <w:bookmarkEnd w:id="41"/>
           </w:p>
@@ -4685,26 +4781,6 @@
           <w:tcPr>
             <w:tcW w:w="4247" w:type="dxa"/>
           </w:tcPr>
-          <w:p>
-            <w:pPr>
-              <w:spacing w:line="360" w:lineRule="auto"/>
-              <w:jc w:val="both"/>
-              <w:cnfStyle w:val="000000100000" w:firstRow="0" w:lastRow="0" w:firstColumn="0" w:lastColumn="0" w:oddVBand="0" w:evenVBand="0" w:oddHBand="1" w:evenHBand="0" w:firstRowFirstColumn="0" w:firstRowLastColumn="0" w:lastRowFirstColumn="0" w:lastRowLastColumn="0"/>
-              <w:rPr>
-                <w:rFonts w:ascii="Times New Roman" w:hAnsi="Times New Roman" w:cs="Times New Roman"/>
-                <w:sz w:val="24"/>
-                <w:szCs w:val="24"/>
-              </w:rPr>
-            </w:pPr>
-            <w:r>
-              <w:rPr>
-                <w:rFonts w:ascii="Times New Roman" w:hAnsi="Times New Roman" w:cs="Times New Roman"/>
-                <w:sz w:val="24"/>
-                <w:szCs w:val="24"/>
-              </w:rPr>
-              <w:t>Não existe animais aguardando adoção.</w:t>
-            </w:r>
-          </w:p>
           <w:p>
             <w:pPr>
               <w:spacing w:line="360" w:lineRule="auto"/>
@@ -4749,8 +4825,8 @@
                 <w:szCs w:val="24"/>
               </w:rPr>
             </w:pPr>
-            <w:bookmarkStart w:id="42" w:name="_Toc517716300"/>
-            <w:bookmarkStart w:id="43" w:name="MS_006"/>
+            <w:bookmarkStart w:id="42" w:name="MS_006"/>
+            <w:bookmarkStart w:id="43" w:name="_Toc517824048"/>
             <w:r>
               <w:rPr>
                 <w:rFonts w:ascii="Times New Roman" w:hAnsi="Times New Roman" w:cs="Times New Roman"/>
@@ -4833,8 +4909,8 @@
                 <w:szCs w:val="24"/>
               </w:rPr>
             </w:pPr>
-            <w:bookmarkStart w:id="45" w:name="_Toc517716301"/>
-            <w:bookmarkStart w:id="46" w:name="MS_007"/>
+            <w:bookmarkStart w:id="45" w:name="MS_007"/>
+            <w:bookmarkStart w:id="46" w:name="_Toc517824049"/>
             <w:r>
               <w:rPr>
                 <w:rFonts w:ascii="Times New Roman" w:hAnsi="Times New Roman" w:cs="Times New Roman"/>
@@ -4874,6 +4950,67 @@
           </w:p>
         </w:tc>
       </w:tr>
+      <w:tr>
+        <w:trPr>
+          <w:trHeight w:val="454"/>
+        </w:trPr>
+        <w:tc>
+          <w:tcPr>
+            <w:cnfStyle w:val="001000000000" w:firstRow="0" w:lastRow="0" w:firstColumn="1" w:lastColumn="0" w:oddVBand="0" w:evenVBand="0" w:oddHBand="0" w:evenHBand="0" w:firstRowFirstColumn="0" w:firstRowLastColumn="0" w:lastRowFirstColumn="0" w:lastRowLastColumn="0"/>
+            <w:tcW w:w="4247" w:type="dxa"/>
+          </w:tcPr>
+          <w:p>
+            <w:pPr>
+              <w:pStyle w:val="Ttulo2"/>
+              <w:spacing w:line="360" w:lineRule="auto"/>
+              <w:jc w:val="both"/>
+              <w:outlineLvl w:val="1"/>
+              <w:rPr>
+                <w:rFonts w:ascii="Times New Roman" w:hAnsi="Times New Roman" w:cs="Times New Roman"/>
+                <w:color w:val="auto"/>
+                <w:sz w:val="24"/>
+                <w:szCs w:val="24"/>
+              </w:rPr>
+            </w:pPr>
+            <w:bookmarkStart w:id="47" w:name="_Toc517824050"/>
+            <w:r>
+              <w:rPr>
+                <w:rFonts w:ascii="Times New Roman" w:hAnsi="Times New Roman" w:cs="Times New Roman"/>
+                <w:color w:val="auto"/>
+                <w:sz w:val="24"/>
+                <w:szCs w:val="24"/>
+              </w:rPr>
+              <w:t>MS_008</w:t>
+            </w:r>
+            <w:bookmarkEnd w:id="47"/>
+          </w:p>
+        </w:tc>
+        <w:tc>
+          <w:tcPr>
+            <w:tcW w:w="4247" w:type="dxa"/>
+          </w:tcPr>
+          <w:p>
+            <w:pPr>
+              <w:spacing w:line="360" w:lineRule="auto"/>
+              <w:jc w:val="both"/>
+              <w:cnfStyle w:val="000000000000" w:firstRow="0" w:lastRow="0" w:firstColumn="0" w:lastColumn="0" w:oddVBand="0" w:evenVBand="0" w:oddHBand="0" w:evenHBand="0" w:firstRowFirstColumn="0" w:firstRowLastColumn="0" w:lastRowFirstColumn="0" w:lastRowLastColumn="0"/>
+              <w:rPr>
+                <w:rFonts w:ascii="Times New Roman" w:hAnsi="Times New Roman" w:cs="Times New Roman"/>
+                <w:sz w:val="24"/>
+                <w:szCs w:val="24"/>
+              </w:rPr>
+            </w:pPr>
+            <w:r>
+              <w:rPr>
+                <w:rFonts w:ascii="Times New Roman" w:hAnsi="Times New Roman" w:cs="Times New Roman"/>
+                <w:sz w:val="24"/>
+                <w:szCs w:val="24"/>
+              </w:rPr>
+              <w:t>Selecione ao menos um animal para adoção.</w:t>
+            </w:r>
+          </w:p>
+        </w:tc>
+      </w:tr>
     </w:tbl>
     <w:p>
       <w:pPr>
@@ -4894,6 +5031,7 @@
           <w:rFonts w:ascii="Times New Roman" w:hAnsi="Times New Roman" w:cs="Times New Roman"/>
           <w:sz w:val="24"/>
           <w:szCs w:val="24"/>
+          <w:u w:val="single"/>
         </w:rPr>
       </w:pPr>
     </w:p>
@@ -6866,7 +7004,7 @@
 </file>
 
 <file path=customXml/itemProps1.xml><?xml version="1.0" encoding="utf-8"?>
-<ds:datastoreItem xmlns:ds="http://schemas.openxmlformats.org/officeDocument/2006/customXml" ds:itemID="{024B95AF-3C4D-4B67-970D-16FAF6ABE3A8}">
+<ds:datastoreItem xmlns:ds="http://schemas.openxmlformats.org/officeDocument/2006/customXml" ds:itemID="{CB622F50-A5D8-40E4-A84B-BD359CE74226}">
   <ds:schemaRefs>
     <ds:schemaRef ds:uri="http://schemas.openxmlformats.org/officeDocument/2006/bibliography"/>
   </ds:schemaRefs>

</xml_diff>